<commit_message>
HTML Week 1 - Dag 4/Deel 2
</commit_message>
<xml_diff>
--- a/Week 1/Kennisopdrachten/1.3/Week 1 - 1.3 Opdrachten.docx
+++ b/Week 1/Kennisopdrachten/1.3/Week 1 - 1.3 Opdrachten.docx
@@ -108,7 +108,39 @@
           <w:szCs w:val="24"/>
           <w:lang w:val="nl-NL"/>
         </w:rPr>
-        <w:t>Waar staat CSS voor?’</w:t>
+        <w:t xml:space="preserve">Waar staat </w:t>
+      </w:r>
+      <w:proofErr w:type="spellStart"/>
+      <w:r>
+        <w:rPr>
+          <w:rFonts w:ascii="Arial" w:eastAsia="Splatfont 2" w:hAnsi="Arial" w:cs="Arial"/>
+          <w:color w:val="F222E8"/>
+          <w:sz w:val="24"/>
+          <w:szCs w:val="24"/>
+          <w:lang w:val="nl-NL"/>
+        </w:rPr>
+        <w:t>C</w:t>
+      </w:r>
+      <w:r>
+        <w:rPr>
+          <w:rFonts w:ascii="Arial" w:eastAsia="Splatfont 2" w:hAnsi="Arial" w:cs="Arial"/>
+          <w:color w:val="F222E8"/>
+          <w:sz w:val="24"/>
+          <w:szCs w:val="24"/>
+          <w:lang w:val="nl-NL"/>
+        </w:rPr>
+        <w:t>ss</w:t>
+      </w:r>
+      <w:proofErr w:type="spellEnd"/>
+      <w:r>
+        <w:rPr>
+          <w:rFonts w:ascii="Arial" w:eastAsia="Splatfont 2" w:hAnsi="Arial" w:cs="Arial"/>
+          <w:color w:val="F222E8"/>
+          <w:sz w:val="24"/>
+          <w:szCs w:val="24"/>
+          <w:lang w:val="nl-NL"/>
+        </w:rPr>
+        <w:t xml:space="preserve"> voor?’</w:t>
       </w:r>
     </w:p>
     <w:p>
@@ -205,8 +237,1058 @@
           <w:szCs w:val="24"/>
           <w:lang w:val="nl-NL"/>
         </w:rPr>
-        <w:t>Wat kan je met CSS doen</w:t>
-      </w:r>
+        <w:t xml:space="preserve">Wat kan je met </w:t>
+      </w:r>
+      <w:proofErr w:type="spellStart"/>
+      <w:r>
+        <w:rPr>
+          <w:rFonts w:ascii="Arial" w:eastAsia="Splatfont 2" w:hAnsi="Arial" w:cs="Arial"/>
+          <w:color w:val="F222E8"/>
+          <w:sz w:val="24"/>
+          <w:szCs w:val="24"/>
+          <w:lang w:val="nl-NL"/>
+        </w:rPr>
+        <w:t>C</w:t>
+      </w:r>
+      <w:r>
+        <w:rPr>
+          <w:rFonts w:ascii="Arial" w:eastAsia="Splatfont 2" w:hAnsi="Arial" w:cs="Arial"/>
+          <w:color w:val="F222E8"/>
+          <w:sz w:val="24"/>
+          <w:szCs w:val="24"/>
+          <w:lang w:val="nl-NL"/>
+        </w:rPr>
+        <w:t>ss</w:t>
+      </w:r>
+      <w:proofErr w:type="spellEnd"/>
+      <w:r>
+        <w:rPr>
+          <w:rFonts w:ascii="Arial" w:eastAsia="Splatfont 2" w:hAnsi="Arial" w:cs="Arial"/>
+          <w:color w:val="F222E8"/>
+          <w:sz w:val="24"/>
+          <w:szCs w:val="24"/>
+          <w:lang w:val="nl-NL"/>
+        </w:rPr>
+        <w:t xml:space="preserve"> doen?’</w:t>
+      </w:r>
+    </w:p>
+    <w:p>
+      <w:pPr>
+        <w:rPr>
+          <w:rFonts w:ascii="Arial" w:eastAsia="Splatfont 2" w:hAnsi="Arial" w:cs="Arial"/>
+          <w:sz w:val="24"/>
+          <w:szCs w:val="24"/>
+          <w:lang w:val="nl-NL"/>
+        </w:rPr>
+      </w:pPr>
+      <w:r>
+        <w:rPr>
+          <w:rFonts w:ascii="Arial" w:eastAsia="Splatfont 2" w:hAnsi="Arial" w:cs="Arial"/>
+          <w:sz w:val="24"/>
+          <w:szCs w:val="24"/>
+          <w:lang w:val="nl-NL"/>
+        </w:rPr>
+        <w:t>Je kan</w:t>
+      </w:r>
+      <w:r>
+        <w:rPr>
+          <w:rFonts w:ascii="Arial" w:eastAsia="Splatfont 2" w:hAnsi="Arial" w:cs="Arial"/>
+          <w:sz w:val="24"/>
+          <w:szCs w:val="24"/>
+          <w:lang w:val="nl-NL"/>
+        </w:rPr>
+        <w:t xml:space="preserve"> de visuele stijl en de presentatie te beschrijven.</w:t>
+      </w:r>
+      <w:r>
+        <w:rPr>
+          <w:rFonts w:ascii="Arial" w:eastAsia="Splatfont 2" w:hAnsi="Arial" w:cs="Arial"/>
+          <w:sz w:val="24"/>
+          <w:szCs w:val="24"/>
+          <w:lang w:val="nl-NL"/>
+        </w:rPr>
+        <w:t xml:space="preserve"> Denk aan het uiterlijk van jouw website.</w:t>
+      </w:r>
+    </w:p>
+    <w:p>
+      <w:pPr>
+        <w:rPr>
+          <w:rFonts w:ascii="Arial" w:eastAsia="Splatfont 2" w:hAnsi="Arial" w:cs="Arial"/>
+          <w:color w:val="F222E8"/>
+          <w:sz w:val="24"/>
+          <w:szCs w:val="24"/>
+          <w:lang w:val="nl-NL"/>
+        </w:rPr>
+      </w:pPr>
+      <w:r>
+        <w:rPr>
+          <w:rFonts w:ascii="Arial" w:eastAsia="Splatfont 2" w:hAnsi="Arial" w:cs="Arial"/>
+          <w:sz w:val="24"/>
+          <w:szCs w:val="24"/>
+          <w:lang w:val="nl-NL"/>
+        </w:rPr>
+        <w:t xml:space="preserve">Vraag </w:t>
+      </w:r>
+      <w:r>
+        <w:rPr>
+          <w:rFonts w:ascii="Arial" w:eastAsia="Splatfont 2" w:hAnsi="Arial" w:cs="Arial"/>
+          <w:sz w:val="24"/>
+          <w:szCs w:val="24"/>
+          <w:lang w:val="nl-NL"/>
+        </w:rPr>
+        <w:t>3</w:t>
+      </w:r>
+      <w:r>
+        <w:rPr>
+          <w:rFonts w:ascii="Arial" w:eastAsia="Splatfont 2" w:hAnsi="Arial" w:cs="Arial"/>
+          <w:sz w:val="24"/>
+          <w:szCs w:val="24"/>
+          <w:lang w:val="nl-NL"/>
+        </w:rPr>
+        <w:t>:</w:t>
+      </w:r>
+      <w:r>
+        <w:rPr>
+          <w:rFonts w:ascii="Arial" w:eastAsia="Splatfont 2" w:hAnsi="Arial" w:cs="Arial"/>
+          <w:color w:val="F222E8"/>
+          <w:sz w:val="24"/>
+          <w:szCs w:val="24"/>
+          <w:lang w:val="nl-NL"/>
+        </w:rPr>
+        <w:t xml:space="preserve"> ‘</w:t>
+      </w:r>
+      <w:r>
+        <w:rPr>
+          <w:rFonts w:ascii="Arial" w:eastAsia="Splatfont 2" w:hAnsi="Arial" w:cs="Arial"/>
+          <w:color w:val="F222E8"/>
+          <w:sz w:val="24"/>
+          <w:szCs w:val="24"/>
+          <w:lang w:val="nl-NL"/>
+        </w:rPr>
+        <w:t>Wat is het verschil tussen H</w:t>
+      </w:r>
+      <w:r>
+        <w:rPr>
+          <w:rFonts w:ascii="Arial" w:eastAsia="Splatfont 2" w:hAnsi="Arial" w:cs="Arial"/>
+          <w:color w:val="F222E8"/>
+          <w:sz w:val="24"/>
+          <w:szCs w:val="24"/>
+          <w:lang w:val="nl-NL"/>
+        </w:rPr>
+        <w:t>tml</w:t>
+      </w:r>
+      <w:r>
+        <w:rPr>
+          <w:rFonts w:ascii="Arial" w:eastAsia="Splatfont 2" w:hAnsi="Arial" w:cs="Arial"/>
+          <w:color w:val="F222E8"/>
+          <w:sz w:val="24"/>
+          <w:szCs w:val="24"/>
+          <w:lang w:val="nl-NL"/>
+        </w:rPr>
+        <w:t xml:space="preserve"> en </w:t>
+      </w:r>
+      <w:proofErr w:type="spellStart"/>
+      <w:r>
+        <w:rPr>
+          <w:rFonts w:ascii="Arial" w:eastAsia="Splatfont 2" w:hAnsi="Arial" w:cs="Arial"/>
+          <w:color w:val="F222E8"/>
+          <w:sz w:val="24"/>
+          <w:szCs w:val="24"/>
+          <w:lang w:val="nl-NL"/>
+        </w:rPr>
+        <w:t>C</w:t>
+      </w:r>
+      <w:r>
+        <w:rPr>
+          <w:rFonts w:ascii="Arial" w:eastAsia="Splatfont 2" w:hAnsi="Arial" w:cs="Arial"/>
+          <w:color w:val="F222E8"/>
+          <w:sz w:val="24"/>
+          <w:szCs w:val="24"/>
+          <w:lang w:val="nl-NL"/>
+        </w:rPr>
+        <w:t>ss</w:t>
+      </w:r>
+      <w:proofErr w:type="spellEnd"/>
+      <w:r>
+        <w:rPr>
+          <w:rFonts w:ascii="Arial" w:eastAsia="Splatfont 2" w:hAnsi="Arial" w:cs="Arial"/>
+          <w:color w:val="F222E8"/>
+          <w:sz w:val="24"/>
+          <w:szCs w:val="24"/>
+          <w:lang w:val="nl-NL"/>
+        </w:rPr>
+        <w:t>’</w:t>
+      </w:r>
+    </w:p>
+    <w:p>
+      <w:pPr>
+        <w:rPr>
+          <w:rFonts w:ascii="Arial" w:eastAsia="Splatfont 2" w:hAnsi="Arial" w:cs="Arial"/>
+          <w:sz w:val="24"/>
+          <w:szCs w:val="24"/>
+          <w:lang w:val="nl-NL"/>
+        </w:rPr>
+      </w:pPr>
+      <w:r>
+        <w:rPr>
+          <w:rFonts w:ascii="Arial" w:eastAsia="Splatfont 2" w:hAnsi="Arial" w:cs="Arial"/>
+          <w:sz w:val="24"/>
+          <w:szCs w:val="24"/>
+          <w:lang w:val="nl-NL"/>
+        </w:rPr>
+        <w:t xml:space="preserve">HTML is meer de bouw van jouw website. </w:t>
+      </w:r>
+      <w:proofErr w:type="spellStart"/>
+      <w:r>
+        <w:rPr>
+          <w:rFonts w:ascii="Arial" w:eastAsia="Splatfont 2" w:hAnsi="Arial" w:cs="Arial"/>
+          <w:sz w:val="24"/>
+          <w:szCs w:val="24"/>
+          <w:lang w:val="nl-NL"/>
+        </w:rPr>
+        <w:t>C</w:t>
+      </w:r>
+      <w:r>
+        <w:rPr>
+          <w:rFonts w:ascii="Arial" w:eastAsia="Splatfont 2" w:hAnsi="Arial" w:cs="Arial"/>
+          <w:sz w:val="24"/>
+          <w:szCs w:val="24"/>
+          <w:lang w:val="nl-NL"/>
+        </w:rPr>
+        <w:t>ss</w:t>
+      </w:r>
+      <w:proofErr w:type="spellEnd"/>
+      <w:r>
+        <w:rPr>
+          <w:rFonts w:ascii="Arial" w:eastAsia="Splatfont 2" w:hAnsi="Arial" w:cs="Arial"/>
+          <w:sz w:val="24"/>
+          <w:szCs w:val="24"/>
+          <w:lang w:val="nl-NL"/>
+        </w:rPr>
+        <w:t xml:space="preserve"> gaat juist meet op het uiterlijk van jouw website.</w:t>
+      </w:r>
+    </w:p>
+    <w:p>
+      <w:pPr>
+        <w:rPr>
+          <w:rFonts w:ascii="Arial" w:eastAsia="Splatfont 2" w:hAnsi="Arial" w:cs="Arial"/>
+          <w:color w:val="F222E8"/>
+          <w:sz w:val="24"/>
+          <w:szCs w:val="24"/>
+          <w:lang w:val="nl-NL"/>
+        </w:rPr>
+      </w:pPr>
+      <w:r>
+        <w:rPr>
+          <w:rFonts w:ascii="Arial" w:eastAsia="Splatfont 2" w:hAnsi="Arial" w:cs="Arial"/>
+          <w:sz w:val="24"/>
+          <w:szCs w:val="24"/>
+          <w:lang w:val="nl-NL"/>
+        </w:rPr>
+        <w:t xml:space="preserve">Vraag </w:t>
+      </w:r>
+      <w:r>
+        <w:rPr>
+          <w:rFonts w:ascii="Arial" w:eastAsia="Splatfont 2" w:hAnsi="Arial" w:cs="Arial"/>
+          <w:sz w:val="24"/>
+          <w:szCs w:val="24"/>
+          <w:lang w:val="nl-NL"/>
+        </w:rPr>
+        <w:t>4</w:t>
+      </w:r>
+      <w:r>
+        <w:rPr>
+          <w:rFonts w:ascii="Arial" w:eastAsia="Splatfont 2" w:hAnsi="Arial" w:cs="Arial"/>
+          <w:sz w:val="24"/>
+          <w:szCs w:val="24"/>
+          <w:lang w:val="nl-NL"/>
+        </w:rPr>
+        <w:t>:</w:t>
+      </w:r>
+      <w:r>
+        <w:rPr>
+          <w:rFonts w:ascii="Arial" w:eastAsia="Splatfont 2" w:hAnsi="Arial" w:cs="Arial"/>
+          <w:color w:val="F222E8"/>
+          <w:sz w:val="24"/>
+          <w:szCs w:val="24"/>
+          <w:lang w:val="nl-NL"/>
+        </w:rPr>
+        <w:t xml:space="preserve"> ‘</w:t>
+      </w:r>
+      <w:r>
+        <w:rPr>
+          <w:rFonts w:ascii="Arial" w:eastAsia="Splatfont 2" w:hAnsi="Arial" w:cs="Arial"/>
+          <w:color w:val="F222E8"/>
+          <w:sz w:val="24"/>
+          <w:szCs w:val="24"/>
+          <w:lang w:val="nl-NL"/>
+        </w:rPr>
+        <w:t xml:space="preserve">Op hoeveel manieren kan je een </w:t>
+      </w:r>
+      <w:proofErr w:type="spellStart"/>
+      <w:r>
+        <w:rPr>
+          <w:rFonts w:ascii="Arial" w:eastAsia="Splatfont 2" w:hAnsi="Arial" w:cs="Arial"/>
+          <w:color w:val="F222E8"/>
+          <w:sz w:val="24"/>
+          <w:szCs w:val="24"/>
+          <w:lang w:val="nl-NL"/>
+        </w:rPr>
+        <w:t>C</w:t>
+      </w:r>
+      <w:r>
+        <w:rPr>
+          <w:rFonts w:ascii="Arial" w:eastAsia="Splatfont 2" w:hAnsi="Arial" w:cs="Arial"/>
+          <w:color w:val="F222E8"/>
+          <w:sz w:val="24"/>
+          <w:szCs w:val="24"/>
+          <w:lang w:val="nl-NL"/>
+        </w:rPr>
+        <w:t>ss</w:t>
+      </w:r>
+      <w:proofErr w:type="spellEnd"/>
+      <w:r>
+        <w:rPr>
+          <w:rFonts w:ascii="Arial" w:eastAsia="Splatfont 2" w:hAnsi="Arial" w:cs="Arial"/>
+          <w:color w:val="F222E8"/>
+          <w:sz w:val="24"/>
+          <w:szCs w:val="24"/>
+          <w:lang w:val="nl-NL"/>
+        </w:rPr>
+        <w:t xml:space="preserve"> </w:t>
+      </w:r>
+      <w:r>
+        <w:rPr>
+          <w:rFonts w:ascii="Arial" w:eastAsia="Splatfont 2" w:hAnsi="Arial" w:cs="Arial"/>
+          <w:color w:val="F222E8"/>
+          <w:sz w:val="24"/>
+          <w:szCs w:val="24"/>
+          <w:lang w:val="nl-NL"/>
+        </w:rPr>
+        <w:t>toevoegen aan een HTML-code?’</w:t>
+      </w:r>
+    </w:p>
+    <w:p>
+      <w:pPr>
+        <w:rPr>
+          <w:rFonts w:ascii="Arial" w:eastAsia="Splatfont 2" w:hAnsi="Arial" w:cs="Arial"/>
+          <w:sz w:val="24"/>
+          <w:szCs w:val="24"/>
+          <w:lang w:val="nl-NL"/>
+        </w:rPr>
+      </w:pPr>
+      <w:r>
+        <w:rPr>
+          <w:rFonts w:ascii="Arial" w:eastAsia="Splatfont 2" w:hAnsi="Arial" w:cs="Arial"/>
+          <w:sz w:val="24"/>
+          <w:szCs w:val="24"/>
+          <w:lang w:val="nl-NL"/>
+        </w:rPr>
+        <w:t xml:space="preserve">Er zijn 3 verschillende manieren om een </w:t>
+      </w:r>
+      <w:proofErr w:type="spellStart"/>
+      <w:r>
+        <w:rPr>
+          <w:rFonts w:ascii="Arial" w:eastAsia="Splatfont 2" w:hAnsi="Arial" w:cs="Arial"/>
+          <w:sz w:val="24"/>
+          <w:szCs w:val="24"/>
+          <w:lang w:val="nl-NL"/>
+        </w:rPr>
+        <w:t>C</w:t>
+      </w:r>
+      <w:r>
+        <w:rPr>
+          <w:rFonts w:ascii="Arial" w:eastAsia="Splatfont 2" w:hAnsi="Arial" w:cs="Arial"/>
+          <w:sz w:val="24"/>
+          <w:szCs w:val="24"/>
+          <w:lang w:val="nl-NL"/>
+        </w:rPr>
+        <w:t>ss</w:t>
+      </w:r>
+      <w:proofErr w:type="spellEnd"/>
+      <w:r>
+        <w:rPr>
+          <w:rFonts w:ascii="Arial" w:eastAsia="Splatfont 2" w:hAnsi="Arial" w:cs="Arial"/>
+          <w:sz w:val="24"/>
+          <w:szCs w:val="24"/>
+          <w:lang w:val="nl-NL"/>
+        </w:rPr>
+        <w:t xml:space="preserve"> in een </w:t>
+      </w:r>
+      <w:proofErr w:type="spellStart"/>
+      <w:r>
+        <w:rPr>
+          <w:rFonts w:ascii="Arial" w:eastAsia="Splatfont 2" w:hAnsi="Arial" w:cs="Arial"/>
+          <w:sz w:val="24"/>
+          <w:szCs w:val="24"/>
+          <w:lang w:val="nl-NL"/>
+        </w:rPr>
+        <w:t>H</w:t>
+      </w:r>
+      <w:r>
+        <w:rPr>
+          <w:rFonts w:ascii="Arial" w:eastAsia="Splatfont 2" w:hAnsi="Arial" w:cs="Arial"/>
+          <w:sz w:val="24"/>
+          <w:szCs w:val="24"/>
+          <w:lang w:val="nl-NL"/>
+        </w:rPr>
+        <w:t>tml</w:t>
+      </w:r>
+      <w:r>
+        <w:rPr>
+          <w:rFonts w:ascii="Arial" w:eastAsia="Splatfont 2" w:hAnsi="Arial" w:cs="Arial"/>
+          <w:sz w:val="24"/>
+          <w:szCs w:val="24"/>
+          <w:lang w:val="nl-NL"/>
+        </w:rPr>
+        <w:t>-code</w:t>
+      </w:r>
+      <w:proofErr w:type="spellEnd"/>
+      <w:r>
+        <w:rPr>
+          <w:rFonts w:ascii="Arial" w:eastAsia="Splatfont 2" w:hAnsi="Arial" w:cs="Arial"/>
+          <w:sz w:val="24"/>
+          <w:szCs w:val="24"/>
+          <w:lang w:val="nl-NL"/>
+        </w:rPr>
+        <w:t xml:space="preserve"> toe te voegen. Je hebt onder andere: </w:t>
+      </w:r>
+      <w:proofErr w:type="spellStart"/>
+      <w:r>
+        <w:rPr>
+          <w:rFonts w:ascii="Arial" w:eastAsia="Splatfont 2" w:hAnsi="Arial" w:cs="Arial"/>
+          <w:sz w:val="24"/>
+          <w:szCs w:val="24"/>
+          <w:lang w:val="nl-NL"/>
+        </w:rPr>
+        <w:t>Inline</w:t>
+      </w:r>
+      <w:proofErr w:type="spellEnd"/>
+      <w:r>
+        <w:rPr>
+          <w:rFonts w:ascii="Arial" w:eastAsia="Splatfont 2" w:hAnsi="Arial" w:cs="Arial"/>
+          <w:sz w:val="24"/>
+          <w:szCs w:val="24"/>
+          <w:lang w:val="nl-NL"/>
+        </w:rPr>
+        <w:t xml:space="preserve">, </w:t>
+      </w:r>
+      <w:proofErr w:type="spellStart"/>
+      <w:r>
+        <w:rPr>
+          <w:rFonts w:ascii="Arial" w:eastAsia="Splatfont 2" w:hAnsi="Arial" w:cs="Arial"/>
+          <w:sz w:val="24"/>
+          <w:szCs w:val="24"/>
+          <w:lang w:val="nl-NL"/>
+        </w:rPr>
+        <w:t>Internal</w:t>
+      </w:r>
+      <w:proofErr w:type="spellEnd"/>
+      <w:r>
+        <w:rPr>
+          <w:rFonts w:ascii="Arial" w:eastAsia="Splatfont 2" w:hAnsi="Arial" w:cs="Arial"/>
+          <w:sz w:val="24"/>
+          <w:szCs w:val="24"/>
+          <w:lang w:val="nl-NL"/>
+        </w:rPr>
+        <w:t xml:space="preserve"> en </w:t>
+      </w:r>
+      <w:proofErr w:type="spellStart"/>
+      <w:r>
+        <w:rPr>
+          <w:rFonts w:ascii="Arial" w:eastAsia="Splatfont 2" w:hAnsi="Arial" w:cs="Arial"/>
+          <w:sz w:val="24"/>
+          <w:szCs w:val="24"/>
+          <w:lang w:val="nl-NL"/>
+        </w:rPr>
+        <w:t>External</w:t>
+      </w:r>
+      <w:proofErr w:type="spellEnd"/>
+      <w:r>
+        <w:rPr>
+          <w:rFonts w:ascii="Arial" w:eastAsia="Splatfont 2" w:hAnsi="Arial" w:cs="Arial"/>
+          <w:sz w:val="24"/>
+          <w:szCs w:val="24"/>
+          <w:lang w:val="nl-NL"/>
+        </w:rPr>
+        <w:t xml:space="preserve"> </w:t>
+      </w:r>
+      <w:proofErr w:type="spellStart"/>
+      <w:r>
+        <w:rPr>
+          <w:rFonts w:ascii="Arial" w:eastAsia="Splatfont 2" w:hAnsi="Arial" w:cs="Arial"/>
+          <w:sz w:val="24"/>
+          <w:szCs w:val="24"/>
+          <w:lang w:val="nl-NL"/>
+        </w:rPr>
+        <w:t>C</w:t>
+      </w:r>
+      <w:r>
+        <w:rPr>
+          <w:rFonts w:ascii="Arial" w:eastAsia="Splatfont 2" w:hAnsi="Arial" w:cs="Arial"/>
+          <w:sz w:val="24"/>
+          <w:szCs w:val="24"/>
+          <w:lang w:val="nl-NL"/>
+        </w:rPr>
+        <w:t>ss</w:t>
+      </w:r>
+      <w:proofErr w:type="spellEnd"/>
+      <w:r>
+        <w:rPr>
+          <w:rFonts w:ascii="Arial" w:eastAsia="Splatfont 2" w:hAnsi="Arial" w:cs="Arial"/>
+          <w:sz w:val="24"/>
+          <w:szCs w:val="24"/>
+          <w:lang w:val="nl-NL"/>
+        </w:rPr>
+        <w:t>.</w:t>
+      </w:r>
+    </w:p>
+    <w:p>
+      <w:pPr>
+        <w:rPr>
+          <w:rFonts w:ascii="Arial" w:eastAsia="Splatfont 2" w:hAnsi="Arial" w:cs="Arial"/>
+          <w:color w:val="F222E8"/>
+          <w:sz w:val="24"/>
+          <w:szCs w:val="24"/>
+          <w:lang w:val="nl-NL"/>
+        </w:rPr>
+      </w:pPr>
+      <w:r>
+        <w:rPr>
+          <w:rFonts w:ascii="Arial" w:eastAsia="Splatfont 2" w:hAnsi="Arial" w:cs="Arial"/>
+          <w:sz w:val="24"/>
+          <w:szCs w:val="24"/>
+          <w:lang w:val="nl-NL"/>
+        </w:rPr>
+        <w:t xml:space="preserve">Vraag 5: </w:t>
+      </w:r>
+      <w:r>
+        <w:rPr>
+          <w:rFonts w:ascii="Arial" w:eastAsia="Splatfont 2" w:hAnsi="Arial" w:cs="Arial"/>
+          <w:color w:val="F222E8"/>
+          <w:sz w:val="24"/>
+          <w:szCs w:val="24"/>
+          <w:lang w:val="nl-NL"/>
+        </w:rPr>
+        <w:t>‘Geef voor iedere manier een voorbeeld’</w:t>
+      </w:r>
+    </w:p>
+    <w:p>
+      <w:pPr>
+        <w:rPr>
+          <w:rFonts w:ascii="Arial" w:eastAsia="Splatfont 2" w:hAnsi="Arial" w:cs="Arial"/>
+          <w:sz w:val="24"/>
+          <w:szCs w:val="24"/>
+          <w:lang w:val="nl-NL"/>
+        </w:rPr>
+      </w:pPr>
+      <w:proofErr w:type="spellStart"/>
+      <w:r>
+        <w:rPr>
+          <w:rFonts w:ascii="Arial" w:eastAsia="Splatfont 2" w:hAnsi="Arial" w:cs="Arial"/>
+          <w:sz w:val="24"/>
+          <w:szCs w:val="24"/>
+          <w:lang w:val="nl-NL"/>
+        </w:rPr>
+        <w:t>Inline</w:t>
+      </w:r>
+      <w:proofErr w:type="spellEnd"/>
+      <w:r>
+        <w:rPr>
+          <w:rFonts w:ascii="Arial" w:eastAsia="Splatfont 2" w:hAnsi="Arial" w:cs="Arial"/>
+          <w:sz w:val="24"/>
+          <w:szCs w:val="24"/>
+          <w:lang w:val="nl-NL"/>
+        </w:rPr>
+        <w:t xml:space="preserve">: </w:t>
+      </w:r>
+      <w:proofErr w:type="spellStart"/>
+      <w:r>
+        <w:rPr>
+          <w:rFonts w:ascii="Arial" w:eastAsia="Splatfont 2" w:hAnsi="Arial" w:cs="Arial"/>
+          <w:sz w:val="24"/>
+          <w:szCs w:val="24"/>
+          <w:lang w:val="nl-NL"/>
+        </w:rPr>
+        <w:t>Inline</w:t>
+      </w:r>
+      <w:proofErr w:type="spellEnd"/>
+      <w:r>
+        <w:rPr>
+          <w:rFonts w:ascii="Arial" w:eastAsia="Splatfont 2" w:hAnsi="Arial" w:cs="Arial"/>
+          <w:sz w:val="24"/>
+          <w:szCs w:val="24"/>
+          <w:lang w:val="nl-NL"/>
+        </w:rPr>
+        <w:t xml:space="preserve"> is in de tag regel zelf de functie opschrijven.</w:t>
+      </w:r>
+    </w:p>
+    <w:p>
+      <w:pPr>
+        <w:rPr>
+          <w:rFonts w:ascii="Arial" w:eastAsia="Splatfont 2" w:hAnsi="Arial" w:cs="Arial"/>
+          <w:sz w:val="24"/>
+          <w:szCs w:val="24"/>
+          <w:lang w:val="nl-NL"/>
+        </w:rPr>
+      </w:pPr>
+      <w:r>
+        <w:rPr>
+          <w:rFonts w:ascii="Arial" w:eastAsia="Splatfont 2" w:hAnsi="Arial" w:cs="Arial"/>
+          <w:sz w:val="24"/>
+          <w:szCs w:val="24"/>
+          <w:lang w:val="nl-NL"/>
+        </w:rPr>
+        <w:t xml:space="preserve">Intern: Bij intern schrijf je in </w:t>
+      </w:r>
+      <w:r>
+        <w:rPr>
+          <w:rFonts w:ascii="Arial" w:eastAsia="Splatfont 2" w:hAnsi="Arial" w:cs="Arial"/>
+          <w:sz w:val="24"/>
+          <w:szCs w:val="24"/>
+          <w:lang w:val="nl-NL"/>
+        </w:rPr>
+        <w:t xml:space="preserve">de informatie in </w:t>
+      </w:r>
+      <w:proofErr w:type="spellStart"/>
+      <w:r>
+        <w:rPr>
+          <w:rFonts w:ascii="Arial" w:eastAsia="Splatfont 2" w:hAnsi="Arial" w:cs="Arial"/>
+          <w:sz w:val="24"/>
+          <w:szCs w:val="24"/>
+          <w:lang w:val="nl-NL"/>
+        </w:rPr>
+        <w:t>in</w:t>
+      </w:r>
+      <w:proofErr w:type="spellEnd"/>
+      <w:r>
+        <w:rPr>
+          <w:rFonts w:ascii="Arial" w:eastAsia="Splatfont 2" w:hAnsi="Arial" w:cs="Arial"/>
+          <w:sz w:val="24"/>
+          <w:szCs w:val="24"/>
+          <w:lang w:val="nl-NL"/>
+        </w:rPr>
+        <w:t xml:space="preserve"> de </w:t>
+      </w:r>
+      <w:proofErr w:type="spellStart"/>
+      <w:r>
+        <w:rPr>
+          <w:rFonts w:ascii="Arial" w:eastAsia="Splatfont 2" w:hAnsi="Arial" w:cs="Arial"/>
+          <w:sz w:val="24"/>
+          <w:szCs w:val="24"/>
+          <w:lang w:val="nl-NL"/>
+        </w:rPr>
+        <w:t>head</w:t>
+      </w:r>
+      <w:proofErr w:type="spellEnd"/>
+      <w:r>
+        <w:rPr>
+          <w:rFonts w:ascii="Arial" w:eastAsia="Splatfont 2" w:hAnsi="Arial" w:cs="Arial"/>
+          <w:sz w:val="24"/>
+          <w:szCs w:val="24"/>
+          <w:lang w:val="nl-NL"/>
+        </w:rPr>
+        <w:t>.</w:t>
+      </w:r>
+    </w:p>
+    <w:p>
+      <w:pPr>
+        <w:rPr>
+          <w:rFonts w:ascii="Arial" w:eastAsia="Splatfont 2" w:hAnsi="Arial" w:cs="Arial"/>
+          <w:sz w:val="24"/>
+          <w:szCs w:val="24"/>
+          <w:lang w:val="nl-NL"/>
+        </w:rPr>
+      </w:pPr>
+      <w:r>
+        <w:rPr>
+          <w:rFonts w:ascii="Arial" w:eastAsia="Splatfont 2" w:hAnsi="Arial" w:cs="Arial"/>
+          <w:sz w:val="24"/>
+          <w:szCs w:val="24"/>
+          <w:lang w:val="nl-NL"/>
+        </w:rPr>
+        <w:t xml:space="preserve">Extern: Bij extern schrijf je in de </w:t>
+      </w:r>
+      <w:proofErr w:type="spellStart"/>
+      <w:r>
+        <w:rPr>
+          <w:rFonts w:ascii="Arial" w:eastAsia="Splatfont 2" w:hAnsi="Arial" w:cs="Arial"/>
+          <w:sz w:val="24"/>
+          <w:szCs w:val="24"/>
+          <w:lang w:val="nl-NL"/>
+        </w:rPr>
+        <w:t>head</w:t>
+      </w:r>
+      <w:proofErr w:type="spellEnd"/>
+      <w:r>
+        <w:rPr>
+          <w:rFonts w:ascii="Arial" w:eastAsia="Splatfont 2" w:hAnsi="Arial" w:cs="Arial"/>
+          <w:sz w:val="24"/>
+          <w:szCs w:val="24"/>
+          <w:lang w:val="nl-NL"/>
+        </w:rPr>
+        <w:t xml:space="preserve"> een ‘.</w:t>
+      </w:r>
+      <w:proofErr w:type="spellStart"/>
+      <w:r>
+        <w:rPr>
+          <w:rFonts w:ascii="Arial" w:eastAsia="Splatfont 2" w:hAnsi="Arial" w:cs="Arial"/>
+          <w:sz w:val="24"/>
+          <w:szCs w:val="24"/>
+          <w:lang w:val="nl-NL"/>
+        </w:rPr>
+        <w:t>css</w:t>
+      </w:r>
+      <w:proofErr w:type="spellEnd"/>
+      <w:r>
+        <w:rPr>
+          <w:rFonts w:ascii="Arial" w:eastAsia="Splatfont 2" w:hAnsi="Arial" w:cs="Arial"/>
+          <w:sz w:val="24"/>
+          <w:szCs w:val="24"/>
+          <w:lang w:val="nl-NL"/>
+        </w:rPr>
+        <w:t xml:space="preserve">’ file. Die wordt vervolgens gelinkt </w:t>
+      </w:r>
+    </w:p>
+    <w:p>
+      <w:pPr>
+        <w:rPr>
+          <w:rFonts w:ascii="Arial" w:eastAsia="Splatfont 2" w:hAnsi="Arial" w:cs="Arial"/>
+          <w:sz w:val="24"/>
+          <w:szCs w:val="24"/>
+          <w:lang w:val="nl-NL"/>
+        </w:rPr>
+      </w:pPr>
+      <w:r>
+        <w:rPr>
+          <w:rFonts w:ascii="Arial" w:eastAsia="Splatfont 2" w:hAnsi="Arial" w:cs="Arial"/>
+          <w:sz w:val="24"/>
+          <w:szCs w:val="24"/>
+          <w:lang w:val="nl-NL"/>
+        </w:rPr>
+        <w:t xml:space="preserve">Met je </w:t>
+      </w:r>
+      <w:proofErr w:type="spellStart"/>
+      <w:r>
+        <w:rPr>
+          <w:rFonts w:ascii="Arial" w:eastAsia="Splatfont 2" w:hAnsi="Arial" w:cs="Arial"/>
+          <w:sz w:val="24"/>
+          <w:szCs w:val="24"/>
+          <w:lang w:val="nl-NL"/>
+        </w:rPr>
+        <w:t>C</w:t>
+      </w:r>
+      <w:r>
+        <w:rPr>
+          <w:rFonts w:ascii="Arial" w:eastAsia="Splatfont 2" w:hAnsi="Arial" w:cs="Arial"/>
+          <w:sz w:val="24"/>
+          <w:szCs w:val="24"/>
+          <w:lang w:val="nl-NL"/>
+        </w:rPr>
+        <w:t>ss</w:t>
+      </w:r>
+      <w:proofErr w:type="spellEnd"/>
+      <w:r>
+        <w:rPr>
+          <w:rFonts w:ascii="Arial" w:eastAsia="Splatfont 2" w:hAnsi="Arial" w:cs="Arial"/>
+          <w:sz w:val="24"/>
+          <w:szCs w:val="24"/>
+          <w:lang w:val="nl-NL"/>
+        </w:rPr>
+        <w:t>-file.</w:t>
+      </w:r>
+    </w:p>
+    <w:p>
+      <w:pPr>
+        <w:rPr>
+          <w:rFonts w:ascii="Arial" w:eastAsia="Splatfont 2" w:hAnsi="Arial" w:cs="Arial"/>
+          <w:color w:val="F222E8"/>
+          <w:sz w:val="24"/>
+          <w:szCs w:val="24"/>
+          <w:lang w:val="nl-NL"/>
+        </w:rPr>
+      </w:pPr>
+      <w:r>
+        <w:rPr>
+          <w:rFonts w:ascii="Arial" w:eastAsia="Splatfont 2" w:hAnsi="Arial" w:cs="Arial"/>
+          <w:sz w:val="24"/>
+          <w:szCs w:val="24"/>
+          <w:lang w:val="nl-NL"/>
+        </w:rPr>
+        <w:t xml:space="preserve">Vraag </w:t>
+      </w:r>
+      <w:r>
+        <w:rPr>
+          <w:rFonts w:ascii="Arial" w:eastAsia="Splatfont 2" w:hAnsi="Arial" w:cs="Arial"/>
+          <w:sz w:val="24"/>
+          <w:szCs w:val="24"/>
+          <w:lang w:val="nl-NL"/>
+        </w:rPr>
+        <w:t>6</w:t>
+      </w:r>
+      <w:r>
+        <w:rPr>
+          <w:rFonts w:ascii="Arial" w:eastAsia="Splatfont 2" w:hAnsi="Arial" w:cs="Arial"/>
+          <w:sz w:val="24"/>
+          <w:szCs w:val="24"/>
+          <w:lang w:val="nl-NL"/>
+        </w:rPr>
+        <w:t xml:space="preserve">: </w:t>
+      </w:r>
+      <w:r>
+        <w:rPr>
+          <w:rFonts w:ascii="Arial" w:eastAsia="Splatfont 2" w:hAnsi="Arial" w:cs="Arial"/>
+          <w:color w:val="F222E8"/>
+          <w:sz w:val="24"/>
+          <w:szCs w:val="24"/>
+          <w:lang w:val="nl-NL"/>
+        </w:rPr>
+        <w:t>‘</w:t>
+      </w:r>
+      <w:r>
+        <w:rPr>
+          <w:rFonts w:ascii="Arial" w:eastAsia="Splatfont 2" w:hAnsi="Arial" w:cs="Arial"/>
+          <w:color w:val="F222E8"/>
+          <w:sz w:val="24"/>
+          <w:szCs w:val="24"/>
+          <w:lang w:val="nl-NL"/>
+        </w:rPr>
+        <w:t>Welke manier is het beste? Waarom?’</w:t>
+      </w:r>
+    </w:p>
+    <w:p>
+      <w:pPr>
+        <w:rPr>
+          <w:rFonts w:ascii="Arial" w:eastAsia="Splatfont 2" w:hAnsi="Arial" w:cs="Arial"/>
+          <w:sz w:val="24"/>
+          <w:szCs w:val="24"/>
+          <w:lang w:val="nl-NL"/>
+        </w:rPr>
+      </w:pPr>
+      <w:r>
+        <w:rPr>
+          <w:rFonts w:ascii="Arial" w:eastAsia="Splatfont 2" w:hAnsi="Arial" w:cs="Arial"/>
+          <w:sz w:val="24"/>
+          <w:szCs w:val="24"/>
+          <w:lang w:val="nl-NL"/>
+        </w:rPr>
+        <w:t>Extern, Omdat je in een ander bepaalde file kunt schrijven i.p.v. heel slordig in de code zelf schrijven. Dit veroorzaakt verwarring.</w:t>
+      </w:r>
+    </w:p>
+    <w:p>
+      <w:pPr>
+        <w:rPr>
+          <w:rFonts w:ascii="Arial" w:eastAsia="Splatfont 2" w:hAnsi="Arial" w:cs="Arial"/>
+          <w:color w:val="F222E8"/>
+          <w:sz w:val="24"/>
+          <w:szCs w:val="24"/>
+          <w:lang w:val="nl-NL"/>
+        </w:rPr>
+      </w:pPr>
+      <w:r>
+        <w:rPr>
+          <w:rFonts w:ascii="Arial" w:eastAsia="Splatfont 2" w:hAnsi="Arial" w:cs="Arial"/>
+          <w:sz w:val="24"/>
+          <w:szCs w:val="24"/>
+          <w:lang w:val="nl-NL"/>
+        </w:rPr>
+        <w:t xml:space="preserve">Vraag </w:t>
+      </w:r>
+      <w:r>
+        <w:rPr>
+          <w:rFonts w:ascii="Arial" w:eastAsia="Splatfont 2" w:hAnsi="Arial" w:cs="Arial"/>
+          <w:sz w:val="24"/>
+          <w:szCs w:val="24"/>
+          <w:lang w:val="nl-NL"/>
+        </w:rPr>
+        <w:t>7</w:t>
+      </w:r>
+      <w:r>
+        <w:rPr>
+          <w:rFonts w:ascii="Arial" w:eastAsia="Splatfont 2" w:hAnsi="Arial" w:cs="Arial"/>
+          <w:sz w:val="24"/>
+          <w:szCs w:val="24"/>
+          <w:lang w:val="nl-NL"/>
+        </w:rPr>
+        <w:t xml:space="preserve">: </w:t>
+      </w:r>
+      <w:r>
+        <w:rPr>
+          <w:rFonts w:ascii="Arial" w:eastAsia="Splatfont 2" w:hAnsi="Arial" w:cs="Arial"/>
+          <w:color w:val="F222E8"/>
+          <w:sz w:val="24"/>
+          <w:szCs w:val="24"/>
+          <w:lang w:val="nl-NL"/>
+        </w:rPr>
+        <w:t>‘</w:t>
+      </w:r>
+      <w:r>
+        <w:rPr>
+          <w:rFonts w:ascii="Arial" w:eastAsia="Splatfont 2" w:hAnsi="Arial" w:cs="Arial"/>
+          <w:color w:val="F222E8"/>
+          <w:sz w:val="24"/>
+          <w:szCs w:val="24"/>
+          <w:lang w:val="nl-NL"/>
+        </w:rPr>
+        <w:t xml:space="preserve">Wat is een </w:t>
+      </w:r>
+      <w:proofErr w:type="spellStart"/>
+      <w:r>
+        <w:rPr>
+          <w:rFonts w:ascii="Arial" w:eastAsia="Splatfont 2" w:hAnsi="Arial" w:cs="Arial"/>
+          <w:color w:val="F222E8"/>
+          <w:sz w:val="24"/>
+          <w:szCs w:val="24"/>
+          <w:lang w:val="nl-NL"/>
+        </w:rPr>
+        <w:t>selector</w:t>
+      </w:r>
+      <w:proofErr w:type="spellEnd"/>
+      <w:r>
+        <w:rPr>
+          <w:rFonts w:ascii="Arial" w:eastAsia="Splatfont 2" w:hAnsi="Arial" w:cs="Arial"/>
+          <w:color w:val="F222E8"/>
+          <w:sz w:val="24"/>
+          <w:szCs w:val="24"/>
+          <w:lang w:val="nl-NL"/>
+        </w:rPr>
+        <w:t>’</w:t>
+      </w:r>
+    </w:p>
+    <w:p>
+      <w:pPr>
+        <w:rPr>
+          <w:rFonts w:ascii="Arial" w:eastAsia="Splatfont 2" w:hAnsi="Arial" w:cs="Arial"/>
+          <w:sz w:val="24"/>
+          <w:szCs w:val="24"/>
+          <w:lang w:val="nl-NL"/>
+        </w:rPr>
+      </w:pPr>
+      <w:proofErr w:type="spellStart"/>
+      <w:r>
+        <w:rPr>
+          <w:rFonts w:ascii="Arial" w:eastAsia="Splatfont 2" w:hAnsi="Arial" w:cs="Arial"/>
+          <w:sz w:val="24"/>
+          <w:szCs w:val="24"/>
+          <w:lang w:val="nl-NL"/>
+        </w:rPr>
+        <w:t>Selec</w:t>
+      </w:r>
+      <w:r>
+        <w:rPr>
+          <w:rFonts w:ascii="Arial" w:eastAsia="Splatfont 2" w:hAnsi="Arial" w:cs="Arial"/>
+          <w:sz w:val="24"/>
+          <w:szCs w:val="24"/>
+          <w:lang w:val="nl-NL"/>
+        </w:rPr>
+        <w:t>t</w:t>
+      </w:r>
+      <w:r>
+        <w:rPr>
+          <w:rFonts w:ascii="Arial" w:eastAsia="Splatfont 2" w:hAnsi="Arial" w:cs="Arial"/>
+          <w:sz w:val="24"/>
+          <w:szCs w:val="24"/>
+          <w:lang w:val="nl-NL"/>
+        </w:rPr>
+        <w:t>ors</w:t>
+      </w:r>
+      <w:proofErr w:type="spellEnd"/>
+      <w:r>
+        <w:rPr>
+          <w:rFonts w:ascii="Arial" w:eastAsia="Splatfont 2" w:hAnsi="Arial" w:cs="Arial"/>
+          <w:sz w:val="24"/>
+          <w:szCs w:val="24"/>
+          <w:lang w:val="nl-NL"/>
+        </w:rPr>
+        <w:t xml:space="preserve"> zijn bedoeld om een </w:t>
+      </w:r>
+      <w:r>
+        <w:rPr>
+          <w:rFonts w:ascii="Arial" w:eastAsia="Splatfont 2" w:hAnsi="Arial" w:cs="Arial"/>
+          <w:sz w:val="24"/>
+          <w:szCs w:val="24"/>
+          <w:lang w:val="nl-NL"/>
+        </w:rPr>
+        <w:t>Html-file</w:t>
+      </w:r>
+      <w:r>
+        <w:rPr>
+          <w:rFonts w:ascii="Arial" w:eastAsia="Splatfont 2" w:hAnsi="Arial" w:cs="Arial"/>
+          <w:sz w:val="24"/>
+          <w:szCs w:val="24"/>
+          <w:lang w:val="nl-NL"/>
+        </w:rPr>
+        <w:t xml:space="preserve"> te zoeken.</w:t>
+      </w:r>
+    </w:p>
+    <w:p>
+      <w:pPr>
+        <w:rPr>
+          <w:rFonts w:ascii="Arial" w:eastAsia="Splatfont 2" w:hAnsi="Arial" w:cs="Arial"/>
+          <w:color w:val="F222E8"/>
+          <w:sz w:val="24"/>
+          <w:szCs w:val="24"/>
+          <w:lang w:val="nl-NL"/>
+        </w:rPr>
+      </w:pPr>
+      <w:r>
+        <w:rPr>
+          <w:rFonts w:ascii="Arial" w:eastAsia="Splatfont 2" w:hAnsi="Arial" w:cs="Arial"/>
+          <w:sz w:val="24"/>
+          <w:szCs w:val="24"/>
+          <w:lang w:val="nl-NL"/>
+        </w:rPr>
+        <w:t xml:space="preserve">Vraag </w:t>
+      </w:r>
+      <w:r>
+        <w:rPr>
+          <w:rFonts w:ascii="Arial" w:eastAsia="Splatfont 2" w:hAnsi="Arial" w:cs="Arial"/>
+          <w:sz w:val="24"/>
+          <w:szCs w:val="24"/>
+          <w:lang w:val="nl-NL"/>
+        </w:rPr>
+        <w:t>8</w:t>
+      </w:r>
+      <w:r>
+        <w:rPr>
+          <w:rFonts w:ascii="Arial" w:eastAsia="Splatfont 2" w:hAnsi="Arial" w:cs="Arial"/>
+          <w:sz w:val="24"/>
+          <w:szCs w:val="24"/>
+          <w:lang w:val="nl-NL"/>
+        </w:rPr>
+        <w:t xml:space="preserve">: </w:t>
+      </w:r>
+      <w:r>
+        <w:rPr>
+          <w:rFonts w:ascii="Arial" w:eastAsia="Splatfont 2" w:hAnsi="Arial" w:cs="Arial"/>
+          <w:color w:val="F222E8"/>
+          <w:sz w:val="24"/>
+          <w:szCs w:val="24"/>
+          <w:lang w:val="nl-NL"/>
+        </w:rPr>
+        <w:t>‘</w:t>
+      </w:r>
+      <w:r>
+        <w:rPr>
+          <w:rFonts w:ascii="Arial" w:eastAsia="Splatfont 2" w:hAnsi="Arial" w:cs="Arial"/>
+          <w:color w:val="F222E8"/>
+          <w:sz w:val="24"/>
+          <w:szCs w:val="24"/>
+          <w:lang w:val="nl-NL"/>
+        </w:rPr>
+        <w:t xml:space="preserve">Wat is een </w:t>
+      </w:r>
+      <w:proofErr w:type="spellStart"/>
+      <w:r>
+        <w:rPr>
+          <w:rFonts w:ascii="Arial" w:eastAsia="Splatfont 2" w:hAnsi="Arial" w:cs="Arial"/>
+          <w:color w:val="F222E8"/>
+          <w:sz w:val="24"/>
+          <w:szCs w:val="24"/>
+          <w:lang w:val="nl-NL"/>
+        </w:rPr>
+        <w:t>declaratiebox</w:t>
+      </w:r>
+      <w:proofErr w:type="spellEnd"/>
       <w:r>
         <w:rPr>
           <w:rFonts w:ascii="Arial" w:eastAsia="Splatfont 2" w:hAnsi="Arial" w:cs="Arial"/>
@@ -234,83 +1316,253 @@
           <w:szCs w:val="24"/>
           <w:lang w:val="nl-NL"/>
         </w:rPr>
-        <w:t>Je kan</w:t>
-      </w:r>
-      <w:r>
-        <w:rPr>
-          <w:rFonts w:ascii="Arial" w:eastAsia="Splatfont 2" w:hAnsi="Arial" w:cs="Arial"/>
-          <w:sz w:val="24"/>
-          <w:szCs w:val="24"/>
-          <w:lang w:val="nl-NL"/>
-        </w:rPr>
-        <w:t xml:space="preserve"> de visuele stijl en de presentatie te beschrijven.</w:t>
-      </w:r>
-      <w:r>
-        <w:rPr>
-          <w:rFonts w:ascii="Arial" w:eastAsia="Splatfont 2" w:hAnsi="Arial" w:cs="Arial"/>
-          <w:sz w:val="24"/>
-          <w:szCs w:val="24"/>
-          <w:lang w:val="nl-NL"/>
-        </w:rPr>
-        <w:t xml:space="preserve"> Denk aan het uiterlijk van jouw website.</w:t>
-      </w:r>
-    </w:p>
-    <w:p>
-      <w:pPr>
-        <w:rPr>
-          <w:rFonts w:ascii="Arial" w:eastAsia="Splatfont 2" w:hAnsi="Arial" w:cs="Arial"/>
-          <w:color w:val="F222E8"/>
-          <w:sz w:val="24"/>
-          <w:szCs w:val="24"/>
-          <w:lang w:val="nl-NL"/>
-        </w:rPr>
-      </w:pPr>
-      <w:r>
-        <w:rPr>
-          <w:rFonts w:ascii="Arial" w:eastAsia="Splatfont 2" w:hAnsi="Arial" w:cs="Arial"/>
-          <w:sz w:val="24"/>
-          <w:szCs w:val="24"/>
-          <w:lang w:val="nl-NL"/>
-        </w:rPr>
-        <w:t xml:space="preserve">Vraag </w:t>
-      </w:r>
-      <w:r>
-        <w:rPr>
-          <w:rFonts w:ascii="Arial" w:eastAsia="Splatfont 2" w:hAnsi="Arial" w:cs="Arial"/>
-          <w:sz w:val="24"/>
-          <w:szCs w:val="24"/>
-          <w:lang w:val="nl-NL"/>
-        </w:rPr>
-        <w:t>3</w:t>
-      </w:r>
-      <w:r>
-        <w:rPr>
-          <w:rFonts w:ascii="Arial" w:eastAsia="Splatfont 2" w:hAnsi="Arial" w:cs="Arial"/>
-          <w:sz w:val="24"/>
-          <w:szCs w:val="24"/>
-          <w:lang w:val="nl-NL"/>
-        </w:rPr>
-        <w:t>:</w:t>
-      </w:r>
-      <w:r>
-        <w:rPr>
-          <w:rFonts w:ascii="Arial" w:eastAsia="Splatfont 2" w:hAnsi="Arial" w:cs="Arial"/>
-          <w:color w:val="F222E8"/>
-          <w:sz w:val="24"/>
-          <w:szCs w:val="24"/>
-          <w:lang w:val="nl-NL"/>
-        </w:rPr>
-        <w:t xml:space="preserve"> ‘</w:t>
-      </w:r>
-      <w:r>
-        <w:rPr>
-          <w:rFonts w:ascii="Arial" w:eastAsia="Splatfont 2" w:hAnsi="Arial" w:cs="Arial"/>
-          <w:color w:val="F222E8"/>
-          <w:sz w:val="24"/>
-          <w:szCs w:val="24"/>
-          <w:lang w:val="nl-NL"/>
-        </w:rPr>
-        <w:t>Wat is het verschil tussen HTML en CSS</w:t>
+        <w:t xml:space="preserve">Dat is een stukje code in je </w:t>
+      </w:r>
+      <w:proofErr w:type="spellStart"/>
+      <w:r>
+        <w:rPr>
+          <w:rFonts w:ascii="Arial" w:eastAsia="Splatfont 2" w:hAnsi="Arial" w:cs="Arial"/>
+          <w:sz w:val="24"/>
+          <w:szCs w:val="24"/>
+          <w:lang w:val="nl-NL"/>
+        </w:rPr>
+        <w:t>Css</w:t>
+      </w:r>
+      <w:proofErr w:type="spellEnd"/>
+      <w:r>
+        <w:rPr>
+          <w:rFonts w:ascii="Arial" w:eastAsia="Splatfont 2" w:hAnsi="Arial" w:cs="Arial"/>
+          <w:sz w:val="24"/>
+          <w:szCs w:val="24"/>
+          <w:lang w:val="nl-NL"/>
+        </w:rPr>
+        <w:t xml:space="preserve">-file waar de </w:t>
+      </w:r>
+      <w:proofErr w:type="spellStart"/>
+      <w:r>
+        <w:rPr>
+          <w:rFonts w:ascii="Arial" w:eastAsia="Splatfont 2" w:hAnsi="Arial" w:cs="Arial"/>
+          <w:sz w:val="24"/>
+          <w:szCs w:val="24"/>
+          <w:lang w:val="nl-NL"/>
+        </w:rPr>
+        <w:t>values</w:t>
+      </w:r>
+      <w:proofErr w:type="spellEnd"/>
+      <w:r>
+        <w:rPr>
+          <w:rFonts w:ascii="Arial" w:eastAsia="Splatfont 2" w:hAnsi="Arial" w:cs="Arial"/>
+          <w:sz w:val="24"/>
+          <w:szCs w:val="24"/>
+          <w:lang w:val="nl-NL"/>
+        </w:rPr>
+        <w:t xml:space="preserve"> en uitwerkingen staan.</w:t>
+      </w:r>
+    </w:p>
+    <w:p>
+      <w:pPr>
+        <w:rPr>
+          <w:rFonts w:ascii="Arial" w:eastAsia="Splatfont 2" w:hAnsi="Arial" w:cs="Arial"/>
+          <w:color w:val="F222E8"/>
+          <w:sz w:val="24"/>
+          <w:szCs w:val="24"/>
+          <w:lang w:val="nl-NL"/>
+        </w:rPr>
+      </w:pPr>
+      <w:r>
+        <w:rPr>
+          <w:rFonts w:ascii="Arial" w:eastAsia="Splatfont 2" w:hAnsi="Arial" w:cs="Arial"/>
+          <w:sz w:val="24"/>
+          <w:szCs w:val="24"/>
+          <w:lang w:val="nl-NL"/>
+        </w:rPr>
+        <w:t xml:space="preserve">Vraag 9: </w:t>
+      </w:r>
+      <w:r>
+        <w:rPr>
+          <w:rFonts w:ascii="Arial" w:eastAsia="Splatfont 2" w:hAnsi="Arial" w:cs="Arial"/>
+          <w:color w:val="F222E8"/>
+          <w:sz w:val="24"/>
+          <w:szCs w:val="24"/>
+          <w:lang w:val="nl-NL"/>
+        </w:rPr>
+        <w:t>‘</w:t>
+      </w:r>
+      <w:r>
+        <w:rPr>
+          <w:rFonts w:ascii="Arial" w:eastAsia="Splatfont 2" w:hAnsi="Arial" w:cs="Arial"/>
+          <w:color w:val="F222E8"/>
+          <w:sz w:val="24"/>
+          <w:szCs w:val="24"/>
+          <w:lang w:val="nl-NL"/>
+        </w:rPr>
+        <w:t>Wat kan er beter bij onderstaande CSS?</w:t>
+      </w:r>
+      <w:r>
+        <w:rPr>
+          <w:rFonts w:ascii="Arial" w:eastAsia="Splatfont 2" w:hAnsi="Arial" w:cs="Arial"/>
+          <w:color w:val="F222E8"/>
+          <w:sz w:val="24"/>
+          <w:szCs w:val="24"/>
+          <w:lang w:val="nl-NL"/>
+        </w:rPr>
+        <w:t xml:space="preserve"> (Zie afbeelding)’</w:t>
+      </w:r>
+    </w:p>
+    <w:p>
+      <w:pPr>
+        <w:rPr>
+          <w:rFonts w:ascii="Arial" w:eastAsia="Splatfont 2" w:hAnsi="Arial" w:cs="Arial"/>
+          <w:sz w:val="24"/>
+          <w:szCs w:val="24"/>
+          <w:lang w:val="nl-NL"/>
+        </w:rPr>
+      </w:pPr>
+      <w:r>
+        <w:rPr>
+          <w:rFonts w:ascii="Arial" w:eastAsia="Splatfont 2" w:hAnsi="Arial" w:cs="Arial"/>
+          <w:sz w:val="24"/>
+          <w:szCs w:val="24"/>
+          <w:lang w:val="nl-NL"/>
+        </w:rPr>
+        <w:t xml:space="preserve">De regels kunnen korter. Je kan de </w:t>
+      </w:r>
+      <w:proofErr w:type="spellStart"/>
+      <w:r>
+        <w:rPr>
+          <w:rFonts w:ascii="Arial" w:eastAsia="Splatfont 2" w:hAnsi="Arial" w:cs="Arial"/>
+          <w:sz w:val="24"/>
+          <w:szCs w:val="24"/>
+          <w:lang w:val="nl-NL"/>
+        </w:rPr>
+        <w:t>values</w:t>
+      </w:r>
+      <w:proofErr w:type="spellEnd"/>
+      <w:r>
+        <w:rPr>
+          <w:rFonts w:ascii="Arial" w:eastAsia="Splatfont 2" w:hAnsi="Arial" w:cs="Arial"/>
+          <w:sz w:val="24"/>
+          <w:szCs w:val="24"/>
+          <w:lang w:val="nl-NL"/>
+        </w:rPr>
+        <w:t xml:space="preserve"> beter achter elkaar zetten.</w:t>
+      </w:r>
+    </w:p>
+    <w:p>
+      <w:pPr>
+        <w:rPr>
+          <w:rFonts w:ascii="Arial" w:eastAsia="Splatfont 2" w:hAnsi="Arial" w:cs="Arial"/>
+          <w:sz w:val="24"/>
+          <w:szCs w:val="24"/>
+          <w:lang w:val="nl-NL"/>
+        </w:rPr>
+      </w:pPr>
+    </w:p>
+    <w:p>
+      <w:pPr>
+        <w:rPr>
+          <w:rFonts w:ascii="Arial" w:eastAsia="Splatfont 2" w:hAnsi="Arial" w:cs="Arial"/>
+          <w:color w:val="F222E8"/>
+          <w:sz w:val="24"/>
+          <w:szCs w:val="24"/>
+          <w:lang w:val="nl-NL"/>
+        </w:rPr>
+      </w:pPr>
+      <w:r>
+        <w:rPr>
+          <w:rFonts w:ascii="Arial" w:eastAsia="Splatfont 2" w:hAnsi="Arial" w:cs="Arial"/>
+          <w:sz w:val="24"/>
+          <w:szCs w:val="24"/>
+          <w:lang w:val="nl-NL"/>
+        </w:rPr>
+        <w:lastRenderedPageBreak/>
+        <w:t xml:space="preserve">Vraag 10: </w:t>
+      </w:r>
+      <w:r>
+        <w:rPr>
+          <w:rFonts w:ascii="Arial" w:eastAsia="Splatfont 2" w:hAnsi="Arial" w:cs="Arial"/>
+          <w:color w:val="F222E8"/>
+          <w:sz w:val="24"/>
+          <w:szCs w:val="24"/>
+          <w:lang w:val="nl-NL"/>
+        </w:rPr>
+        <w:t>‘</w:t>
+      </w:r>
+      <w:r>
+        <w:rPr>
+          <w:rFonts w:ascii="Arial" w:eastAsia="Splatfont 2" w:hAnsi="Arial" w:cs="Arial"/>
+          <w:color w:val="F222E8"/>
+          <w:sz w:val="24"/>
+          <w:szCs w:val="24"/>
+          <w:lang w:val="nl-NL"/>
+        </w:rPr>
+        <w:t>Wat doet “tekst-</w:t>
+      </w:r>
+      <w:proofErr w:type="spellStart"/>
+      <w:r>
+        <w:rPr>
+          <w:rFonts w:ascii="Arial" w:eastAsia="Splatfont 2" w:hAnsi="Arial" w:cs="Arial"/>
+          <w:color w:val="F222E8"/>
+          <w:sz w:val="24"/>
+          <w:szCs w:val="24"/>
+          <w:lang w:val="nl-NL"/>
+        </w:rPr>
+        <w:t>align</w:t>
+      </w:r>
+      <w:proofErr w:type="spellEnd"/>
+      <w:r>
+        <w:rPr>
+          <w:rFonts w:ascii="Arial" w:eastAsia="Splatfont 2" w:hAnsi="Arial" w:cs="Arial"/>
+          <w:color w:val="F222E8"/>
+          <w:sz w:val="24"/>
+          <w:szCs w:val="24"/>
+          <w:lang w:val="nl-NL"/>
+        </w:rPr>
+        <w:t xml:space="preserve">: </w:t>
+      </w:r>
+      <w:proofErr w:type="spellStart"/>
+      <w:r>
+        <w:rPr>
+          <w:rFonts w:ascii="Arial" w:eastAsia="Splatfont 2" w:hAnsi="Arial" w:cs="Arial"/>
+          <w:color w:val="F222E8"/>
+          <w:sz w:val="24"/>
+          <w:szCs w:val="24"/>
+          <w:lang w:val="nl-NL"/>
+        </w:rPr>
+        <w:t>justify</w:t>
+      </w:r>
+      <w:proofErr w:type="spellEnd"/>
+      <w:r>
+        <w:rPr>
+          <w:rFonts w:ascii="Arial" w:eastAsia="Splatfont 2" w:hAnsi="Arial" w:cs="Arial"/>
+          <w:color w:val="F222E8"/>
+          <w:sz w:val="24"/>
+          <w:szCs w:val="24"/>
+          <w:lang w:val="nl-NL"/>
+        </w:rPr>
+        <w:t xml:space="preserve">”? Geef een voorbeeld </w:t>
+      </w:r>
+      <w:proofErr w:type="gramStart"/>
+      <w:r>
+        <w:rPr>
+          <w:rFonts w:ascii="Arial" w:eastAsia="Splatfont 2" w:hAnsi="Arial" w:cs="Arial"/>
+          <w:color w:val="F222E8"/>
+          <w:sz w:val="24"/>
+          <w:szCs w:val="24"/>
+          <w:lang w:val="nl-NL"/>
+        </w:rPr>
+        <w:t>middels</w:t>
+      </w:r>
+      <w:proofErr w:type="gramEnd"/>
+      <w:r>
+        <w:rPr>
+          <w:rFonts w:ascii="Arial" w:eastAsia="Splatfont 2" w:hAnsi="Arial" w:cs="Arial"/>
+          <w:color w:val="F222E8"/>
+          <w:sz w:val="24"/>
+          <w:szCs w:val="24"/>
+          <w:lang w:val="nl-NL"/>
+        </w:rPr>
+        <w:t xml:space="preserve"> een screenshot.</w:t>
       </w:r>
       <w:r>
         <w:rPr>
@@ -339,206 +1591,77 @@
           <w:szCs w:val="24"/>
           <w:lang w:val="nl-NL"/>
         </w:rPr>
-        <w:t>HTML is meer de bouw van jouw website. CSS gaat juist meet op het uiterlijk van jouw website.</w:t>
-      </w:r>
-    </w:p>
-    <w:p>
-      <w:pPr>
-        <w:rPr>
-          <w:rFonts w:ascii="Arial" w:eastAsia="Splatfont 2" w:hAnsi="Arial" w:cs="Arial"/>
-          <w:color w:val="F222E8"/>
-          <w:sz w:val="24"/>
-          <w:szCs w:val="24"/>
-          <w:lang w:val="nl-NL"/>
-        </w:rPr>
-      </w:pPr>
-      <w:r>
-        <w:rPr>
-          <w:rFonts w:ascii="Arial" w:eastAsia="Splatfont 2" w:hAnsi="Arial" w:cs="Arial"/>
-          <w:sz w:val="24"/>
-          <w:szCs w:val="24"/>
-          <w:lang w:val="nl-NL"/>
-        </w:rPr>
-        <w:t xml:space="preserve">Vraag </w:t>
-      </w:r>
-      <w:r>
-        <w:rPr>
-          <w:rFonts w:ascii="Arial" w:eastAsia="Splatfont 2" w:hAnsi="Arial" w:cs="Arial"/>
-          <w:sz w:val="24"/>
-          <w:szCs w:val="24"/>
-          <w:lang w:val="nl-NL"/>
-        </w:rPr>
-        <w:t>4</w:t>
-      </w:r>
-      <w:r>
-        <w:rPr>
-          <w:rFonts w:ascii="Arial" w:eastAsia="Splatfont 2" w:hAnsi="Arial" w:cs="Arial"/>
-          <w:sz w:val="24"/>
-          <w:szCs w:val="24"/>
-          <w:lang w:val="nl-NL"/>
-        </w:rPr>
-        <w:t>:</w:t>
-      </w:r>
-      <w:r>
-        <w:rPr>
-          <w:rFonts w:ascii="Arial" w:eastAsia="Splatfont 2" w:hAnsi="Arial" w:cs="Arial"/>
-          <w:color w:val="F222E8"/>
-          <w:sz w:val="24"/>
-          <w:szCs w:val="24"/>
-          <w:lang w:val="nl-NL"/>
-        </w:rPr>
-        <w:t xml:space="preserve"> ‘</w:t>
-      </w:r>
-      <w:r>
-        <w:rPr>
-          <w:rFonts w:ascii="Arial" w:eastAsia="Splatfont 2" w:hAnsi="Arial" w:cs="Arial"/>
-          <w:color w:val="F222E8"/>
-          <w:sz w:val="24"/>
-          <w:szCs w:val="24"/>
-          <w:lang w:val="nl-NL"/>
-        </w:rPr>
-        <w:t xml:space="preserve">Op hoeveel manieren kan je een CSS </w:t>
-      </w:r>
-      <w:r>
-        <w:rPr>
-          <w:rFonts w:ascii="Arial" w:eastAsia="Splatfont 2" w:hAnsi="Arial" w:cs="Arial"/>
-          <w:color w:val="F222E8"/>
-          <w:sz w:val="24"/>
-          <w:szCs w:val="24"/>
-          <w:lang w:val="nl-NL"/>
-        </w:rPr>
-        <w:t>toevoegen aan een HTML-code?’</w:t>
-      </w:r>
-    </w:p>
-    <w:p>
-      <w:pPr>
-        <w:rPr>
-          <w:rFonts w:ascii="Arial" w:eastAsia="Splatfont 2" w:hAnsi="Arial" w:cs="Arial"/>
-          <w:sz w:val="24"/>
-          <w:szCs w:val="24"/>
-          <w:lang w:val="nl-NL"/>
-        </w:rPr>
-      </w:pPr>
-      <w:r>
-        <w:rPr>
-          <w:rFonts w:ascii="Arial" w:eastAsia="Splatfont 2" w:hAnsi="Arial" w:cs="Arial"/>
-          <w:sz w:val="24"/>
-          <w:szCs w:val="24"/>
-          <w:lang w:val="nl-NL"/>
-        </w:rPr>
-        <w:t xml:space="preserve">Er zijn 3 verschillende manieren om een CSS in een HTML-code toe te voegen. Je hebt onder andere: </w:t>
-      </w:r>
-      <w:proofErr w:type="spellStart"/>
-      <w:r>
-        <w:rPr>
-          <w:rFonts w:ascii="Arial" w:eastAsia="Splatfont 2" w:hAnsi="Arial" w:cs="Arial"/>
-          <w:sz w:val="24"/>
-          <w:szCs w:val="24"/>
-          <w:lang w:val="nl-NL"/>
-        </w:rPr>
-        <w:t>Inline</w:t>
-      </w:r>
-      <w:proofErr w:type="spellEnd"/>
-      <w:r>
-        <w:rPr>
-          <w:rFonts w:ascii="Arial" w:eastAsia="Splatfont 2" w:hAnsi="Arial" w:cs="Arial"/>
-          <w:sz w:val="24"/>
-          <w:szCs w:val="24"/>
-          <w:lang w:val="nl-NL"/>
-        </w:rPr>
-        <w:t xml:space="preserve">, </w:t>
-      </w:r>
-      <w:proofErr w:type="spellStart"/>
-      <w:r>
-        <w:rPr>
-          <w:rFonts w:ascii="Arial" w:eastAsia="Splatfont 2" w:hAnsi="Arial" w:cs="Arial"/>
-          <w:sz w:val="24"/>
-          <w:szCs w:val="24"/>
-          <w:lang w:val="nl-NL"/>
-        </w:rPr>
-        <w:t>Internal</w:t>
-      </w:r>
-      <w:proofErr w:type="spellEnd"/>
-      <w:r>
-        <w:rPr>
-          <w:rFonts w:ascii="Arial" w:eastAsia="Splatfont 2" w:hAnsi="Arial" w:cs="Arial"/>
-          <w:sz w:val="24"/>
-          <w:szCs w:val="24"/>
-          <w:lang w:val="nl-NL"/>
-        </w:rPr>
-        <w:t xml:space="preserve"> en </w:t>
-      </w:r>
-      <w:proofErr w:type="spellStart"/>
-      <w:r>
-        <w:rPr>
-          <w:rFonts w:ascii="Arial" w:eastAsia="Splatfont 2" w:hAnsi="Arial" w:cs="Arial"/>
-          <w:sz w:val="24"/>
-          <w:szCs w:val="24"/>
-          <w:lang w:val="nl-NL"/>
-        </w:rPr>
-        <w:t>External</w:t>
-      </w:r>
-      <w:proofErr w:type="spellEnd"/>
-      <w:r>
-        <w:rPr>
-          <w:rFonts w:ascii="Arial" w:eastAsia="Splatfont 2" w:hAnsi="Arial" w:cs="Arial"/>
-          <w:sz w:val="24"/>
-          <w:szCs w:val="24"/>
-          <w:lang w:val="nl-NL"/>
-        </w:rPr>
-        <w:t xml:space="preserve"> CSS.</w:t>
-      </w:r>
-    </w:p>
-    <w:p>
-      <w:pPr>
-        <w:rPr>
-          <w:rFonts w:ascii="Arial" w:eastAsia="Splatfont 2" w:hAnsi="Arial" w:cs="Arial"/>
-          <w:color w:val="F222E8"/>
-          <w:sz w:val="24"/>
-          <w:szCs w:val="24"/>
-          <w:lang w:val="nl-NL"/>
-        </w:rPr>
-      </w:pPr>
-      <w:r>
-        <w:rPr>
-          <w:rFonts w:ascii="Arial" w:eastAsia="Splatfont 2" w:hAnsi="Arial" w:cs="Arial"/>
-          <w:sz w:val="24"/>
-          <w:szCs w:val="24"/>
-          <w:lang w:val="nl-NL"/>
-        </w:rPr>
-        <w:t xml:space="preserve">Vraag 5: </w:t>
-      </w:r>
-      <w:r>
-        <w:rPr>
-          <w:rFonts w:ascii="Arial" w:eastAsia="Splatfont 2" w:hAnsi="Arial" w:cs="Arial"/>
-          <w:color w:val="F222E8"/>
-          <w:sz w:val="24"/>
-          <w:szCs w:val="24"/>
-          <w:lang w:val="nl-NL"/>
-        </w:rPr>
-        <w:t>‘Geef voor iedere manier een voorbeeld’</w:t>
-      </w:r>
-    </w:p>
-    <w:p>
-      <w:pPr>
-        <w:rPr>
-          <w:rFonts w:ascii="Arial" w:eastAsia="Splatfont 2" w:hAnsi="Arial" w:cs="Arial"/>
-          <w:sz w:val="24"/>
-          <w:szCs w:val="24"/>
-          <w:lang w:val="nl-NL"/>
-        </w:rPr>
-      </w:pPr>
-      <w:proofErr w:type="spellStart"/>
-      <w:r>
-        <w:rPr>
-          <w:rFonts w:ascii="Arial" w:eastAsia="Splatfont 2" w:hAnsi="Arial" w:cs="Arial"/>
-          <w:sz w:val="24"/>
-          <w:szCs w:val="24"/>
-          <w:lang w:val="nl-NL"/>
-        </w:rPr>
-        <w:t>Inline</w:t>
-      </w:r>
-      <w:proofErr w:type="spellEnd"/>
+        <w:t>Stel je voor dat je een stukje H1 Tekst hebt. Dan gaat de tekst vervolgens naar de midden punt van je div box. Er zijn ook andere manieren die je kan gebruiken zoals een tekst-</w:t>
+      </w:r>
+      <w:proofErr w:type="spellStart"/>
+      <w:r>
+        <w:rPr>
+          <w:rFonts w:ascii="Arial" w:eastAsia="Splatfont 2" w:hAnsi="Arial" w:cs="Arial"/>
+          <w:sz w:val="24"/>
+          <w:szCs w:val="24"/>
+          <w:lang w:val="nl-NL"/>
+        </w:rPr>
+        <w:t>align</w:t>
+      </w:r>
+      <w:proofErr w:type="spellEnd"/>
+      <w:r>
+        <w:rPr>
+          <w:rFonts w:ascii="Arial" w:eastAsia="Splatfont 2" w:hAnsi="Arial" w:cs="Arial"/>
+          <w:sz w:val="24"/>
+          <w:szCs w:val="24"/>
+          <w:lang w:val="nl-NL"/>
+        </w:rPr>
+        <w:t xml:space="preserve"> in de center. Dat is precies </w:t>
+      </w:r>
+      <w:proofErr w:type="gramStart"/>
+      <w:r>
+        <w:rPr>
+          <w:rFonts w:ascii="Arial" w:eastAsia="Splatfont 2" w:hAnsi="Arial" w:cs="Arial"/>
+          <w:sz w:val="24"/>
+          <w:szCs w:val="24"/>
+          <w:lang w:val="nl-NL"/>
+        </w:rPr>
+        <w:t>het zelfde</w:t>
+      </w:r>
+      <w:proofErr w:type="gramEnd"/>
+      <w:r>
+        <w:rPr>
+          <w:rFonts w:ascii="Arial" w:eastAsia="Splatfont 2" w:hAnsi="Arial" w:cs="Arial"/>
+          <w:sz w:val="24"/>
+          <w:szCs w:val="24"/>
+          <w:lang w:val="nl-NL"/>
+        </w:rPr>
+        <w:t>.</w:t>
+      </w:r>
+    </w:p>
+    <w:p>
+      <w:pPr>
+        <w:rPr>
+          <w:rFonts w:ascii="Arial" w:eastAsia="Splatfont 2" w:hAnsi="Arial" w:cs="Arial"/>
+          <w:color w:val="F222E8"/>
+          <w:sz w:val="24"/>
+          <w:szCs w:val="24"/>
+          <w:lang w:val="nl-NL"/>
+        </w:rPr>
+      </w:pPr>
+      <w:r>
+        <w:rPr>
+          <w:rFonts w:ascii="Arial" w:eastAsia="Splatfont 2" w:hAnsi="Arial" w:cs="Arial"/>
+          <w:sz w:val="24"/>
+          <w:szCs w:val="24"/>
+          <w:lang w:val="nl-NL"/>
+        </w:rPr>
+        <w:t>Vraag 1</w:t>
+      </w:r>
+      <w:r>
+        <w:rPr>
+          <w:rFonts w:ascii="Arial" w:eastAsia="Splatfont 2" w:hAnsi="Arial" w:cs="Arial"/>
+          <w:sz w:val="24"/>
+          <w:szCs w:val="24"/>
+          <w:lang w:val="nl-NL"/>
+        </w:rPr>
+        <w:t>1</w:t>
+      </w:r>
       <w:r>
         <w:rPr>
           <w:rFonts w:ascii="Arial" w:eastAsia="Splatfont 2" w:hAnsi="Arial" w:cs="Arial"/>
@@ -548,54 +1671,66 @@
         </w:rPr>
         <w:t xml:space="preserve">: </w:t>
       </w:r>
-      <w:proofErr w:type="spellStart"/>
-      <w:r>
-        <w:rPr>
-          <w:rFonts w:ascii="Arial" w:eastAsia="Splatfont 2" w:hAnsi="Arial" w:cs="Arial"/>
-          <w:sz w:val="24"/>
-          <w:szCs w:val="24"/>
-          <w:lang w:val="nl-NL"/>
-        </w:rPr>
-        <w:t>Inline</w:t>
-      </w:r>
-      <w:proofErr w:type="spellEnd"/>
-      <w:r>
-        <w:rPr>
-          <w:rFonts w:ascii="Arial" w:eastAsia="Splatfont 2" w:hAnsi="Arial" w:cs="Arial"/>
-          <w:sz w:val="24"/>
-          <w:szCs w:val="24"/>
-          <w:lang w:val="nl-NL"/>
-        </w:rPr>
-        <w:t xml:space="preserve"> is in de tag regel zelf de functie opschrijven.</w:t>
-      </w:r>
-    </w:p>
-    <w:p>
-      <w:pPr>
-        <w:rPr>
-          <w:rFonts w:ascii="Arial" w:eastAsia="Splatfont 2" w:hAnsi="Arial" w:cs="Arial"/>
-          <w:sz w:val="24"/>
-          <w:szCs w:val="24"/>
-          <w:lang w:val="nl-NL"/>
-        </w:rPr>
-      </w:pPr>
-      <w:r>
-        <w:rPr>
-          <w:rFonts w:ascii="Arial" w:eastAsia="Splatfont 2" w:hAnsi="Arial" w:cs="Arial"/>
-          <w:sz w:val="24"/>
-          <w:szCs w:val="24"/>
-          <w:lang w:val="nl-NL"/>
-        </w:rPr>
-        <w:t xml:space="preserve">Intern: Bij intern schrijf je in </w:t>
-      </w:r>
-      <w:r>
-        <w:rPr>
-          <w:rFonts w:ascii="Arial" w:eastAsia="Splatfont 2" w:hAnsi="Arial" w:cs="Arial"/>
-          <w:sz w:val="24"/>
-          <w:szCs w:val="24"/>
-          <w:lang w:val="nl-NL"/>
-        </w:rPr>
-        <w:t xml:space="preserve">de informatie in </w:t>
-      </w:r>
+      <w:r>
+        <w:rPr>
+          <w:rFonts w:ascii="Arial" w:eastAsia="Splatfont 2" w:hAnsi="Arial" w:cs="Arial"/>
+          <w:color w:val="F222E8"/>
+          <w:sz w:val="24"/>
+          <w:szCs w:val="24"/>
+          <w:lang w:val="nl-NL"/>
+        </w:rPr>
+        <w:t>‘Wat is een class’</w:t>
+      </w:r>
+    </w:p>
+    <w:p>
+      <w:pPr>
+        <w:rPr>
+          <w:rFonts w:ascii="Arial" w:eastAsia="Splatfont 2" w:hAnsi="Arial" w:cs="Arial"/>
+          <w:sz w:val="24"/>
+          <w:szCs w:val="24"/>
+          <w:lang w:val="nl-NL"/>
+        </w:rPr>
+      </w:pPr>
+    </w:p>
+    <w:p>
+      <w:pPr>
+        <w:rPr>
+          <w:rFonts w:ascii="Arial" w:eastAsia="Splatfont 2" w:hAnsi="Arial" w:cs="Arial"/>
+          <w:sz w:val="24"/>
+          <w:szCs w:val="24"/>
+          <w:lang w:val="nl-NL"/>
+        </w:rPr>
+      </w:pPr>
+    </w:p>
+    <w:p>
+      <w:pPr>
+        <w:rPr>
+          <w:rFonts w:ascii="Arial" w:eastAsia="Splatfont 2" w:hAnsi="Arial" w:cs="Arial"/>
+          <w:sz w:val="24"/>
+          <w:szCs w:val="24"/>
+          <w:lang w:val="nl-NL"/>
+        </w:rPr>
+      </w:pPr>
+    </w:p>
+    <w:p>
+      <w:pPr>
+        <w:rPr>
+          <w:rFonts w:ascii="Arial" w:eastAsia="Splatfont 2" w:hAnsi="Arial" w:cs="Arial"/>
+          <w:sz w:val="24"/>
+          <w:szCs w:val="24"/>
+          <w:lang w:val="nl-NL"/>
+        </w:rPr>
+      </w:pPr>
+    </w:p>
+    <w:p>
+      <w:pPr>
+        <w:rPr>
+          <w:rFonts w:ascii="Arial" w:eastAsia="Splatfont 2" w:hAnsi="Arial" w:cs="Arial"/>
+          <w:sz w:val="24"/>
+          <w:szCs w:val="24"/>
+          <w:lang w:val="nl-NL"/>
+        </w:rPr>
+      </w:pPr>
     </w:p>
     <w:p>
       <w:pPr>
@@ -1046,9 +2181,6 @@
     <w:name w:val="Normal"/>
     <w:qFormat/>
     <w:rsid w:val="000345B4"/>
-    <w:rPr>
-      <w:lang w:val="en-NL"/>
-    </w:rPr>
   </w:style>
   <w:style w:type="character" w:default="1" w:styleId="Standaardalinea-lettertype">
     <w:name w:val="Default Paragraph Font"/>

</xml_diff>

<commit_message>
HTML Week 1 - Dag 4/Deel 3
</commit_message>
<xml_diff>
--- a/Week 1/Kennisopdrachten/1.3/Week 1 - 1.3 Opdrachten.docx
+++ b/Week 1/Kennisopdrachten/1.3/Week 1 - 1.3 Opdrachten.docx
@@ -416,6 +416,695 @@
           <w:szCs w:val="24"/>
           <w:lang w:val="nl-NL"/>
         </w:rPr>
+        <w:t>?’</w:t>
+      </w:r>
+    </w:p>
+    <w:p>
+      <w:pPr>
+        <w:rPr>
+          <w:rFonts w:ascii="Arial" w:eastAsia="Splatfont 2" w:hAnsi="Arial" w:cs="Arial"/>
+          <w:sz w:val="24"/>
+          <w:szCs w:val="24"/>
+          <w:lang w:val="nl-NL"/>
+        </w:rPr>
+      </w:pPr>
+      <w:r>
+        <w:rPr>
+          <w:rFonts w:ascii="Arial" w:eastAsia="Splatfont 2" w:hAnsi="Arial" w:cs="Arial"/>
+          <w:sz w:val="24"/>
+          <w:szCs w:val="24"/>
+          <w:lang w:val="nl-NL"/>
+        </w:rPr>
+        <w:t xml:space="preserve">HTML is meer de bouw van jouw website. </w:t>
+      </w:r>
+      <w:proofErr w:type="spellStart"/>
+      <w:r>
+        <w:rPr>
+          <w:rFonts w:ascii="Arial" w:eastAsia="Splatfont 2" w:hAnsi="Arial" w:cs="Arial"/>
+          <w:sz w:val="24"/>
+          <w:szCs w:val="24"/>
+          <w:lang w:val="nl-NL"/>
+        </w:rPr>
+        <w:t>C</w:t>
+      </w:r>
+      <w:r>
+        <w:rPr>
+          <w:rFonts w:ascii="Arial" w:eastAsia="Splatfont 2" w:hAnsi="Arial" w:cs="Arial"/>
+          <w:sz w:val="24"/>
+          <w:szCs w:val="24"/>
+          <w:lang w:val="nl-NL"/>
+        </w:rPr>
+        <w:t>ss</w:t>
+      </w:r>
+      <w:proofErr w:type="spellEnd"/>
+      <w:r>
+        <w:rPr>
+          <w:rFonts w:ascii="Arial" w:eastAsia="Splatfont 2" w:hAnsi="Arial" w:cs="Arial"/>
+          <w:sz w:val="24"/>
+          <w:szCs w:val="24"/>
+          <w:lang w:val="nl-NL"/>
+        </w:rPr>
+        <w:t xml:space="preserve"> gaat juist meet op het uiterlijk van jouw website.</w:t>
+      </w:r>
+    </w:p>
+    <w:p>
+      <w:pPr>
+        <w:rPr>
+          <w:rFonts w:ascii="Arial" w:eastAsia="Splatfont 2" w:hAnsi="Arial" w:cs="Arial"/>
+          <w:color w:val="F222E8"/>
+          <w:sz w:val="24"/>
+          <w:szCs w:val="24"/>
+          <w:lang w:val="nl-NL"/>
+        </w:rPr>
+      </w:pPr>
+      <w:r>
+        <w:rPr>
+          <w:rFonts w:ascii="Arial" w:eastAsia="Splatfont 2" w:hAnsi="Arial" w:cs="Arial"/>
+          <w:sz w:val="24"/>
+          <w:szCs w:val="24"/>
+          <w:lang w:val="nl-NL"/>
+        </w:rPr>
+        <w:t xml:space="preserve">Vraag </w:t>
+      </w:r>
+      <w:r>
+        <w:rPr>
+          <w:rFonts w:ascii="Arial" w:eastAsia="Splatfont 2" w:hAnsi="Arial" w:cs="Arial"/>
+          <w:sz w:val="24"/>
+          <w:szCs w:val="24"/>
+          <w:lang w:val="nl-NL"/>
+        </w:rPr>
+        <w:t>4</w:t>
+      </w:r>
+      <w:r>
+        <w:rPr>
+          <w:rFonts w:ascii="Arial" w:eastAsia="Splatfont 2" w:hAnsi="Arial" w:cs="Arial"/>
+          <w:sz w:val="24"/>
+          <w:szCs w:val="24"/>
+          <w:lang w:val="nl-NL"/>
+        </w:rPr>
+        <w:t>:</w:t>
+      </w:r>
+      <w:r>
+        <w:rPr>
+          <w:rFonts w:ascii="Arial" w:eastAsia="Splatfont 2" w:hAnsi="Arial" w:cs="Arial"/>
+          <w:color w:val="F222E8"/>
+          <w:sz w:val="24"/>
+          <w:szCs w:val="24"/>
+          <w:lang w:val="nl-NL"/>
+        </w:rPr>
+        <w:t xml:space="preserve"> ‘</w:t>
+      </w:r>
+      <w:r>
+        <w:rPr>
+          <w:rFonts w:ascii="Arial" w:eastAsia="Splatfont 2" w:hAnsi="Arial" w:cs="Arial"/>
+          <w:color w:val="F222E8"/>
+          <w:sz w:val="24"/>
+          <w:szCs w:val="24"/>
+          <w:lang w:val="nl-NL"/>
+        </w:rPr>
+        <w:t xml:space="preserve">Op hoeveel manieren kan je een </w:t>
+      </w:r>
+      <w:proofErr w:type="spellStart"/>
+      <w:r>
+        <w:rPr>
+          <w:rFonts w:ascii="Arial" w:eastAsia="Splatfont 2" w:hAnsi="Arial" w:cs="Arial"/>
+          <w:color w:val="F222E8"/>
+          <w:sz w:val="24"/>
+          <w:szCs w:val="24"/>
+          <w:lang w:val="nl-NL"/>
+        </w:rPr>
+        <w:t>C</w:t>
+      </w:r>
+      <w:r>
+        <w:rPr>
+          <w:rFonts w:ascii="Arial" w:eastAsia="Splatfont 2" w:hAnsi="Arial" w:cs="Arial"/>
+          <w:color w:val="F222E8"/>
+          <w:sz w:val="24"/>
+          <w:szCs w:val="24"/>
+          <w:lang w:val="nl-NL"/>
+        </w:rPr>
+        <w:t>ss</w:t>
+      </w:r>
+      <w:proofErr w:type="spellEnd"/>
+      <w:r>
+        <w:rPr>
+          <w:rFonts w:ascii="Arial" w:eastAsia="Splatfont 2" w:hAnsi="Arial" w:cs="Arial"/>
+          <w:color w:val="F222E8"/>
+          <w:sz w:val="24"/>
+          <w:szCs w:val="24"/>
+          <w:lang w:val="nl-NL"/>
+        </w:rPr>
+        <w:t xml:space="preserve"> </w:t>
+      </w:r>
+      <w:r>
+        <w:rPr>
+          <w:rFonts w:ascii="Arial" w:eastAsia="Splatfont 2" w:hAnsi="Arial" w:cs="Arial"/>
+          <w:color w:val="F222E8"/>
+          <w:sz w:val="24"/>
+          <w:szCs w:val="24"/>
+          <w:lang w:val="nl-NL"/>
+        </w:rPr>
+        <w:t>toevoegen aan een HTML-code?’</w:t>
+      </w:r>
+    </w:p>
+    <w:p>
+      <w:pPr>
+        <w:rPr>
+          <w:rFonts w:ascii="Arial" w:eastAsia="Splatfont 2" w:hAnsi="Arial" w:cs="Arial"/>
+          <w:sz w:val="24"/>
+          <w:szCs w:val="24"/>
+          <w:lang w:val="nl-NL"/>
+        </w:rPr>
+      </w:pPr>
+      <w:r>
+        <w:rPr>
+          <w:rFonts w:ascii="Arial" w:eastAsia="Splatfont 2" w:hAnsi="Arial" w:cs="Arial"/>
+          <w:sz w:val="24"/>
+          <w:szCs w:val="24"/>
+          <w:lang w:val="nl-NL"/>
+        </w:rPr>
+        <w:t xml:space="preserve">Er zijn 3 verschillende manieren om een </w:t>
+      </w:r>
+      <w:proofErr w:type="spellStart"/>
+      <w:r>
+        <w:rPr>
+          <w:rFonts w:ascii="Arial" w:eastAsia="Splatfont 2" w:hAnsi="Arial" w:cs="Arial"/>
+          <w:sz w:val="24"/>
+          <w:szCs w:val="24"/>
+          <w:lang w:val="nl-NL"/>
+        </w:rPr>
+        <w:t>C</w:t>
+      </w:r>
+      <w:r>
+        <w:rPr>
+          <w:rFonts w:ascii="Arial" w:eastAsia="Splatfont 2" w:hAnsi="Arial" w:cs="Arial"/>
+          <w:sz w:val="24"/>
+          <w:szCs w:val="24"/>
+          <w:lang w:val="nl-NL"/>
+        </w:rPr>
+        <w:t>ss</w:t>
+      </w:r>
+      <w:proofErr w:type="spellEnd"/>
+      <w:r>
+        <w:rPr>
+          <w:rFonts w:ascii="Arial" w:eastAsia="Splatfont 2" w:hAnsi="Arial" w:cs="Arial"/>
+          <w:sz w:val="24"/>
+          <w:szCs w:val="24"/>
+          <w:lang w:val="nl-NL"/>
+        </w:rPr>
+        <w:t xml:space="preserve"> in een </w:t>
+      </w:r>
+      <w:proofErr w:type="spellStart"/>
+      <w:r>
+        <w:rPr>
+          <w:rFonts w:ascii="Arial" w:eastAsia="Splatfont 2" w:hAnsi="Arial" w:cs="Arial"/>
+          <w:sz w:val="24"/>
+          <w:szCs w:val="24"/>
+          <w:lang w:val="nl-NL"/>
+        </w:rPr>
+        <w:t>H</w:t>
+      </w:r>
+      <w:r>
+        <w:rPr>
+          <w:rFonts w:ascii="Arial" w:eastAsia="Splatfont 2" w:hAnsi="Arial" w:cs="Arial"/>
+          <w:sz w:val="24"/>
+          <w:szCs w:val="24"/>
+          <w:lang w:val="nl-NL"/>
+        </w:rPr>
+        <w:t>tml</w:t>
+      </w:r>
+      <w:r>
+        <w:rPr>
+          <w:rFonts w:ascii="Arial" w:eastAsia="Splatfont 2" w:hAnsi="Arial" w:cs="Arial"/>
+          <w:sz w:val="24"/>
+          <w:szCs w:val="24"/>
+          <w:lang w:val="nl-NL"/>
+        </w:rPr>
+        <w:t>-code</w:t>
+      </w:r>
+      <w:proofErr w:type="spellEnd"/>
+      <w:r>
+        <w:rPr>
+          <w:rFonts w:ascii="Arial" w:eastAsia="Splatfont 2" w:hAnsi="Arial" w:cs="Arial"/>
+          <w:sz w:val="24"/>
+          <w:szCs w:val="24"/>
+          <w:lang w:val="nl-NL"/>
+        </w:rPr>
+        <w:t xml:space="preserve"> toe te voegen. Je hebt onder andere: </w:t>
+      </w:r>
+      <w:proofErr w:type="spellStart"/>
+      <w:r>
+        <w:rPr>
+          <w:rFonts w:ascii="Arial" w:eastAsia="Splatfont 2" w:hAnsi="Arial" w:cs="Arial"/>
+          <w:sz w:val="24"/>
+          <w:szCs w:val="24"/>
+          <w:lang w:val="nl-NL"/>
+        </w:rPr>
+        <w:t>Inline</w:t>
+      </w:r>
+      <w:proofErr w:type="spellEnd"/>
+      <w:r>
+        <w:rPr>
+          <w:rFonts w:ascii="Arial" w:eastAsia="Splatfont 2" w:hAnsi="Arial" w:cs="Arial"/>
+          <w:sz w:val="24"/>
+          <w:szCs w:val="24"/>
+          <w:lang w:val="nl-NL"/>
+        </w:rPr>
+        <w:t xml:space="preserve">, </w:t>
+      </w:r>
+      <w:proofErr w:type="spellStart"/>
+      <w:r>
+        <w:rPr>
+          <w:rFonts w:ascii="Arial" w:eastAsia="Splatfont 2" w:hAnsi="Arial" w:cs="Arial"/>
+          <w:sz w:val="24"/>
+          <w:szCs w:val="24"/>
+          <w:lang w:val="nl-NL"/>
+        </w:rPr>
+        <w:t>Internal</w:t>
+      </w:r>
+      <w:proofErr w:type="spellEnd"/>
+      <w:r>
+        <w:rPr>
+          <w:rFonts w:ascii="Arial" w:eastAsia="Splatfont 2" w:hAnsi="Arial" w:cs="Arial"/>
+          <w:sz w:val="24"/>
+          <w:szCs w:val="24"/>
+          <w:lang w:val="nl-NL"/>
+        </w:rPr>
+        <w:t xml:space="preserve"> en </w:t>
+      </w:r>
+      <w:proofErr w:type="spellStart"/>
+      <w:r>
+        <w:rPr>
+          <w:rFonts w:ascii="Arial" w:eastAsia="Splatfont 2" w:hAnsi="Arial" w:cs="Arial"/>
+          <w:sz w:val="24"/>
+          <w:szCs w:val="24"/>
+          <w:lang w:val="nl-NL"/>
+        </w:rPr>
+        <w:t>External</w:t>
+      </w:r>
+      <w:proofErr w:type="spellEnd"/>
+      <w:r>
+        <w:rPr>
+          <w:rFonts w:ascii="Arial" w:eastAsia="Splatfont 2" w:hAnsi="Arial" w:cs="Arial"/>
+          <w:sz w:val="24"/>
+          <w:szCs w:val="24"/>
+          <w:lang w:val="nl-NL"/>
+        </w:rPr>
+        <w:t xml:space="preserve"> </w:t>
+      </w:r>
+      <w:proofErr w:type="spellStart"/>
+      <w:r>
+        <w:rPr>
+          <w:rFonts w:ascii="Arial" w:eastAsia="Splatfont 2" w:hAnsi="Arial" w:cs="Arial"/>
+          <w:sz w:val="24"/>
+          <w:szCs w:val="24"/>
+          <w:lang w:val="nl-NL"/>
+        </w:rPr>
+        <w:t>C</w:t>
+      </w:r>
+      <w:r>
+        <w:rPr>
+          <w:rFonts w:ascii="Arial" w:eastAsia="Splatfont 2" w:hAnsi="Arial" w:cs="Arial"/>
+          <w:sz w:val="24"/>
+          <w:szCs w:val="24"/>
+          <w:lang w:val="nl-NL"/>
+        </w:rPr>
+        <w:t>ss</w:t>
+      </w:r>
+      <w:proofErr w:type="spellEnd"/>
+      <w:r>
+        <w:rPr>
+          <w:rFonts w:ascii="Arial" w:eastAsia="Splatfont 2" w:hAnsi="Arial" w:cs="Arial"/>
+          <w:sz w:val="24"/>
+          <w:szCs w:val="24"/>
+          <w:lang w:val="nl-NL"/>
+        </w:rPr>
+        <w:t>.</w:t>
+      </w:r>
+    </w:p>
+    <w:p>
+      <w:pPr>
+        <w:rPr>
+          <w:rFonts w:ascii="Arial" w:eastAsia="Splatfont 2" w:hAnsi="Arial" w:cs="Arial"/>
+          <w:color w:val="F222E8"/>
+          <w:sz w:val="24"/>
+          <w:szCs w:val="24"/>
+          <w:lang w:val="nl-NL"/>
+        </w:rPr>
+      </w:pPr>
+      <w:r>
+        <w:rPr>
+          <w:rFonts w:ascii="Arial" w:eastAsia="Splatfont 2" w:hAnsi="Arial" w:cs="Arial"/>
+          <w:sz w:val="24"/>
+          <w:szCs w:val="24"/>
+          <w:lang w:val="nl-NL"/>
+        </w:rPr>
+        <w:t xml:space="preserve">Vraag 5: </w:t>
+      </w:r>
+      <w:r>
+        <w:rPr>
+          <w:rFonts w:ascii="Arial" w:eastAsia="Splatfont 2" w:hAnsi="Arial" w:cs="Arial"/>
+          <w:color w:val="F222E8"/>
+          <w:sz w:val="24"/>
+          <w:szCs w:val="24"/>
+          <w:lang w:val="nl-NL"/>
+        </w:rPr>
+        <w:t>‘Geef voor iedere manier een voorbeeld’</w:t>
+      </w:r>
+    </w:p>
+    <w:p>
+      <w:pPr>
+        <w:rPr>
+          <w:rFonts w:ascii="Arial" w:eastAsia="Splatfont 2" w:hAnsi="Arial" w:cs="Arial"/>
+          <w:sz w:val="24"/>
+          <w:szCs w:val="24"/>
+          <w:lang w:val="nl-NL"/>
+        </w:rPr>
+      </w:pPr>
+      <w:proofErr w:type="spellStart"/>
+      <w:r>
+        <w:rPr>
+          <w:rFonts w:ascii="Arial" w:eastAsia="Splatfont 2" w:hAnsi="Arial" w:cs="Arial"/>
+          <w:sz w:val="24"/>
+          <w:szCs w:val="24"/>
+          <w:lang w:val="nl-NL"/>
+        </w:rPr>
+        <w:t>Inline</w:t>
+      </w:r>
+      <w:proofErr w:type="spellEnd"/>
+      <w:r>
+        <w:rPr>
+          <w:rFonts w:ascii="Arial" w:eastAsia="Splatfont 2" w:hAnsi="Arial" w:cs="Arial"/>
+          <w:sz w:val="24"/>
+          <w:szCs w:val="24"/>
+          <w:lang w:val="nl-NL"/>
+        </w:rPr>
+        <w:t xml:space="preserve">: </w:t>
+      </w:r>
+      <w:proofErr w:type="spellStart"/>
+      <w:r>
+        <w:rPr>
+          <w:rFonts w:ascii="Arial" w:eastAsia="Splatfont 2" w:hAnsi="Arial" w:cs="Arial"/>
+          <w:sz w:val="24"/>
+          <w:szCs w:val="24"/>
+          <w:lang w:val="nl-NL"/>
+        </w:rPr>
+        <w:t>Inline</w:t>
+      </w:r>
+      <w:proofErr w:type="spellEnd"/>
+      <w:r>
+        <w:rPr>
+          <w:rFonts w:ascii="Arial" w:eastAsia="Splatfont 2" w:hAnsi="Arial" w:cs="Arial"/>
+          <w:sz w:val="24"/>
+          <w:szCs w:val="24"/>
+          <w:lang w:val="nl-NL"/>
+        </w:rPr>
+        <w:t xml:space="preserve"> is in de tag regel zelf de functie opschrijven.</w:t>
+      </w:r>
+    </w:p>
+    <w:p>
+      <w:pPr>
+        <w:rPr>
+          <w:rFonts w:ascii="Arial" w:eastAsia="Splatfont 2" w:hAnsi="Arial" w:cs="Arial"/>
+          <w:sz w:val="24"/>
+          <w:szCs w:val="24"/>
+          <w:lang w:val="nl-NL"/>
+        </w:rPr>
+      </w:pPr>
+      <w:r>
+        <w:rPr>
+          <w:rFonts w:ascii="Arial" w:eastAsia="Splatfont 2" w:hAnsi="Arial" w:cs="Arial"/>
+          <w:sz w:val="24"/>
+          <w:szCs w:val="24"/>
+          <w:lang w:val="nl-NL"/>
+        </w:rPr>
+        <w:t xml:space="preserve">Intern: Bij intern schrijf je in </w:t>
+      </w:r>
+      <w:r>
+        <w:rPr>
+          <w:rFonts w:ascii="Arial" w:eastAsia="Splatfont 2" w:hAnsi="Arial" w:cs="Arial"/>
+          <w:sz w:val="24"/>
+          <w:szCs w:val="24"/>
+          <w:lang w:val="nl-NL"/>
+        </w:rPr>
+        <w:t xml:space="preserve">de informatie in </w:t>
+      </w:r>
+      <w:proofErr w:type="spellStart"/>
+      <w:r>
+        <w:rPr>
+          <w:rFonts w:ascii="Arial" w:eastAsia="Splatfont 2" w:hAnsi="Arial" w:cs="Arial"/>
+          <w:sz w:val="24"/>
+          <w:szCs w:val="24"/>
+          <w:lang w:val="nl-NL"/>
+        </w:rPr>
+        <w:t>in</w:t>
+      </w:r>
+      <w:proofErr w:type="spellEnd"/>
+      <w:r>
+        <w:rPr>
+          <w:rFonts w:ascii="Arial" w:eastAsia="Splatfont 2" w:hAnsi="Arial" w:cs="Arial"/>
+          <w:sz w:val="24"/>
+          <w:szCs w:val="24"/>
+          <w:lang w:val="nl-NL"/>
+        </w:rPr>
+        <w:t xml:space="preserve"> de </w:t>
+      </w:r>
+      <w:proofErr w:type="spellStart"/>
+      <w:r>
+        <w:rPr>
+          <w:rFonts w:ascii="Arial" w:eastAsia="Splatfont 2" w:hAnsi="Arial" w:cs="Arial"/>
+          <w:sz w:val="24"/>
+          <w:szCs w:val="24"/>
+          <w:lang w:val="nl-NL"/>
+        </w:rPr>
+        <w:t>head</w:t>
+      </w:r>
+      <w:proofErr w:type="spellEnd"/>
+      <w:r>
+        <w:rPr>
+          <w:rFonts w:ascii="Arial" w:eastAsia="Splatfont 2" w:hAnsi="Arial" w:cs="Arial"/>
+          <w:sz w:val="24"/>
+          <w:szCs w:val="24"/>
+          <w:lang w:val="nl-NL"/>
+        </w:rPr>
+        <w:t>.</w:t>
+      </w:r>
+    </w:p>
+    <w:p>
+      <w:pPr>
+        <w:rPr>
+          <w:rFonts w:ascii="Arial" w:eastAsia="Splatfont 2" w:hAnsi="Arial" w:cs="Arial"/>
+          <w:sz w:val="24"/>
+          <w:szCs w:val="24"/>
+          <w:lang w:val="nl-NL"/>
+        </w:rPr>
+      </w:pPr>
+      <w:r>
+        <w:rPr>
+          <w:rFonts w:ascii="Arial" w:eastAsia="Splatfont 2" w:hAnsi="Arial" w:cs="Arial"/>
+          <w:sz w:val="24"/>
+          <w:szCs w:val="24"/>
+          <w:lang w:val="nl-NL"/>
+        </w:rPr>
+        <w:t xml:space="preserve">Extern: Bij extern schrijf je in de </w:t>
+      </w:r>
+      <w:proofErr w:type="spellStart"/>
+      <w:r>
+        <w:rPr>
+          <w:rFonts w:ascii="Arial" w:eastAsia="Splatfont 2" w:hAnsi="Arial" w:cs="Arial"/>
+          <w:sz w:val="24"/>
+          <w:szCs w:val="24"/>
+          <w:lang w:val="nl-NL"/>
+        </w:rPr>
+        <w:t>head</w:t>
+      </w:r>
+      <w:proofErr w:type="spellEnd"/>
+      <w:r>
+        <w:rPr>
+          <w:rFonts w:ascii="Arial" w:eastAsia="Splatfont 2" w:hAnsi="Arial" w:cs="Arial"/>
+          <w:sz w:val="24"/>
+          <w:szCs w:val="24"/>
+          <w:lang w:val="nl-NL"/>
+        </w:rPr>
+        <w:t xml:space="preserve"> een ‘.</w:t>
+      </w:r>
+      <w:proofErr w:type="spellStart"/>
+      <w:r>
+        <w:rPr>
+          <w:rFonts w:ascii="Arial" w:eastAsia="Splatfont 2" w:hAnsi="Arial" w:cs="Arial"/>
+          <w:sz w:val="24"/>
+          <w:szCs w:val="24"/>
+          <w:lang w:val="nl-NL"/>
+        </w:rPr>
+        <w:t>css</w:t>
+      </w:r>
+      <w:proofErr w:type="spellEnd"/>
+      <w:r>
+        <w:rPr>
+          <w:rFonts w:ascii="Arial" w:eastAsia="Splatfont 2" w:hAnsi="Arial" w:cs="Arial"/>
+          <w:sz w:val="24"/>
+          <w:szCs w:val="24"/>
+          <w:lang w:val="nl-NL"/>
+        </w:rPr>
+        <w:t xml:space="preserve">’ file. Die wordt vervolgens gelinkt </w:t>
+      </w:r>
+    </w:p>
+    <w:p>
+      <w:pPr>
+        <w:rPr>
+          <w:rFonts w:ascii="Arial" w:eastAsia="Splatfont 2" w:hAnsi="Arial" w:cs="Arial"/>
+          <w:sz w:val="24"/>
+          <w:szCs w:val="24"/>
+          <w:lang w:val="nl-NL"/>
+        </w:rPr>
+      </w:pPr>
+      <w:r>
+        <w:rPr>
+          <w:rFonts w:ascii="Arial" w:eastAsia="Splatfont 2" w:hAnsi="Arial" w:cs="Arial"/>
+          <w:sz w:val="24"/>
+          <w:szCs w:val="24"/>
+          <w:lang w:val="nl-NL"/>
+        </w:rPr>
+        <w:t xml:space="preserve">Met je </w:t>
+      </w:r>
+      <w:proofErr w:type="spellStart"/>
+      <w:r>
+        <w:rPr>
+          <w:rFonts w:ascii="Arial" w:eastAsia="Splatfont 2" w:hAnsi="Arial" w:cs="Arial"/>
+          <w:sz w:val="24"/>
+          <w:szCs w:val="24"/>
+          <w:lang w:val="nl-NL"/>
+        </w:rPr>
+        <w:t>C</w:t>
+      </w:r>
+      <w:r>
+        <w:rPr>
+          <w:rFonts w:ascii="Arial" w:eastAsia="Splatfont 2" w:hAnsi="Arial" w:cs="Arial"/>
+          <w:sz w:val="24"/>
+          <w:szCs w:val="24"/>
+          <w:lang w:val="nl-NL"/>
+        </w:rPr>
+        <w:t>ss</w:t>
+      </w:r>
+      <w:proofErr w:type="spellEnd"/>
+      <w:r>
+        <w:rPr>
+          <w:rFonts w:ascii="Arial" w:eastAsia="Splatfont 2" w:hAnsi="Arial" w:cs="Arial"/>
+          <w:sz w:val="24"/>
+          <w:szCs w:val="24"/>
+          <w:lang w:val="nl-NL"/>
+        </w:rPr>
+        <w:t>-file.</w:t>
+      </w:r>
+    </w:p>
+    <w:p>
+      <w:pPr>
+        <w:rPr>
+          <w:rFonts w:ascii="Arial" w:eastAsia="Splatfont 2" w:hAnsi="Arial" w:cs="Arial"/>
+          <w:color w:val="F222E8"/>
+          <w:sz w:val="24"/>
+          <w:szCs w:val="24"/>
+          <w:lang w:val="nl-NL"/>
+        </w:rPr>
+      </w:pPr>
+      <w:r>
+        <w:rPr>
+          <w:rFonts w:ascii="Arial" w:eastAsia="Splatfont 2" w:hAnsi="Arial" w:cs="Arial"/>
+          <w:sz w:val="24"/>
+          <w:szCs w:val="24"/>
+          <w:lang w:val="nl-NL"/>
+        </w:rPr>
+        <w:t xml:space="preserve">Vraag 6: </w:t>
+      </w:r>
+      <w:r>
+        <w:rPr>
+          <w:rFonts w:ascii="Arial" w:eastAsia="Splatfont 2" w:hAnsi="Arial" w:cs="Arial"/>
+          <w:color w:val="F222E8"/>
+          <w:sz w:val="24"/>
+          <w:szCs w:val="24"/>
+          <w:lang w:val="nl-NL"/>
+        </w:rPr>
+        <w:t>‘Welke manier is het beste? Waarom?’</w:t>
+      </w:r>
+    </w:p>
+    <w:p>
+      <w:pPr>
+        <w:rPr>
+          <w:rFonts w:ascii="Arial" w:eastAsia="Splatfont 2" w:hAnsi="Arial" w:cs="Arial"/>
+          <w:sz w:val="24"/>
+          <w:szCs w:val="24"/>
+          <w:lang w:val="nl-NL"/>
+        </w:rPr>
+      </w:pPr>
+      <w:r>
+        <w:rPr>
+          <w:rFonts w:ascii="Arial" w:eastAsia="Splatfont 2" w:hAnsi="Arial" w:cs="Arial"/>
+          <w:sz w:val="24"/>
+          <w:szCs w:val="24"/>
+          <w:lang w:val="nl-NL"/>
+        </w:rPr>
+        <w:t>Extern, Omdat je in een ander bepaalde file kunt schrijven i.p.v. heel slordig in de code zelf schrijven. Dit veroorzaakt verwarring.</w:t>
+      </w:r>
+    </w:p>
+    <w:p>
+      <w:pPr>
+        <w:rPr>
+          <w:rFonts w:ascii="Arial" w:eastAsia="Splatfont 2" w:hAnsi="Arial" w:cs="Arial"/>
+          <w:color w:val="F222E8"/>
+          <w:sz w:val="24"/>
+          <w:szCs w:val="24"/>
+          <w:lang w:val="nl-NL"/>
+        </w:rPr>
+      </w:pPr>
+      <w:r>
+        <w:rPr>
+          <w:rFonts w:ascii="Arial" w:eastAsia="Splatfont 2" w:hAnsi="Arial" w:cs="Arial"/>
+          <w:sz w:val="24"/>
+          <w:szCs w:val="24"/>
+          <w:lang w:val="nl-NL"/>
+        </w:rPr>
+        <w:t xml:space="preserve">Vraag 7: </w:t>
+      </w:r>
+      <w:r>
+        <w:rPr>
+          <w:rFonts w:ascii="Arial" w:eastAsia="Splatfont 2" w:hAnsi="Arial" w:cs="Arial"/>
+          <w:color w:val="F222E8"/>
+          <w:sz w:val="24"/>
+          <w:szCs w:val="24"/>
+          <w:lang w:val="nl-NL"/>
+        </w:rPr>
+        <w:t xml:space="preserve">‘Wat is een </w:t>
+      </w:r>
+      <w:proofErr w:type="spellStart"/>
+      <w:r>
+        <w:rPr>
+          <w:rFonts w:ascii="Arial" w:eastAsia="Splatfont 2" w:hAnsi="Arial" w:cs="Arial"/>
+          <w:color w:val="F222E8"/>
+          <w:sz w:val="24"/>
+          <w:szCs w:val="24"/>
+          <w:lang w:val="nl-NL"/>
+        </w:rPr>
+        <w:t>selector</w:t>
+      </w:r>
+      <w:proofErr w:type="spellEnd"/>
+      <w:r>
+        <w:rPr>
+          <w:rFonts w:ascii="Arial" w:eastAsia="Splatfont 2" w:hAnsi="Arial" w:cs="Arial"/>
+          <w:color w:val="F222E8"/>
+          <w:sz w:val="24"/>
+          <w:szCs w:val="24"/>
+          <w:lang w:val="nl-NL"/>
+        </w:rPr>
+        <w:t>?</w:t>
+      </w:r>
+      <w:r>
+        <w:rPr>
+          <w:rFonts w:ascii="Arial" w:eastAsia="Splatfont 2" w:hAnsi="Arial" w:cs="Arial"/>
+          <w:color w:val="F222E8"/>
+          <w:sz w:val="24"/>
+          <w:szCs w:val="24"/>
+          <w:lang w:val="nl-NL"/>
+        </w:rPr>
         <w:t>’</w:t>
       </w:r>
     </w:p>
@@ -428,741 +1117,6 @@
           <w:lang w:val="nl-NL"/>
         </w:rPr>
       </w:pPr>
-      <w:r>
-        <w:rPr>
-          <w:rFonts w:ascii="Arial" w:eastAsia="Splatfont 2" w:hAnsi="Arial" w:cs="Arial"/>
-          <w:sz w:val="24"/>
-          <w:szCs w:val="24"/>
-          <w:lang w:val="nl-NL"/>
-        </w:rPr>
-        <w:t xml:space="preserve">HTML is meer de bouw van jouw website. </w:t>
-      </w:r>
-      <w:proofErr w:type="spellStart"/>
-      <w:r>
-        <w:rPr>
-          <w:rFonts w:ascii="Arial" w:eastAsia="Splatfont 2" w:hAnsi="Arial" w:cs="Arial"/>
-          <w:sz w:val="24"/>
-          <w:szCs w:val="24"/>
-          <w:lang w:val="nl-NL"/>
-        </w:rPr>
-        <w:t>C</w:t>
-      </w:r>
-      <w:r>
-        <w:rPr>
-          <w:rFonts w:ascii="Arial" w:eastAsia="Splatfont 2" w:hAnsi="Arial" w:cs="Arial"/>
-          <w:sz w:val="24"/>
-          <w:szCs w:val="24"/>
-          <w:lang w:val="nl-NL"/>
-        </w:rPr>
-        <w:t>ss</w:t>
-      </w:r>
-      <w:proofErr w:type="spellEnd"/>
-      <w:r>
-        <w:rPr>
-          <w:rFonts w:ascii="Arial" w:eastAsia="Splatfont 2" w:hAnsi="Arial" w:cs="Arial"/>
-          <w:sz w:val="24"/>
-          <w:szCs w:val="24"/>
-          <w:lang w:val="nl-NL"/>
-        </w:rPr>
-        <w:t xml:space="preserve"> gaat juist meet op het uiterlijk van jouw website.</w:t>
-      </w:r>
-    </w:p>
-    <w:p>
-      <w:pPr>
-        <w:rPr>
-          <w:rFonts w:ascii="Arial" w:eastAsia="Splatfont 2" w:hAnsi="Arial" w:cs="Arial"/>
-          <w:color w:val="F222E8"/>
-          <w:sz w:val="24"/>
-          <w:szCs w:val="24"/>
-          <w:lang w:val="nl-NL"/>
-        </w:rPr>
-      </w:pPr>
-      <w:r>
-        <w:rPr>
-          <w:rFonts w:ascii="Arial" w:eastAsia="Splatfont 2" w:hAnsi="Arial" w:cs="Arial"/>
-          <w:sz w:val="24"/>
-          <w:szCs w:val="24"/>
-          <w:lang w:val="nl-NL"/>
-        </w:rPr>
-        <w:t xml:space="preserve">Vraag </w:t>
-      </w:r>
-      <w:r>
-        <w:rPr>
-          <w:rFonts w:ascii="Arial" w:eastAsia="Splatfont 2" w:hAnsi="Arial" w:cs="Arial"/>
-          <w:sz w:val="24"/>
-          <w:szCs w:val="24"/>
-          <w:lang w:val="nl-NL"/>
-        </w:rPr>
-        <w:t>4</w:t>
-      </w:r>
-      <w:r>
-        <w:rPr>
-          <w:rFonts w:ascii="Arial" w:eastAsia="Splatfont 2" w:hAnsi="Arial" w:cs="Arial"/>
-          <w:sz w:val="24"/>
-          <w:szCs w:val="24"/>
-          <w:lang w:val="nl-NL"/>
-        </w:rPr>
-        <w:t>:</w:t>
-      </w:r>
-      <w:r>
-        <w:rPr>
-          <w:rFonts w:ascii="Arial" w:eastAsia="Splatfont 2" w:hAnsi="Arial" w:cs="Arial"/>
-          <w:color w:val="F222E8"/>
-          <w:sz w:val="24"/>
-          <w:szCs w:val="24"/>
-          <w:lang w:val="nl-NL"/>
-        </w:rPr>
-        <w:t xml:space="preserve"> ‘</w:t>
-      </w:r>
-      <w:r>
-        <w:rPr>
-          <w:rFonts w:ascii="Arial" w:eastAsia="Splatfont 2" w:hAnsi="Arial" w:cs="Arial"/>
-          <w:color w:val="F222E8"/>
-          <w:sz w:val="24"/>
-          <w:szCs w:val="24"/>
-          <w:lang w:val="nl-NL"/>
-        </w:rPr>
-        <w:t xml:space="preserve">Op hoeveel manieren kan je een </w:t>
-      </w:r>
-      <w:proofErr w:type="spellStart"/>
-      <w:r>
-        <w:rPr>
-          <w:rFonts w:ascii="Arial" w:eastAsia="Splatfont 2" w:hAnsi="Arial" w:cs="Arial"/>
-          <w:color w:val="F222E8"/>
-          <w:sz w:val="24"/>
-          <w:szCs w:val="24"/>
-          <w:lang w:val="nl-NL"/>
-        </w:rPr>
-        <w:t>C</w:t>
-      </w:r>
-      <w:r>
-        <w:rPr>
-          <w:rFonts w:ascii="Arial" w:eastAsia="Splatfont 2" w:hAnsi="Arial" w:cs="Arial"/>
-          <w:color w:val="F222E8"/>
-          <w:sz w:val="24"/>
-          <w:szCs w:val="24"/>
-          <w:lang w:val="nl-NL"/>
-        </w:rPr>
-        <w:t>ss</w:t>
-      </w:r>
-      <w:proofErr w:type="spellEnd"/>
-      <w:r>
-        <w:rPr>
-          <w:rFonts w:ascii="Arial" w:eastAsia="Splatfont 2" w:hAnsi="Arial" w:cs="Arial"/>
-          <w:color w:val="F222E8"/>
-          <w:sz w:val="24"/>
-          <w:szCs w:val="24"/>
-          <w:lang w:val="nl-NL"/>
-        </w:rPr>
-        <w:t xml:space="preserve"> </w:t>
-      </w:r>
-      <w:r>
-        <w:rPr>
-          <w:rFonts w:ascii="Arial" w:eastAsia="Splatfont 2" w:hAnsi="Arial" w:cs="Arial"/>
-          <w:color w:val="F222E8"/>
-          <w:sz w:val="24"/>
-          <w:szCs w:val="24"/>
-          <w:lang w:val="nl-NL"/>
-        </w:rPr>
-        <w:t>toevoegen aan een HTML-code?’</w:t>
-      </w:r>
-    </w:p>
-    <w:p>
-      <w:pPr>
-        <w:rPr>
-          <w:rFonts w:ascii="Arial" w:eastAsia="Splatfont 2" w:hAnsi="Arial" w:cs="Arial"/>
-          <w:sz w:val="24"/>
-          <w:szCs w:val="24"/>
-          <w:lang w:val="nl-NL"/>
-        </w:rPr>
-      </w:pPr>
-      <w:r>
-        <w:rPr>
-          <w:rFonts w:ascii="Arial" w:eastAsia="Splatfont 2" w:hAnsi="Arial" w:cs="Arial"/>
-          <w:sz w:val="24"/>
-          <w:szCs w:val="24"/>
-          <w:lang w:val="nl-NL"/>
-        </w:rPr>
-        <w:t xml:space="preserve">Er zijn 3 verschillende manieren om een </w:t>
-      </w:r>
-      <w:proofErr w:type="spellStart"/>
-      <w:r>
-        <w:rPr>
-          <w:rFonts w:ascii="Arial" w:eastAsia="Splatfont 2" w:hAnsi="Arial" w:cs="Arial"/>
-          <w:sz w:val="24"/>
-          <w:szCs w:val="24"/>
-          <w:lang w:val="nl-NL"/>
-        </w:rPr>
-        <w:t>C</w:t>
-      </w:r>
-      <w:r>
-        <w:rPr>
-          <w:rFonts w:ascii="Arial" w:eastAsia="Splatfont 2" w:hAnsi="Arial" w:cs="Arial"/>
-          <w:sz w:val="24"/>
-          <w:szCs w:val="24"/>
-          <w:lang w:val="nl-NL"/>
-        </w:rPr>
-        <w:t>ss</w:t>
-      </w:r>
-      <w:proofErr w:type="spellEnd"/>
-      <w:r>
-        <w:rPr>
-          <w:rFonts w:ascii="Arial" w:eastAsia="Splatfont 2" w:hAnsi="Arial" w:cs="Arial"/>
-          <w:sz w:val="24"/>
-          <w:szCs w:val="24"/>
-          <w:lang w:val="nl-NL"/>
-        </w:rPr>
-        <w:t xml:space="preserve"> in een </w:t>
-      </w:r>
-      <w:proofErr w:type="spellStart"/>
-      <w:r>
-        <w:rPr>
-          <w:rFonts w:ascii="Arial" w:eastAsia="Splatfont 2" w:hAnsi="Arial" w:cs="Arial"/>
-          <w:sz w:val="24"/>
-          <w:szCs w:val="24"/>
-          <w:lang w:val="nl-NL"/>
-        </w:rPr>
-        <w:t>H</w:t>
-      </w:r>
-      <w:r>
-        <w:rPr>
-          <w:rFonts w:ascii="Arial" w:eastAsia="Splatfont 2" w:hAnsi="Arial" w:cs="Arial"/>
-          <w:sz w:val="24"/>
-          <w:szCs w:val="24"/>
-          <w:lang w:val="nl-NL"/>
-        </w:rPr>
-        <w:t>tml</w:t>
-      </w:r>
-      <w:r>
-        <w:rPr>
-          <w:rFonts w:ascii="Arial" w:eastAsia="Splatfont 2" w:hAnsi="Arial" w:cs="Arial"/>
-          <w:sz w:val="24"/>
-          <w:szCs w:val="24"/>
-          <w:lang w:val="nl-NL"/>
-        </w:rPr>
-        <w:t>-code</w:t>
-      </w:r>
-      <w:proofErr w:type="spellEnd"/>
-      <w:r>
-        <w:rPr>
-          <w:rFonts w:ascii="Arial" w:eastAsia="Splatfont 2" w:hAnsi="Arial" w:cs="Arial"/>
-          <w:sz w:val="24"/>
-          <w:szCs w:val="24"/>
-          <w:lang w:val="nl-NL"/>
-        </w:rPr>
-        <w:t xml:space="preserve"> toe te voegen. Je hebt onder andere: </w:t>
-      </w:r>
-      <w:proofErr w:type="spellStart"/>
-      <w:r>
-        <w:rPr>
-          <w:rFonts w:ascii="Arial" w:eastAsia="Splatfont 2" w:hAnsi="Arial" w:cs="Arial"/>
-          <w:sz w:val="24"/>
-          <w:szCs w:val="24"/>
-          <w:lang w:val="nl-NL"/>
-        </w:rPr>
-        <w:t>Inline</w:t>
-      </w:r>
-      <w:proofErr w:type="spellEnd"/>
-      <w:r>
-        <w:rPr>
-          <w:rFonts w:ascii="Arial" w:eastAsia="Splatfont 2" w:hAnsi="Arial" w:cs="Arial"/>
-          <w:sz w:val="24"/>
-          <w:szCs w:val="24"/>
-          <w:lang w:val="nl-NL"/>
-        </w:rPr>
-        <w:t xml:space="preserve">, </w:t>
-      </w:r>
-      <w:proofErr w:type="spellStart"/>
-      <w:r>
-        <w:rPr>
-          <w:rFonts w:ascii="Arial" w:eastAsia="Splatfont 2" w:hAnsi="Arial" w:cs="Arial"/>
-          <w:sz w:val="24"/>
-          <w:szCs w:val="24"/>
-          <w:lang w:val="nl-NL"/>
-        </w:rPr>
-        <w:t>Internal</w:t>
-      </w:r>
-      <w:proofErr w:type="spellEnd"/>
-      <w:r>
-        <w:rPr>
-          <w:rFonts w:ascii="Arial" w:eastAsia="Splatfont 2" w:hAnsi="Arial" w:cs="Arial"/>
-          <w:sz w:val="24"/>
-          <w:szCs w:val="24"/>
-          <w:lang w:val="nl-NL"/>
-        </w:rPr>
-        <w:t xml:space="preserve"> en </w:t>
-      </w:r>
-      <w:proofErr w:type="spellStart"/>
-      <w:r>
-        <w:rPr>
-          <w:rFonts w:ascii="Arial" w:eastAsia="Splatfont 2" w:hAnsi="Arial" w:cs="Arial"/>
-          <w:sz w:val="24"/>
-          <w:szCs w:val="24"/>
-          <w:lang w:val="nl-NL"/>
-        </w:rPr>
-        <w:t>External</w:t>
-      </w:r>
-      <w:proofErr w:type="spellEnd"/>
-      <w:r>
-        <w:rPr>
-          <w:rFonts w:ascii="Arial" w:eastAsia="Splatfont 2" w:hAnsi="Arial" w:cs="Arial"/>
-          <w:sz w:val="24"/>
-          <w:szCs w:val="24"/>
-          <w:lang w:val="nl-NL"/>
-        </w:rPr>
-        <w:t xml:space="preserve"> </w:t>
-      </w:r>
-      <w:proofErr w:type="spellStart"/>
-      <w:r>
-        <w:rPr>
-          <w:rFonts w:ascii="Arial" w:eastAsia="Splatfont 2" w:hAnsi="Arial" w:cs="Arial"/>
-          <w:sz w:val="24"/>
-          <w:szCs w:val="24"/>
-          <w:lang w:val="nl-NL"/>
-        </w:rPr>
-        <w:t>C</w:t>
-      </w:r>
-      <w:r>
-        <w:rPr>
-          <w:rFonts w:ascii="Arial" w:eastAsia="Splatfont 2" w:hAnsi="Arial" w:cs="Arial"/>
-          <w:sz w:val="24"/>
-          <w:szCs w:val="24"/>
-          <w:lang w:val="nl-NL"/>
-        </w:rPr>
-        <w:t>ss</w:t>
-      </w:r>
-      <w:proofErr w:type="spellEnd"/>
-      <w:r>
-        <w:rPr>
-          <w:rFonts w:ascii="Arial" w:eastAsia="Splatfont 2" w:hAnsi="Arial" w:cs="Arial"/>
-          <w:sz w:val="24"/>
-          <w:szCs w:val="24"/>
-          <w:lang w:val="nl-NL"/>
-        </w:rPr>
-        <w:t>.</w:t>
-      </w:r>
-    </w:p>
-    <w:p>
-      <w:pPr>
-        <w:rPr>
-          <w:rFonts w:ascii="Arial" w:eastAsia="Splatfont 2" w:hAnsi="Arial" w:cs="Arial"/>
-          <w:color w:val="F222E8"/>
-          <w:sz w:val="24"/>
-          <w:szCs w:val="24"/>
-          <w:lang w:val="nl-NL"/>
-        </w:rPr>
-      </w:pPr>
-      <w:r>
-        <w:rPr>
-          <w:rFonts w:ascii="Arial" w:eastAsia="Splatfont 2" w:hAnsi="Arial" w:cs="Arial"/>
-          <w:sz w:val="24"/>
-          <w:szCs w:val="24"/>
-          <w:lang w:val="nl-NL"/>
-        </w:rPr>
-        <w:t xml:space="preserve">Vraag 5: </w:t>
-      </w:r>
-      <w:r>
-        <w:rPr>
-          <w:rFonts w:ascii="Arial" w:eastAsia="Splatfont 2" w:hAnsi="Arial" w:cs="Arial"/>
-          <w:color w:val="F222E8"/>
-          <w:sz w:val="24"/>
-          <w:szCs w:val="24"/>
-          <w:lang w:val="nl-NL"/>
-        </w:rPr>
-        <w:t>‘Geef voor iedere manier een voorbeeld’</w:t>
-      </w:r>
-    </w:p>
-    <w:p>
-      <w:pPr>
-        <w:rPr>
-          <w:rFonts w:ascii="Arial" w:eastAsia="Splatfont 2" w:hAnsi="Arial" w:cs="Arial"/>
-          <w:sz w:val="24"/>
-          <w:szCs w:val="24"/>
-          <w:lang w:val="nl-NL"/>
-        </w:rPr>
-      </w:pPr>
-      <w:proofErr w:type="spellStart"/>
-      <w:r>
-        <w:rPr>
-          <w:rFonts w:ascii="Arial" w:eastAsia="Splatfont 2" w:hAnsi="Arial" w:cs="Arial"/>
-          <w:sz w:val="24"/>
-          <w:szCs w:val="24"/>
-          <w:lang w:val="nl-NL"/>
-        </w:rPr>
-        <w:t>Inline</w:t>
-      </w:r>
-      <w:proofErr w:type="spellEnd"/>
-      <w:r>
-        <w:rPr>
-          <w:rFonts w:ascii="Arial" w:eastAsia="Splatfont 2" w:hAnsi="Arial" w:cs="Arial"/>
-          <w:sz w:val="24"/>
-          <w:szCs w:val="24"/>
-          <w:lang w:val="nl-NL"/>
-        </w:rPr>
-        <w:t xml:space="preserve">: </w:t>
-      </w:r>
-      <w:proofErr w:type="spellStart"/>
-      <w:r>
-        <w:rPr>
-          <w:rFonts w:ascii="Arial" w:eastAsia="Splatfont 2" w:hAnsi="Arial" w:cs="Arial"/>
-          <w:sz w:val="24"/>
-          <w:szCs w:val="24"/>
-          <w:lang w:val="nl-NL"/>
-        </w:rPr>
-        <w:t>Inline</w:t>
-      </w:r>
-      <w:proofErr w:type="spellEnd"/>
-      <w:r>
-        <w:rPr>
-          <w:rFonts w:ascii="Arial" w:eastAsia="Splatfont 2" w:hAnsi="Arial" w:cs="Arial"/>
-          <w:sz w:val="24"/>
-          <w:szCs w:val="24"/>
-          <w:lang w:val="nl-NL"/>
-        </w:rPr>
-        <w:t xml:space="preserve"> is in de tag regel zelf de functie opschrijven.</w:t>
-      </w:r>
-    </w:p>
-    <w:p>
-      <w:pPr>
-        <w:rPr>
-          <w:rFonts w:ascii="Arial" w:eastAsia="Splatfont 2" w:hAnsi="Arial" w:cs="Arial"/>
-          <w:sz w:val="24"/>
-          <w:szCs w:val="24"/>
-          <w:lang w:val="nl-NL"/>
-        </w:rPr>
-      </w:pPr>
-      <w:r>
-        <w:rPr>
-          <w:rFonts w:ascii="Arial" w:eastAsia="Splatfont 2" w:hAnsi="Arial" w:cs="Arial"/>
-          <w:sz w:val="24"/>
-          <w:szCs w:val="24"/>
-          <w:lang w:val="nl-NL"/>
-        </w:rPr>
-        <w:t xml:space="preserve">Intern: Bij intern schrijf je in </w:t>
-      </w:r>
-      <w:r>
-        <w:rPr>
-          <w:rFonts w:ascii="Arial" w:eastAsia="Splatfont 2" w:hAnsi="Arial" w:cs="Arial"/>
-          <w:sz w:val="24"/>
-          <w:szCs w:val="24"/>
-          <w:lang w:val="nl-NL"/>
-        </w:rPr>
-        <w:t xml:space="preserve">de informatie in </w:t>
-      </w:r>
-      <w:proofErr w:type="spellStart"/>
-      <w:r>
-        <w:rPr>
-          <w:rFonts w:ascii="Arial" w:eastAsia="Splatfont 2" w:hAnsi="Arial" w:cs="Arial"/>
-          <w:sz w:val="24"/>
-          <w:szCs w:val="24"/>
-          <w:lang w:val="nl-NL"/>
-        </w:rPr>
-        <w:t>in</w:t>
-      </w:r>
-      <w:proofErr w:type="spellEnd"/>
-      <w:r>
-        <w:rPr>
-          <w:rFonts w:ascii="Arial" w:eastAsia="Splatfont 2" w:hAnsi="Arial" w:cs="Arial"/>
-          <w:sz w:val="24"/>
-          <w:szCs w:val="24"/>
-          <w:lang w:val="nl-NL"/>
-        </w:rPr>
-        <w:t xml:space="preserve"> de </w:t>
-      </w:r>
-      <w:proofErr w:type="spellStart"/>
-      <w:r>
-        <w:rPr>
-          <w:rFonts w:ascii="Arial" w:eastAsia="Splatfont 2" w:hAnsi="Arial" w:cs="Arial"/>
-          <w:sz w:val="24"/>
-          <w:szCs w:val="24"/>
-          <w:lang w:val="nl-NL"/>
-        </w:rPr>
-        <w:t>head</w:t>
-      </w:r>
-      <w:proofErr w:type="spellEnd"/>
-      <w:r>
-        <w:rPr>
-          <w:rFonts w:ascii="Arial" w:eastAsia="Splatfont 2" w:hAnsi="Arial" w:cs="Arial"/>
-          <w:sz w:val="24"/>
-          <w:szCs w:val="24"/>
-          <w:lang w:val="nl-NL"/>
-        </w:rPr>
-        <w:t>.</w:t>
-      </w:r>
-    </w:p>
-    <w:p>
-      <w:pPr>
-        <w:rPr>
-          <w:rFonts w:ascii="Arial" w:eastAsia="Splatfont 2" w:hAnsi="Arial" w:cs="Arial"/>
-          <w:sz w:val="24"/>
-          <w:szCs w:val="24"/>
-          <w:lang w:val="nl-NL"/>
-        </w:rPr>
-      </w:pPr>
-      <w:r>
-        <w:rPr>
-          <w:rFonts w:ascii="Arial" w:eastAsia="Splatfont 2" w:hAnsi="Arial" w:cs="Arial"/>
-          <w:sz w:val="24"/>
-          <w:szCs w:val="24"/>
-          <w:lang w:val="nl-NL"/>
-        </w:rPr>
-        <w:t xml:space="preserve">Extern: Bij extern schrijf je in de </w:t>
-      </w:r>
-      <w:proofErr w:type="spellStart"/>
-      <w:r>
-        <w:rPr>
-          <w:rFonts w:ascii="Arial" w:eastAsia="Splatfont 2" w:hAnsi="Arial" w:cs="Arial"/>
-          <w:sz w:val="24"/>
-          <w:szCs w:val="24"/>
-          <w:lang w:val="nl-NL"/>
-        </w:rPr>
-        <w:t>head</w:t>
-      </w:r>
-      <w:proofErr w:type="spellEnd"/>
-      <w:r>
-        <w:rPr>
-          <w:rFonts w:ascii="Arial" w:eastAsia="Splatfont 2" w:hAnsi="Arial" w:cs="Arial"/>
-          <w:sz w:val="24"/>
-          <w:szCs w:val="24"/>
-          <w:lang w:val="nl-NL"/>
-        </w:rPr>
-        <w:t xml:space="preserve"> een ‘.</w:t>
-      </w:r>
-      <w:proofErr w:type="spellStart"/>
-      <w:r>
-        <w:rPr>
-          <w:rFonts w:ascii="Arial" w:eastAsia="Splatfont 2" w:hAnsi="Arial" w:cs="Arial"/>
-          <w:sz w:val="24"/>
-          <w:szCs w:val="24"/>
-          <w:lang w:val="nl-NL"/>
-        </w:rPr>
-        <w:t>css</w:t>
-      </w:r>
-      <w:proofErr w:type="spellEnd"/>
-      <w:r>
-        <w:rPr>
-          <w:rFonts w:ascii="Arial" w:eastAsia="Splatfont 2" w:hAnsi="Arial" w:cs="Arial"/>
-          <w:sz w:val="24"/>
-          <w:szCs w:val="24"/>
-          <w:lang w:val="nl-NL"/>
-        </w:rPr>
-        <w:t xml:space="preserve">’ file. Die wordt vervolgens gelinkt </w:t>
-      </w:r>
-    </w:p>
-    <w:p>
-      <w:pPr>
-        <w:rPr>
-          <w:rFonts w:ascii="Arial" w:eastAsia="Splatfont 2" w:hAnsi="Arial" w:cs="Arial"/>
-          <w:sz w:val="24"/>
-          <w:szCs w:val="24"/>
-          <w:lang w:val="nl-NL"/>
-        </w:rPr>
-      </w:pPr>
-      <w:r>
-        <w:rPr>
-          <w:rFonts w:ascii="Arial" w:eastAsia="Splatfont 2" w:hAnsi="Arial" w:cs="Arial"/>
-          <w:sz w:val="24"/>
-          <w:szCs w:val="24"/>
-          <w:lang w:val="nl-NL"/>
-        </w:rPr>
-        <w:t xml:space="preserve">Met je </w:t>
-      </w:r>
-      <w:proofErr w:type="spellStart"/>
-      <w:r>
-        <w:rPr>
-          <w:rFonts w:ascii="Arial" w:eastAsia="Splatfont 2" w:hAnsi="Arial" w:cs="Arial"/>
-          <w:sz w:val="24"/>
-          <w:szCs w:val="24"/>
-          <w:lang w:val="nl-NL"/>
-        </w:rPr>
-        <w:t>C</w:t>
-      </w:r>
-      <w:r>
-        <w:rPr>
-          <w:rFonts w:ascii="Arial" w:eastAsia="Splatfont 2" w:hAnsi="Arial" w:cs="Arial"/>
-          <w:sz w:val="24"/>
-          <w:szCs w:val="24"/>
-          <w:lang w:val="nl-NL"/>
-        </w:rPr>
-        <w:t>ss</w:t>
-      </w:r>
-      <w:proofErr w:type="spellEnd"/>
-      <w:r>
-        <w:rPr>
-          <w:rFonts w:ascii="Arial" w:eastAsia="Splatfont 2" w:hAnsi="Arial" w:cs="Arial"/>
-          <w:sz w:val="24"/>
-          <w:szCs w:val="24"/>
-          <w:lang w:val="nl-NL"/>
-        </w:rPr>
-        <w:t>-file.</w:t>
-      </w:r>
-    </w:p>
-    <w:p>
-      <w:pPr>
-        <w:rPr>
-          <w:rFonts w:ascii="Arial" w:eastAsia="Splatfont 2" w:hAnsi="Arial" w:cs="Arial"/>
-          <w:color w:val="F222E8"/>
-          <w:sz w:val="24"/>
-          <w:szCs w:val="24"/>
-          <w:lang w:val="nl-NL"/>
-        </w:rPr>
-      </w:pPr>
-      <w:r>
-        <w:rPr>
-          <w:rFonts w:ascii="Arial" w:eastAsia="Splatfont 2" w:hAnsi="Arial" w:cs="Arial"/>
-          <w:sz w:val="24"/>
-          <w:szCs w:val="24"/>
-          <w:lang w:val="nl-NL"/>
-        </w:rPr>
-        <w:t xml:space="preserve">Vraag </w:t>
-      </w:r>
-      <w:r>
-        <w:rPr>
-          <w:rFonts w:ascii="Arial" w:eastAsia="Splatfont 2" w:hAnsi="Arial" w:cs="Arial"/>
-          <w:sz w:val="24"/>
-          <w:szCs w:val="24"/>
-          <w:lang w:val="nl-NL"/>
-        </w:rPr>
-        <w:t>6</w:t>
-      </w:r>
-      <w:r>
-        <w:rPr>
-          <w:rFonts w:ascii="Arial" w:eastAsia="Splatfont 2" w:hAnsi="Arial" w:cs="Arial"/>
-          <w:sz w:val="24"/>
-          <w:szCs w:val="24"/>
-          <w:lang w:val="nl-NL"/>
-        </w:rPr>
-        <w:t xml:space="preserve">: </w:t>
-      </w:r>
-      <w:r>
-        <w:rPr>
-          <w:rFonts w:ascii="Arial" w:eastAsia="Splatfont 2" w:hAnsi="Arial" w:cs="Arial"/>
-          <w:color w:val="F222E8"/>
-          <w:sz w:val="24"/>
-          <w:szCs w:val="24"/>
-          <w:lang w:val="nl-NL"/>
-        </w:rPr>
-        <w:t>‘</w:t>
-      </w:r>
-      <w:r>
-        <w:rPr>
-          <w:rFonts w:ascii="Arial" w:eastAsia="Splatfont 2" w:hAnsi="Arial" w:cs="Arial"/>
-          <w:color w:val="F222E8"/>
-          <w:sz w:val="24"/>
-          <w:szCs w:val="24"/>
-          <w:lang w:val="nl-NL"/>
-        </w:rPr>
-        <w:t>Welke manier is het beste? Waarom?’</w:t>
-      </w:r>
-    </w:p>
-    <w:p>
-      <w:pPr>
-        <w:rPr>
-          <w:rFonts w:ascii="Arial" w:eastAsia="Splatfont 2" w:hAnsi="Arial" w:cs="Arial"/>
-          <w:sz w:val="24"/>
-          <w:szCs w:val="24"/>
-          <w:lang w:val="nl-NL"/>
-        </w:rPr>
-      </w:pPr>
-      <w:r>
-        <w:rPr>
-          <w:rFonts w:ascii="Arial" w:eastAsia="Splatfont 2" w:hAnsi="Arial" w:cs="Arial"/>
-          <w:sz w:val="24"/>
-          <w:szCs w:val="24"/>
-          <w:lang w:val="nl-NL"/>
-        </w:rPr>
-        <w:t>Extern, Omdat je in een ander bepaalde file kunt schrijven i.p.v. heel slordig in de code zelf schrijven. Dit veroorzaakt verwarring.</w:t>
-      </w:r>
-    </w:p>
-    <w:p>
-      <w:pPr>
-        <w:rPr>
-          <w:rFonts w:ascii="Arial" w:eastAsia="Splatfont 2" w:hAnsi="Arial" w:cs="Arial"/>
-          <w:color w:val="F222E8"/>
-          <w:sz w:val="24"/>
-          <w:szCs w:val="24"/>
-          <w:lang w:val="nl-NL"/>
-        </w:rPr>
-      </w:pPr>
-      <w:r>
-        <w:rPr>
-          <w:rFonts w:ascii="Arial" w:eastAsia="Splatfont 2" w:hAnsi="Arial" w:cs="Arial"/>
-          <w:sz w:val="24"/>
-          <w:szCs w:val="24"/>
-          <w:lang w:val="nl-NL"/>
-        </w:rPr>
-        <w:t xml:space="preserve">Vraag </w:t>
-      </w:r>
-      <w:r>
-        <w:rPr>
-          <w:rFonts w:ascii="Arial" w:eastAsia="Splatfont 2" w:hAnsi="Arial" w:cs="Arial"/>
-          <w:sz w:val="24"/>
-          <w:szCs w:val="24"/>
-          <w:lang w:val="nl-NL"/>
-        </w:rPr>
-        <w:t>7</w:t>
-      </w:r>
-      <w:r>
-        <w:rPr>
-          <w:rFonts w:ascii="Arial" w:eastAsia="Splatfont 2" w:hAnsi="Arial" w:cs="Arial"/>
-          <w:sz w:val="24"/>
-          <w:szCs w:val="24"/>
-          <w:lang w:val="nl-NL"/>
-        </w:rPr>
-        <w:t xml:space="preserve">: </w:t>
-      </w:r>
-      <w:r>
-        <w:rPr>
-          <w:rFonts w:ascii="Arial" w:eastAsia="Splatfont 2" w:hAnsi="Arial" w:cs="Arial"/>
-          <w:color w:val="F222E8"/>
-          <w:sz w:val="24"/>
-          <w:szCs w:val="24"/>
-          <w:lang w:val="nl-NL"/>
-        </w:rPr>
-        <w:t>‘</w:t>
-      </w:r>
-      <w:r>
-        <w:rPr>
-          <w:rFonts w:ascii="Arial" w:eastAsia="Splatfont 2" w:hAnsi="Arial" w:cs="Arial"/>
-          <w:color w:val="F222E8"/>
-          <w:sz w:val="24"/>
-          <w:szCs w:val="24"/>
-          <w:lang w:val="nl-NL"/>
-        </w:rPr>
-        <w:t xml:space="preserve">Wat is een </w:t>
-      </w:r>
-      <w:proofErr w:type="spellStart"/>
-      <w:r>
-        <w:rPr>
-          <w:rFonts w:ascii="Arial" w:eastAsia="Splatfont 2" w:hAnsi="Arial" w:cs="Arial"/>
-          <w:color w:val="F222E8"/>
-          <w:sz w:val="24"/>
-          <w:szCs w:val="24"/>
-          <w:lang w:val="nl-NL"/>
-        </w:rPr>
-        <w:t>selector</w:t>
-      </w:r>
-      <w:proofErr w:type="spellEnd"/>
-      <w:r>
-        <w:rPr>
-          <w:rFonts w:ascii="Arial" w:eastAsia="Splatfont 2" w:hAnsi="Arial" w:cs="Arial"/>
-          <w:color w:val="F222E8"/>
-          <w:sz w:val="24"/>
-          <w:szCs w:val="24"/>
-          <w:lang w:val="nl-NL"/>
-        </w:rPr>
-        <w:t>’</w:t>
-      </w:r>
-    </w:p>
-    <w:p>
-      <w:pPr>
-        <w:rPr>
-          <w:rFonts w:ascii="Arial" w:eastAsia="Splatfont 2" w:hAnsi="Arial" w:cs="Arial"/>
-          <w:sz w:val="24"/>
-          <w:szCs w:val="24"/>
-          <w:lang w:val="nl-NL"/>
-        </w:rPr>
-      </w:pPr>
       <w:proofErr w:type="spellStart"/>
       <w:r>
         <w:rPr>
@@ -1237,45 +1191,17 @@
           <w:szCs w:val="24"/>
           <w:lang w:val="nl-NL"/>
         </w:rPr>
-        <w:t xml:space="preserve">Vraag </w:t>
-      </w:r>
-      <w:r>
-        <w:rPr>
-          <w:rFonts w:ascii="Arial" w:eastAsia="Splatfont 2" w:hAnsi="Arial" w:cs="Arial"/>
-          <w:sz w:val="24"/>
-          <w:szCs w:val="24"/>
-          <w:lang w:val="nl-NL"/>
-        </w:rPr>
-        <w:t>8</w:t>
-      </w:r>
-      <w:r>
-        <w:rPr>
-          <w:rFonts w:ascii="Arial" w:eastAsia="Splatfont 2" w:hAnsi="Arial" w:cs="Arial"/>
-          <w:sz w:val="24"/>
-          <w:szCs w:val="24"/>
-          <w:lang w:val="nl-NL"/>
-        </w:rPr>
-        <w:t xml:space="preserve">: </w:t>
-      </w:r>
-      <w:r>
-        <w:rPr>
-          <w:rFonts w:ascii="Arial" w:eastAsia="Splatfont 2" w:hAnsi="Arial" w:cs="Arial"/>
-          <w:color w:val="F222E8"/>
-          <w:sz w:val="24"/>
-          <w:szCs w:val="24"/>
-          <w:lang w:val="nl-NL"/>
-        </w:rPr>
-        <w:t>‘</w:t>
-      </w:r>
-      <w:r>
-        <w:rPr>
-          <w:rFonts w:ascii="Arial" w:eastAsia="Splatfont 2" w:hAnsi="Arial" w:cs="Arial"/>
-          <w:color w:val="F222E8"/>
-          <w:sz w:val="24"/>
-          <w:szCs w:val="24"/>
-          <w:lang w:val="nl-NL"/>
-        </w:rPr>
-        <w:t xml:space="preserve">Wat is een </w:t>
+        <w:t xml:space="preserve">Vraag 8: </w:t>
+      </w:r>
+      <w:r>
+        <w:rPr>
+          <w:rFonts w:ascii="Arial" w:eastAsia="Splatfont 2" w:hAnsi="Arial" w:cs="Arial"/>
+          <w:color w:val="F222E8"/>
+          <w:sz w:val="24"/>
+          <w:szCs w:val="24"/>
+          <w:lang w:val="nl-NL"/>
+        </w:rPr>
+        <w:t xml:space="preserve">‘Wat is een </w:t>
       </w:r>
       <w:proofErr w:type="spellStart"/>
       <w:r>
@@ -1613,17 +1539,15 @@
         </w:rPr>
         <w:t xml:space="preserve"> in de center. Dat is precies </w:t>
       </w:r>
-      <w:proofErr w:type="gramStart"/>
-      <w:r>
-        <w:rPr>
-          <w:rFonts w:ascii="Arial" w:eastAsia="Splatfont 2" w:hAnsi="Arial" w:cs="Arial"/>
-          <w:sz w:val="24"/>
-          <w:szCs w:val="24"/>
-          <w:lang w:val="nl-NL"/>
-        </w:rPr>
-        <w:t>het zelfde</w:t>
-      </w:r>
-      <w:proofErr w:type="gramEnd"/>
+      <w:r>
+        <w:rPr>
+          <w:rFonts w:ascii="Arial" w:eastAsia="Splatfont 2" w:hAnsi="Arial" w:cs="Arial"/>
+          <w:sz w:val="24"/>
+          <w:szCs w:val="24"/>
+          <w:lang w:val="nl-NL"/>
+        </w:rPr>
+        <w:t>hetzelfde</w:t>
+      </w:r>
       <w:r>
         <w:rPr>
           <w:rFonts w:ascii="Arial" w:eastAsia="Splatfont 2" w:hAnsi="Arial" w:cs="Arial"/>
@@ -1651,6 +1575,93 @@
           <w:szCs w:val="24"/>
           <w:lang w:val="nl-NL"/>
         </w:rPr>
+        <w:t xml:space="preserve">Vraag 11: </w:t>
+      </w:r>
+      <w:r>
+        <w:rPr>
+          <w:rFonts w:ascii="Arial" w:eastAsia="Splatfont 2" w:hAnsi="Arial" w:cs="Arial"/>
+          <w:color w:val="F222E8"/>
+          <w:sz w:val="24"/>
+          <w:szCs w:val="24"/>
+          <w:lang w:val="nl-NL"/>
+        </w:rPr>
+        <w:t>‘Wat is een class</w:t>
+      </w:r>
+      <w:r>
+        <w:rPr>
+          <w:rFonts w:ascii="Arial" w:eastAsia="Splatfont 2" w:hAnsi="Arial" w:cs="Arial"/>
+          <w:color w:val="F222E8"/>
+          <w:sz w:val="24"/>
+          <w:szCs w:val="24"/>
+          <w:lang w:val="nl-NL"/>
+        </w:rPr>
+        <w:t>?</w:t>
+      </w:r>
+      <w:r>
+        <w:rPr>
+          <w:rFonts w:ascii="Arial" w:eastAsia="Splatfont 2" w:hAnsi="Arial" w:cs="Arial"/>
+          <w:color w:val="F222E8"/>
+          <w:sz w:val="24"/>
+          <w:szCs w:val="24"/>
+          <w:lang w:val="nl-NL"/>
+        </w:rPr>
+        <w:t>’</w:t>
+      </w:r>
+    </w:p>
+    <w:p>
+      <w:pPr>
+        <w:rPr>
+          <w:rFonts w:ascii="Arial" w:eastAsia="Splatfont 2" w:hAnsi="Arial" w:cs="Arial"/>
+          <w:sz w:val="24"/>
+          <w:szCs w:val="24"/>
+          <w:lang w:val="nl-NL"/>
+        </w:rPr>
+      </w:pPr>
+      <w:r>
+        <w:rPr>
+          <w:rFonts w:ascii="Arial" w:eastAsia="Splatfont 2" w:hAnsi="Arial" w:cs="Arial"/>
+          <w:sz w:val="24"/>
+          <w:szCs w:val="24"/>
+          <w:lang w:val="nl-NL"/>
+        </w:rPr>
+        <w:t>Een class is een groep die je kan roepen</w:t>
+      </w:r>
+      <w:r>
+        <w:rPr>
+          <w:rFonts w:ascii="Arial" w:eastAsia="Splatfont 2" w:hAnsi="Arial" w:cs="Arial"/>
+          <w:sz w:val="24"/>
+          <w:szCs w:val="24"/>
+          <w:lang w:val="nl-NL"/>
+        </w:rPr>
+        <w:t>. Bijvoorbeeld een file</w:t>
+      </w:r>
+      <w:r>
+        <w:rPr>
+          <w:rFonts w:ascii="Arial" w:eastAsia="Splatfont 2" w:hAnsi="Arial" w:cs="Arial"/>
+          <w:sz w:val="24"/>
+          <w:szCs w:val="24"/>
+          <w:lang w:val="nl-NL"/>
+        </w:rPr>
+        <w:t>.</w:t>
+      </w:r>
+    </w:p>
+    <w:p>
+      <w:pPr>
+        <w:rPr>
+          <w:rFonts w:ascii="Arial" w:eastAsia="Splatfont 2" w:hAnsi="Arial" w:cs="Arial"/>
+          <w:color w:val="F222E8"/>
+          <w:sz w:val="24"/>
+          <w:szCs w:val="24"/>
+          <w:lang w:val="nl-NL"/>
+        </w:rPr>
+      </w:pPr>
+      <w:r>
+        <w:rPr>
+          <w:rFonts w:ascii="Arial" w:eastAsia="Splatfont 2" w:hAnsi="Arial" w:cs="Arial"/>
+          <w:sz w:val="24"/>
+          <w:szCs w:val="24"/>
+          <w:lang w:val="nl-NL"/>
+        </w:rPr>
         <w:t>Vraag 1</w:t>
       </w:r>
       <w:r>
@@ -1660,7 +1671,7 @@
           <w:szCs w:val="24"/>
           <w:lang w:val="nl-NL"/>
         </w:rPr>
-        <w:t>1</w:t>
+        <w:t>2</w:t>
       </w:r>
       <w:r>
         <w:rPr>
@@ -1679,7 +1690,295 @@
           <w:szCs w:val="24"/>
           <w:lang w:val="nl-NL"/>
         </w:rPr>
-        <w:t>‘Wat is een class’</w:t>
+        <w:t>‘Wat is een ID?’</w:t>
+      </w:r>
+    </w:p>
+    <w:p>
+      <w:pPr>
+        <w:rPr>
+          <w:rFonts w:ascii="Arial" w:eastAsia="Splatfont 2" w:hAnsi="Arial" w:cs="Arial"/>
+          <w:sz w:val="24"/>
+          <w:szCs w:val="24"/>
+          <w:lang w:val="nl-NL"/>
+        </w:rPr>
+      </w:pPr>
+      <w:r>
+        <w:rPr>
+          <w:rFonts w:ascii="Arial" w:eastAsia="Splatfont 2" w:hAnsi="Arial" w:cs="Arial"/>
+          <w:sz w:val="24"/>
+          <w:szCs w:val="24"/>
+          <w:lang w:val="nl-NL"/>
+        </w:rPr>
+        <w:t>Een ID is een Specifieke groep die je kan roepen.</w:t>
+      </w:r>
+    </w:p>
+    <w:p>
+      <w:pPr>
+        <w:rPr>
+          <w:rFonts w:ascii="Arial" w:eastAsia="Splatfont 2" w:hAnsi="Arial" w:cs="Arial"/>
+          <w:color w:val="F222E8"/>
+          <w:sz w:val="24"/>
+          <w:szCs w:val="24"/>
+          <w:lang w:val="nl-NL"/>
+        </w:rPr>
+      </w:pPr>
+      <w:r>
+        <w:rPr>
+          <w:rFonts w:ascii="Arial" w:eastAsia="Splatfont 2" w:hAnsi="Arial" w:cs="Arial"/>
+          <w:sz w:val="24"/>
+          <w:szCs w:val="24"/>
+          <w:lang w:val="nl-NL"/>
+        </w:rPr>
+        <w:t>Vraag 1</w:t>
+      </w:r>
+      <w:r>
+        <w:rPr>
+          <w:rFonts w:ascii="Arial" w:eastAsia="Splatfont 2" w:hAnsi="Arial" w:cs="Arial"/>
+          <w:sz w:val="24"/>
+          <w:szCs w:val="24"/>
+          <w:lang w:val="nl-NL"/>
+        </w:rPr>
+        <w:t>3</w:t>
+      </w:r>
+      <w:r>
+        <w:rPr>
+          <w:rFonts w:ascii="Arial" w:eastAsia="Splatfont 2" w:hAnsi="Arial" w:cs="Arial"/>
+          <w:sz w:val="24"/>
+          <w:szCs w:val="24"/>
+          <w:lang w:val="nl-NL"/>
+        </w:rPr>
+        <w:t xml:space="preserve">: </w:t>
+      </w:r>
+      <w:r>
+        <w:rPr>
+          <w:rFonts w:ascii="Arial" w:eastAsia="Splatfont 2" w:hAnsi="Arial" w:cs="Arial"/>
+          <w:color w:val="F222E8"/>
+          <w:sz w:val="24"/>
+          <w:szCs w:val="24"/>
+          <w:lang w:val="nl-NL"/>
+        </w:rPr>
+        <w:t>‘</w:t>
+      </w:r>
+      <w:r>
+        <w:rPr>
+          <w:rFonts w:ascii="Arial" w:eastAsia="Splatfont 2" w:hAnsi="Arial" w:cs="Arial"/>
+          <w:color w:val="F222E8"/>
+          <w:sz w:val="24"/>
+          <w:szCs w:val="24"/>
+          <w:lang w:val="nl-NL"/>
+        </w:rPr>
+        <w:t xml:space="preserve">Wat is het verschil tussen een class en een </w:t>
+      </w:r>
+      <w:proofErr w:type="spellStart"/>
+      <w:r>
+        <w:rPr>
+          <w:rFonts w:ascii="Arial" w:eastAsia="Splatfont 2" w:hAnsi="Arial" w:cs="Arial"/>
+          <w:color w:val="F222E8"/>
+          <w:sz w:val="24"/>
+          <w:szCs w:val="24"/>
+          <w:lang w:val="nl-NL"/>
+        </w:rPr>
+        <w:t>id</w:t>
+      </w:r>
+      <w:proofErr w:type="spellEnd"/>
+      <w:r>
+        <w:rPr>
+          <w:rFonts w:ascii="Arial" w:eastAsia="Splatfont 2" w:hAnsi="Arial" w:cs="Arial"/>
+          <w:color w:val="F222E8"/>
+          <w:sz w:val="24"/>
+          <w:szCs w:val="24"/>
+          <w:lang w:val="nl-NL"/>
+        </w:rPr>
+        <w:t>?</w:t>
+      </w:r>
+      <w:r>
+        <w:rPr>
+          <w:rFonts w:ascii="Arial" w:eastAsia="Splatfont 2" w:hAnsi="Arial" w:cs="Arial"/>
+          <w:color w:val="F222E8"/>
+          <w:sz w:val="24"/>
+          <w:szCs w:val="24"/>
+          <w:lang w:val="nl-NL"/>
+        </w:rPr>
+        <w:t>’</w:t>
+      </w:r>
+    </w:p>
+    <w:p>
+      <w:pPr>
+        <w:rPr>
+          <w:rFonts w:ascii="Arial" w:eastAsia="Splatfont 2" w:hAnsi="Arial" w:cs="Arial"/>
+          <w:sz w:val="24"/>
+          <w:szCs w:val="24"/>
+          <w:lang w:val="nl-NL"/>
+        </w:rPr>
+      </w:pPr>
+      <w:r>
+        <w:rPr>
+          <w:rFonts w:ascii="Arial" w:eastAsia="Splatfont 2" w:hAnsi="Arial" w:cs="Arial"/>
+          <w:sz w:val="24"/>
+          <w:szCs w:val="24"/>
+          <w:lang w:val="nl-NL"/>
+        </w:rPr>
+        <w:t>Bij een class gaat het over een heel groep</w:t>
+      </w:r>
+      <w:r>
+        <w:rPr>
+          <w:rFonts w:ascii="Arial" w:eastAsia="Splatfont 2" w:hAnsi="Arial" w:cs="Arial"/>
+          <w:sz w:val="24"/>
+          <w:szCs w:val="24"/>
+          <w:lang w:val="nl-NL"/>
+        </w:rPr>
+        <w:t>. Bij een ID vraag je een specifieke regel in die groep.</w:t>
+      </w:r>
+    </w:p>
+    <w:p>
+      <w:pPr>
+        <w:rPr>
+          <w:rFonts w:ascii="Arial" w:eastAsia="Splatfont 2" w:hAnsi="Arial" w:cs="Arial"/>
+          <w:color w:val="F222E8"/>
+          <w:sz w:val="24"/>
+          <w:szCs w:val="24"/>
+          <w:lang w:val="nl-NL"/>
+        </w:rPr>
+      </w:pPr>
+      <w:r>
+        <w:rPr>
+          <w:rFonts w:ascii="Arial" w:eastAsia="Splatfont 2" w:hAnsi="Arial" w:cs="Arial"/>
+          <w:sz w:val="24"/>
+          <w:szCs w:val="24"/>
+          <w:lang w:val="nl-NL"/>
+        </w:rPr>
+        <w:t xml:space="preserve">Vraag 14: </w:t>
+      </w:r>
+      <w:r>
+        <w:rPr>
+          <w:rFonts w:ascii="Arial" w:eastAsia="Splatfont 2" w:hAnsi="Arial" w:cs="Arial"/>
+          <w:color w:val="F222E8"/>
+          <w:sz w:val="24"/>
+          <w:szCs w:val="24"/>
+          <w:lang w:val="nl-NL"/>
+        </w:rPr>
+        <w:t>‘</w:t>
+      </w:r>
+      <w:r>
+        <w:rPr>
+          <w:rFonts w:ascii="Arial" w:eastAsia="Splatfont 2" w:hAnsi="Arial" w:cs="Arial"/>
+          <w:color w:val="F222E8"/>
+          <w:sz w:val="24"/>
+          <w:szCs w:val="24"/>
+          <w:lang w:val="nl-NL"/>
+        </w:rPr>
+        <w:t xml:space="preserve">Wat is het verschil tussen </w:t>
+      </w:r>
+      <w:proofErr w:type="spellStart"/>
+      <w:r>
+        <w:rPr>
+          <w:rFonts w:ascii="Arial" w:eastAsia="Splatfont 2" w:hAnsi="Arial" w:cs="Arial"/>
+          <w:color w:val="F222E8"/>
+          <w:sz w:val="24"/>
+          <w:szCs w:val="24"/>
+          <w:lang w:val="nl-NL"/>
+        </w:rPr>
+        <w:t>M</w:t>
+      </w:r>
+      <w:r>
+        <w:rPr>
+          <w:rFonts w:ascii="Arial" w:eastAsia="Splatfont 2" w:hAnsi="Arial" w:cs="Arial"/>
+          <w:color w:val="F222E8"/>
+          <w:sz w:val="24"/>
+          <w:szCs w:val="24"/>
+          <w:lang w:val="nl-NL"/>
+        </w:rPr>
+        <w:t>argin</w:t>
+      </w:r>
+      <w:proofErr w:type="spellEnd"/>
+      <w:r>
+        <w:rPr>
+          <w:rFonts w:ascii="Arial" w:eastAsia="Splatfont 2" w:hAnsi="Arial" w:cs="Arial"/>
+          <w:color w:val="F222E8"/>
+          <w:sz w:val="24"/>
+          <w:szCs w:val="24"/>
+          <w:lang w:val="nl-NL"/>
+        </w:rPr>
+        <w:t xml:space="preserve"> en </w:t>
+      </w:r>
+      <w:r>
+        <w:rPr>
+          <w:rFonts w:ascii="Arial" w:eastAsia="Splatfont 2" w:hAnsi="Arial" w:cs="Arial"/>
+          <w:color w:val="F222E8"/>
+          <w:sz w:val="24"/>
+          <w:szCs w:val="24"/>
+          <w:lang w:val="nl-NL"/>
+        </w:rPr>
+        <w:t>P</w:t>
+      </w:r>
+      <w:r>
+        <w:rPr>
+          <w:rFonts w:ascii="Arial" w:eastAsia="Splatfont 2" w:hAnsi="Arial" w:cs="Arial"/>
+          <w:color w:val="F222E8"/>
+          <w:sz w:val="24"/>
+          <w:szCs w:val="24"/>
+          <w:lang w:val="nl-NL"/>
+        </w:rPr>
+        <w:t>adding</w:t>
+      </w:r>
+      <w:r>
+        <w:rPr>
+          <w:rFonts w:ascii="Arial" w:eastAsia="Splatfont 2" w:hAnsi="Arial" w:cs="Arial"/>
+          <w:color w:val="F222E8"/>
+          <w:sz w:val="24"/>
+          <w:szCs w:val="24"/>
+          <w:lang w:val="nl-NL"/>
+        </w:rPr>
+        <w:t>?</w:t>
+      </w:r>
+      <w:r>
+        <w:rPr>
+          <w:rFonts w:ascii="Arial" w:eastAsia="Splatfont 2" w:hAnsi="Arial" w:cs="Arial"/>
+          <w:color w:val="F222E8"/>
+          <w:sz w:val="24"/>
+          <w:szCs w:val="24"/>
+          <w:lang w:val="nl-NL"/>
+        </w:rPr>
+        <w:t>’</w:t>
+      </w:r>
+    </w:p>
+    <w:p>
+      <w:pPr>
+        <w:rPr>
+          <w:rFonts w:ascii="Arial" w:eastAsia="Splatfont 2" w:hAnsi="Arial" w:cs="Arial"/>
+          <w:sz w:val="24"/>
+          <w:szCs w:val="24"/>
+          <w:lang w:val="nl-NL"/>
+        </w:rPr>
+      </w:pPr>
+      <w:r>
+        <w:rPr>
+          <w:rFonts w:ascii="Arial" w:eastAsia="Splatfont 2" w:hAnsi="Arial" w:cs="Arial"/>
+          <w:sz w:val="24"/>
+          <w:szCs w:val="24"/>
+          <w:lang w:val="nl-NL"/>
+        </w:rPr>
+        <w:t xml:space="preserve">Een </w:t>
+      </w:r>
+      <w:proofErr w:type="spellStart"/>
+      <w:r>
+        <w:rPr>
+          <w:rFonts w:ascii="Arial" w:eastAsia="Splatfont 2" w:hAnsi="Arial" w:cs="Arial"/>
+          <w:sz w:val="24"/>
+          <w:szCs w:val="24"/>
+          <w:lang w:val="nl-NL"/>
+        </w:rPr>
+        <w:t>Margin</w:t>
+      </w:r>
+      <w:proofErr w:type="spellEnd"/>
+      <w:r>
+        <w:rPr>
+          <w:rFonts w:ascii="Arial" w:eastAsia="Splatfont 2" w:hAnsi="Arial" w:cs="Arial"/>
+          <w:sz w:val="24"/>
+          <w:szCs w:val="24"/>
+          <w:lang w:val="nl-NL"/>
+        </w:rPr>
+        <w:t xml:space="preserve"> is een doos/box om het element heen. Padding is precies het tegenovergestelde. Een Padding is een box in een element.</w:t>
       </w:r>
     </w:p>
     <w:p>

</xml_diff>

<commit_message>
HTML Week 1 - Dag 6 (Commit van vorige vrijdag en maandag)
</commit_message>
<xml_diff>
--- a/Week 1/Kennisopdrachten/1.3/Week 1 - 1.3 Opdrachten.docx
+++ b/Week 1/Kennisopdrachten/1.3/Week 1 - 1.3 Opdrachten.docx
@@ -1662,6 +1662,286 @@
           <w:szCs w:val="24"/>
           <w:lang w:val="nl-NL"/>
         </w:rPr>
+        <w:t xml:space="preserve">Vraag 12: </w:t>
+      </w:r>
+      <w:r>
+        <w:rPr>
+          <w:rFonts w:ascii="Arial" w:eastAsia="Splatfont 2" w:hAnsi="Arial" w:cs="Arial"/>
+          <w:color w:val="F222E8"/>
+          <w:sz w:val="24"/>
+          <w:szCs w:val="24"/>
+          <w:lang w:val="nl-NL"/>
+        </w:rPr>
+        <w:t>‘Wat is een ID?’</w:t>
+      </w:r>
+    </w:p>
+    <w:p>
+      <w:pPr>
+        <w:rPr>
+          <w:rFonts w:ascii="Arial" w:eastAsia="Splatfont 2" w:hAnsi="Arial" w:cs="Arial"/>
+          <w:sz w:val="24"/>
+          <w:szCs w:val="24"/>
+          <w:lang w:val="nl-NL"/>
+        </w:rPr>
+      </w:pPr>
+      <w:r>
+        <w:rPr>
+          <w:rFonts w:ascii="Arial" w:eastAsia="Splatfont 2" w:hAnsi="Arial" w:cs="Arial"/>
+          <w:sz w:val="24"/>
+          <w:szCs w:val="24"/>
+          <w:lang w:val="nl-NL"/>
+        </w:rPr>
+        <w:t>Een ID is een Specifieke groep die je kan roepen.</w:t>
+      </w:r>
+    </w:p>
+    <w:p>
+      <w:pPr>
+        <w:rPr>
+          <w:rFonts w:ascii="Arial" w:eastAsia="Splatfont 2" w:hAnsi="Arial" w:cs="Arial"/>
+          <w:color w:val="F222E8"/>
+          <w:sz w:val="24"/>
+          <w:szCs w:val="24"/>
+          <w:lang w:val="nl-NL"/>
+        </w:rPr>
+      </w:pPr>
+      <w:r>
+        <w:rPr>
+          <w:rFonts w:ascii="Arial" w:eastAsia="Splatfont 2" w:hAnsi="Arial" w:cs="Arial"/>
+          <w:sz w:val="24"/>
+          <w:szCs w:val="24"/>
+          <w:lang w:val="nl-NL"/>
+        </w:rPr>
+        <w:t xml:space="preserve">Vraag 13: </w:t>
+      </w:r>
+      <w:r>
+        <w:rPr>
+          <w:rFonts w:ascii="Arial" w:eastAsia="Splatfont 2" w:hAnsi="Arial" w:cs="Arial"/>
+          <w:color w:val="F222E8"/>
+          <w:sz w:val="24"/>
+          <w:szCs w:val="24"/>
+          <w:lang w:val="nl-NL"/>
+        </w:rPr>
+        <w:t>‘</w:t>
+      </w:r>
+      <w:r>
+        <w:rPr>
+          <w:rFonts w:ascii="Arial" w:eastAsia="Splatfont 2" w:hAnsi="Arial" w:cs="Arial"/>
+          <w:color w:val="F222E8"/>
+          <w:sz w:val="24"/>
+          <w:szCs w:val="24"/>
+          <w:lang w:val="nl-NL"/>
+        </w:rPr>
+        <w:t xml:space="preserve">Wat is het verschil tussen een class en een </w:t>
+      </w:r>
+      <w:proofErr w:type="spellStart"/>
+      <w:r>
+        <w:rPr>
+          <w:rFonts w:ascii="Arial" w:eastAsia="Splatfont 2" w:hAnsi="Arial" w:cs="Arial"/>
+          <w:color w:val="F222E8"/>
+          <w:sz w:val="24"/>
+          <w:szCs w:val="24"/>
+          <w:lang w:val="nl-NL"/>
+        </w:rPr>
+        <w:t>id</w:t>
+      </w:r>
+      <w:proofErr w:type="spellEnd"/>
+      <w:r>
+        <w:rPr>
+          <w:rFonts w:ascii="Arial" w:eastAsia="Splatfont 2" w:hAnsi="Arial" w:cs="Arial"/>
+          <w:color w:val="F222E8"/>
+          <w:sz w:val="24"/>
+          <w:szCs w:val="24"/>
+          <w:lang w:val="nl-NL"/>
+        </w:rPr>
+        <w:t>?’</w:t>
+      </w:r>
+    </w:p>
+    <w:p>
+      <w:pPr>
+        <w:rPr>
+          <w:rFonts w:ascii="Arial" w:eastAsia="Splatfont 2" w:hAnsi="Arial" w:cs="Arial"/>
+          <w:sz w:val="24"/>
+          <w:szCs w:val="24"/>
+          <w:lang w:val="nl-NL"/>
+        </w:rPr>
+      </w:pPr>
+      <w:r>
+        <w:rPr>
+          <w:rFonts w:ascii="Arial" w:eastAsia="Splatfont 2" w:hAnsi="Arial" w:cs="Arial"/>
+          <w:sz w:val="24"/>
+          <w:szCs w:val="24"/>
+          <w:lang w:val="nl-NL"/>
+        </w:rPr>
+        <w:t>Bij een class gaat het over een heel groep</w:t>
+      </w:r>
+      <w:r>
+        <w:rPr>
+          <w:rFonts w:ascii="Arial" w:eastAsia="Splatfont 2" w:hAnsi="Arial" w:cs="Arial"/>
+          <w:sz w:val="24"/>
+          <w:szCs w:val="24"/>
+          <w:lang w:val="nl-NL"/>
+        </w:rPr>
+        <w:t>. Bij een ID vraag je een specifieke regel in die groep.</w:t>
+      </w:r>
+    </w:p>
+    <w:p>
+      <w:pPr>
+        <w:rPr>
+          <w:rFonts w:ascii="Arial" w:eastAsia="Splatfont 2" w:hAnsi="Arial" w:cs="Arial"/>
+          <w:color w:val="F222E8"/>
+          <w:sz w:val="24"/>
+          <w:szCs w:val="24"/>
+          <w:lang w:val="nl-NL"/>
+        </w:rPr>
+      </w:pPr>
+      <w:r>
+        <w:rPr>
+          <w:rFonts w:ascii="Arial" w:eastAsia="Splatfont 2" w:hAnsi="Arial" w:cs="Arial"/>
+          <w:sz w:val="24"/>
+          <w:szCs w:val="24"/>
+          <w:lang w:val="nl-NL"/>
+        </w:rPr>
+        <w:t xml:space="preserve">Vraag 14: </w:t>
+      </w:r>
+      <w:r>
+        <w:rPr>
+          <w:rFonts w:ascii="Arial" w:eastAsia="Splatfont 2" w:hAnsi="Arial" w:cs="Arial"/>
+          <w:color w:val="F222E8"/>
+          <w:sz w:val="24"/>
+          <w:szCs w:val="24"/>
+          <w:lang w:val="nl-NL"/>
+        </w:rPr>
+        <w:t>‘</w:t>
+      </w:r>
+      <w:r>
+        <w:rPr>
+          <w:rFonts w:ascii="Arial" w:eastAsia="Splatfont 2" w:hAnsi="Arial" w:cs="Arial"/>
+          <w:color w:val="F222E8"/>
+          <w:sz w:val="24"/>
+          <w:szCs w:val="24"/>
+          <w:lang w:val="nl-NL"/>
+        </w:rPr>
+        <w:t xml:space="preserve">Wat is het verschil tussen </w:t>
+      </w:r>
+      <w:proofErr w:type="spellStart"/>
+      <w:r>
+        <w:rPr>
+          <w:rFonts w:ascii="Arial" w:eastAsia="Splatfont 2" w:hAnsi="Arial" w:cs="Arial"/>
+          <w:color w:val="F222E8"/>
+          <w:sz w:val="24"/>
+          <w:szCs w:val="24"/>
+          <w:lang w:val="nl-NL"/>
+        </w:rPr>
+        <w:t>M</w:t>
+      </w:r>
+      <w:r>
+        <w:rPr>
+          <w:rFonts w:ascii="Arial" w:eastAsia="Splatfont 2" w:hAnsi="Arial" w:cs="Arial"/>
+          <w:color w:val="F222E8"/>
+          <w:sz w:val="24"/>
+          <w:szCs w:val="24"/>
+          <w:lang w:val="nl-NL"/>
+        </w:rPr>
+        <w:t>argin</w:t>
+      </w:r>
+      <w:proofErr w:type="spellEnd"/>
+      <w:r>
+        <w:rPr>
+          <w:rFonts w:ascii="Arial" w:eastAsia="Splatfont 2" w:hAnsi="Arial" w:cs="Arial"/>
+          <w:color w:val="F222E8"/>
+          <w:sz w:val="24"/>
+          <w:szCs w:val="24"/>
+          <w:lang w:val="nl-NL"/>
+        </w:rPr>
+        <w:t xml:space="preserve"> en </w:t>
+      </w:r>
+      <w:r>
+        <w:rPr>
+          <w:rFonts w:ascii="Arial" w:eastAsia="Splatfont 2" w:hAnsi="Arial" w:cs="Arial"/>
+          <w:color w:val="F222E8"/>
+          <w:sz w:val="24"/>
+          <w:szCs w:val="24"/>
+          <w:lang w:val="nl-NL"/>
+        </w:rPr>
+        <w:t>P</w:t>
+      </w:r>
+      <w:r>
+        <w:rPr>
+          <w:rFonts w:ascii="Arial" w:eastAsia="Splatfont 2" w:hAnsi="Arial" w:cs="Arial"/>
+          <w:color w:val="F222E8"/>
+          <w:sz w:val="24"/>
+          <w:szCs w:val="24"/>
+          <w:lang w:val="nl-NL"/>
+        </w:rPr>
+        <w:t>adding?</w:t>
+      </w:r>
+      <w:r>
+        <w:rPr>
+          <w:rFonts w:ascii="Arial" w:eastAsia="Splatfont 2" w:hAnsi="Arial" w:cs="Arial"/>
+          <w:color w:val="F222E8"/>
+          <w:sz w:val="24"/>
+          <w:szCs w:val="24"/>
+          <w:lang w:val="nl-NL"/>
+        </w:rPr>
+        <w:t>’</w:t>
+      </w:r>
+    </w:p>
+    <w:p>
+      <w:pPr>
+        <w:rPr>
+          <w:rFonts w:ascii="Arial" w:eastAsia="Splatfont 2" w:hAnsi="Arial" w:cs="Arial"/>
+          <w:sz w:val="24"/>
+          <w:szCs w:val="24"/>
+          <w:lang w:val="nl-NL"/>
+        </w:rPr>
+      </w:pPr>
+      <w:r>
+        <w:rPr>
+          <w:rFonts w:ascii="Arial" w:eastAsia="Splatfont 2" w:hAnsi="Arial" w:cs="Arial"/>
+          <w:sz w:val="24"/>
+          <w:szCs w:val="24"/>
+          <w:lang w:val="nl-NL"/>
+        </w:rPr>
+        <w:t xml:space="preserve">Een </w:t>
+      </w:r>
+      <w:proofErr w:type="spellStart"/>
+      <w:r>
+        <w:rPr>
+          <w:rFonts w:ascii="Arial" w:eastAsia="Splatfont 2" w:hAnsi="Arial" w:cs="Arial"/>
+          <w:sz w:val="24"/>
+          <w:szCs w:val="24"/>
+          <w:lang w:val="nl-NL"/>
+        </w:rPr>
+        <w:t>Margin</w:t>
+      </w:r>
+      <w:proofErr w:type="spellEnd"/>
+      <w:r>
+        <w:rPr>
+          <w:rFonts w:ascii="Arial" w:eastAsia="Splatfont 2" w:hAnsi="Arial" w:cs="Arial"/>
+          <w:sz w:val="24"/>
+          <w:szCs w:val="24"/>
+          <w:lang w:val="nl-NL"/>
+        </w:rPr>
+        <w:t xml:space="preserve"> is een doos/box om het element heen. Padding is precies het tegenovergestelde. Een Padding is een box in een element.</w:t>
+      </w:r>
+    </w:p>
+    <w:p>
+      <w:pPr>
+        <w:rPr>
+          <w:rFonts w:ascii="Arial" w:eastAsia="Splatfont 2" w:hAnsi="Arial" w:cs="Arial"/>
+          <w:color w:val="F222E8"/>
+          <w:sz w:val="24"/>
+          <w:szCs w:val="24"/>
+          <w:lang w:val="nl-NL"/>
+        </w:rPr>
+      </w:pPr>
+      <w:r>
+        <w:rPr>
+          <w:rFonts w:ascii="Arial" w:eastAsia="Splatfont 2" w:hAnsi="Arial" w:cs="Arial"/>
+          <w:sz w:val="24"/>
+          <w:szCs w:val="24"/>
+          <w:lang w:val="nl-NL"/>
+        </w:rPr>
         <w:t>Vraag 1</w:t>
       </w:r>
       <w:r>
@@ -1671,7 +1951,7 @@
           <w:szCs w:val="24"/>
           <w:lang w:val="nl-NL"/>
         </w:rPr>
-        <w:t>2</w:t>
+        <w:t>5</w:t>
       </w:r>
       <w:r>
         <w:rPr>
@@ -1690,26 +1970,108 @@
           <w:szCs w:val="24"/>
           <w:lang w:val="nl-NL"/>
         </w:rPr>
-        <w:t>‘Wat is een ID?’</w:t>
-      </w:r>
-    </w:p>
-    <w:p>
-      <w:pPr>
-        <w:rPr>
-          <w:rFonts w:ascii="Arial" w:eastAsia="Splatfont 2" w:hAnsi="Arial" w:cs="Arial"/>
-          <w:sz w:val="24"/>
-          <w:szCs w:val="24"/>
-          <w:lang w:val="nl-NL"/>
-        </w:rPr>
-      </w:pPr>
-      <w:r>
-        <w:rPr>
-          <w:rFonts w:ascii="Arial" w:eastAsia="Splatfont 2" w:hAnsi="Arial" w:cs="Arial"/>
-          <w:sz w:val="24"/>
-          <w:szCs w:val="24"/>
-          <w:lang w:val="nl-NL"/>
-        </w:rPr>
-        <w:t>Een ID is een Specifieke groep die je kan roepen.</w:t>
+        <w:t>‘</w:t>
+      </w:r>
+      <w:r>
+        <w:rPr>
+          <w:rFonts w:ascii="Arial" w:eastAsia="Splatfont 2" w:hAnsi="Arial" w:cs="Arial"/>
+          <w:color w:val="F222E8"/>
+          <w:sz w:val="24"/>
+          <w:szCs w:val="24"/>
+          <w:lang w:val="nl-NL"/>
+        </w:rPr>
+        <w:t xml:space="preserve">Leg “CSS </w:t>
+      </w:r>
+      <w:proofErr w:type="spellStart"/>
+      <w:r>
+        <w:rPr>
+          <w:rFonts w:ascii="Arial" w:eastAsia="Splatfont 2" w:hAnsi="Arial" w:cs="Arial"/>
+          <w:color w:val="F222E8"/>
+          <w:sz w:val="24"/>
+          <w:szCs w:val="24"/>
+          <w:lang w:val="nl-NL"/>
+        </w:rPr>
+        <w:t>Inheritance</w:t>
+      </w:r>
+      <w:proofErr w:type="spellEnd"/>
+      <w:r>
+        <w:rPr>
+          <w:rFonts w:ascii="Arial" w:eastAsia="Splatfont 2" w:hAnsi="Arial" w:cs="Arial"/>
+          <w:color w:val="F222E8"/>
+          <w:sz w:val="24"/>
+          <w:szCs w:val="24"/>
+          <w:lang w:val="nl-NL"/>
+        </w:rPr>
+        <w:t>” uit met behulp van de “box-model”.</w:t>
+      </w:r>
+      <w:r>
+        <w:rPr>
+          <w:rFonts w:ascii="Arial" w:eastAsia="Splatfont 2" w:hAnsi="Arial" w:cs="Arial"/>
+          <w:color w:val="F222E8"/>
+          <w:sz w:val="24"/>
+          <w:szCs w:val="24"/>
+          <w:lang w:val="nl-NL"/>
+        </w:rPr>
+        <w:t>’</w:t>
+      </w:r>
+    </w:p>
+    <w:p>
+      <w:pPr>
+        <w:rPr>
+          <w:rFonts w:ascii="Arial" w:eastAsia="Splatfont 2" w:hAnsi="Arial" w:cs="Arial"/>
+          <w:sz w:val="24"/>
+          <w:szCs w:val="24"/>
+          <w:lang w:val="nl-NL"/>
+        </w:rPr>
+      </w:pPr>
+      <w:r>
+        <w:rPr>
+          <w:rFonts w:ascii="Arial" w:eastAsia="Splatfont 2" w:hAnsi="Arial" w:cs="Arial"/>
+          <w:sz w:val="24"/>
+          <w:szCs w:val="24"/>
+          <w:lang w:val="nl-NL"/>
+        </w:rPr>
+        <w:t xml:space="preserve">Bij een box model heb je 4 verschillende boxen. Maar de box die je kiest maakt niet uit. Bij CSS </w:t>
+      </w:r>
+      <w:proofErr w:type="spellStart"/>
+      <w:r>
+        <w:rPr>
+          <w:rFonts w:ascii="Arial" w:eastAsia="Splatfont 2" w:hAnsi="Arial" w:cs="Arial"/>
+          <w:sz w:val="24"/>
+          <w:szCs w:val="24"/>
+          <w:lang w:val="nl-NL"/>
+        </w:rPr>
+        <w:t>Inheritance</w:t>
+      </w:r>
+      <w:proofErr w:type="spellEnd"/>
+      <w:r>
+        <w:rPr>
+          <w:rFonts w:ascii="Arial" w:eastAsia="Splatfont 2" w:hAnsi="Arial" w:cs="Arial"/>
+          <w:sz w:val="24"/>
+          <w:szCs w:val="24"/>
+          <w:lang w:val="nl-NL"/>
+        </w:rPr>
+        <w:t xml:space="preserve"> gaat erom dat de eigenschappen geen </w:t>
+      </w:r>
+      <w:proofErr w:type="spellStart"/>
+      <w:r>
+        <w:rPr>
+          <w:rFonts w:ascii="Arial" w:eastAsia="Splatfont 2" w:hAnsi="Arial" w:cs="Arial"/>
+          <w:sz w:val="24"/>
+          <w:szCs w:val="24"/>
+          <w:lang w:val="nl-NL"/>
+        </w:rPr>
+        <w:t>value</w:t>
+      </w:r>
+      <w:proofErr w:type="spellEnd"/>
+      <w:r>
+        <w:rPr>
+          <w:rFonts w:ascii="Arial" w:eastAsia="Splatfont 2" w:hAnsi="Arial" w:cs="Arial"/>
+          <w:sz w:val="24"/>
+          <w:szCs w:val="24"/>
+          <w:lang w:val="nl-NL"/>
+        </w:rPr>
+        <w:t xml:space="preserve"> hebben. Dat kan. </w:t>
       </w:r>
     </w:p>
     <w:p>
@@ -1738,7 +2100,7 @@
           <w:szCs w:val="24"/>
           <w:lang w:val="nl-NL"/>
         </w:rPr>
-        <w:t>3</w:t>
+        <w:t>6</w:t>
       </w:r>
       <w:r>
         <w:rPr>
@@ -1767,29 +2129,29 @@
           <w:szCs w:val="24"/>
           <w:lang w:val="nl-NL"/>
         </w:rPr>
-        <w:t xml:space="preserve">Wat is het verschil tussen een class en een </w:t>
-      </w:r>
-      <w:proofErr w:type="spellStart"/>
-      <w:r>
-        <w:rPr>
-          <w:rFonts w:ascii="Arial" w:eastAsia="Splatfont 2" w:hAnsi="Arial" w:cs="Arial"/>
-          <w:color w:val="F222E8"/>
-          <w:sz w:val="24"/>
-          <w:szCs w:val="24"/>
-          <w:lang w:val="nl-NL"/>
-        </w:rPr>
-        <w:t>id</w:t>
-      </w:r>
-      <w:proofErr w:type="spellEnd"/>
-      <w:r>
-        <w:rPr>
-          <w:rFonts w:ascii="Arial" w:eastAsia="Splatfont 2" w:hAnsi="Arial" w:cs="Arial"/>
-          <w:color w:val="F222E8"/>
-          <w:sz w:val="24"/>
-          <w:szCs w:val="24"/>
-          <w:lang w:val="nl-NL"/>
-        </w:rPr>
-        <w:t>?</w:t>
+        <w:t xml:space="preserve">Leg “CSS </w:t>
+      </w:r>
+      <w:proofErr w:type="spellStart"/>
+      <w:r>
+        <w:rPr>
+          <w:rFonts w:ascii="Arial" w:eastAsia="Splatfont 2" w:hAnsi="Arial" w:cs="Arial"/>
+          <w:color w:val="F222E8"/>
+          <w:sz w:val="24"/>
+          <w:szCs w:val="24"/>
+          <w:lang w:val="nl-NL"/>
+        </w:rPr>
+        <w:t>Inheritance</w:t>
+      </w:r>
+      <w:proofErr w:type="spellEnd"/>
+      <w:r>
+        <w:rPr>
+          <w:rFonts w:ascii="Arial" w:eastAsia="Splatfont 2" w:hAnsi="Arial" w:cs="Arial"/>
+          <w:color w:val="F222E8"/>
+          <w:sz w:val="24"/>
+          <w:szCs w:val="24"/>
+          <w:lang w:val="nl-NL"/>
+        </w:rPr>
+        <w:t>” uit met behulp van de “box-model”.</w:t>
       </w:r>
       <w:r>
         <w:rPr>
@@ -1818,36 +2180,85 @@
           <w:szCs w:val="24"/>
           <w:lang w:val="nl-NL"/>
         </w:rPr>
-        <w:t>Bij een class gaat het over een heel groep</w:t>
-      </w:r>
-      <w:r>
-        <w:rPr>
-          <w:rFonts w:ascii="Arial" w:eastAsia="Splatfont 2" w:hAnsi="Arial" w:cs="Arial"/>
-          <w:sz w:val="24"/>
-          <w:szCs w:val="24"/>
-          <w:lang w:val="nl-NL"/>
-        </w:rPr>
-        <w:t>. Bij een ID vraag je een specifieke regel in die groep.</w:t>
-      </w:r>
-    </w:p>
-    <w:p>
-      <w:pPr>
-        <w:rPr>
-          <w:rFonts w:ascii="Arial" w:eastAsia="Splatfont 2" w:hAnsi="Arial" w:cs="Arial"/>
-          <w:color w:val="F222E8"/>
-          <w:sz w:val="24"/>
-          <w:szCs w:val="24"/>
-          <w:lang w:val="nl-NL"/>
-        </w:rPr>
-      </w:pPr>
-      <w:r>
-        <w:rPr>
-          <w:rFonts w:ascii="Arial" w:eastAsia="Splatfont 2" w:hAnsi="Arial" w:cs="Arial"/>
-          <w:sz w:val="24"/>
-          <w:szCs w:val="24"/>
-          <w:lang w:val="nl-NL"/>
-        </w:rPr>
-        <w:t xml:space="preserve">Vraag 14: </w:t>
+        <w:t xml:space="preserve">Bij </w:t>
+      </w:r>
+      <w:proofErr w:type="spellStart"/>
+      <w:r>
+        <w:rPr>
+          <w:rFonts w:ascii="Arial" w:eastAsia="Splatfont 2" w:hAnsi="Arial" w:cs="Arial"/>
+          <w:sz w:val="24"/>
+          <w:szCs w:val="24"/>
+          <w:lang w:val="nl-NL"/>
+        </w:rPr>
+        <w:t>inline</w:t>
+      </w:r>
+      <w:proofErr w:type="spellEnd"/>
+      <w:r>
+        <w:rPr>
+          <w:rFonts w:ascii="Arial" w:eastAsia="Splatfont 2" w:hAnsi="Arial" w:cs="Arial"/>
+          <w:sz w:val="24"/>
+          <w:szCs w:val="24"/>
+          <w:lang w:val="nl-NL"/>
+        </w:rPr>
+        <w:t xml:space="preserve"> gaan alle eigenschappen in elkaar </w:t>
+      </w:r>
+      <w:proofErr w:type="spellStart"/>
+      <w:r>
+        <w:rPr>
+          <w:rFonts w:ascii="Arial" w:eastAsia="Splatfont 2" w:hAnsi="Arial" w:cs="Arial"/>
+          <w:sz w:val="24"/>
+          <w:szCs w:val="24"/>
+          <w:lang w:val="nl-NL"/>
+        </w:rPr>
+        <w:t>colliden</w:t>
+      </w:r>
+      <w:proofErr w:type="spellEnd"/>
+      <w:r>
+        <w:rPr>
+          <w:rFonts w:ascii="Arial" w:eastAsia="Splatfont 2" w:hAnsi="Arial" w:cs="Arial"/>
+          <w:sz w:val="24"/>
+          <w:szCs w:val="24"/>
+          <w:lang w:val="nl-NL"/>
+        </w:rPr>
+        <w:t>. Dat heb je bij block-level niet.</w:t>
+      </w:r>
+    </w:p>
+    <w:p>
+      <w:pPr>
+        <w:rPr>
+          <w:rFonts w:ascii="Arial" w:eastAsia="Splatfont 2" w:hAnsi="Arial" w:cs="Arial"/>
+          <w:color w:val="F222E8"/>
+          <w:sz w:val="24"/>
+          <w:szCs w:val="24"/>
+          <w:lang w:val="nl-NL"/>
+        </w:rPr>
+      </w:pPr>
+      <w:r>
+        <w:rPr>
+          <w:rFonts w:ascii="Arial" w:eastAsia="Splatfont 2" w:hAnsi="Arial" w:cs="Arial"/>
+          <w:sz w:val="24"/>
+          <w:szCs w:val="24"/>
+          <w:lang w:val="nl-NL"/>
+        </w:rPr>
+        <w:t>Vraag 1</w:t>
+      </w:r>
+      <w:r>
+        <w:rPr>
+          <w:rFonts w:ascii="Arial" w:eastAsia="Splatfont 2" w:hAnsi="Arial" w:cs="Arial"/>
+          <w:sz w:val="24"/>
+          <w:szCs w:val="24"/>
+          <w:lang w:val="nl-NL"/>
+        </w:rPr>
+        <w:t>7</w:t>
+      </w:r>
+      <w:r>
+        <w:rPr>
+          <w:rFonts w:ascii="Arial" w:eastAsia="Splatfont 2" w:hAnsi="Arial" w:cs="Arial"/>
+          <w:sz w:val="24"/>
+          <w:szCs w:val="24"/>
+          <w:lang w:val="nl-NL"/>
+        </w:rPr>
+        <w:t xml:space="preserve">: </w:t>
       </w:r>
       <w:r>
         <w:rPr>
@@ -1867,69 +2278,7 @@
           <w:szCs w:val="24"/>
           <w:lang w:val="nl-NL"/>
         </w:rPr>
-        <w:t xml:space="preserve">Wat is het verschil tussen </w:t>
-      </w:r>
-      <w:proofErr w:type="spellStart"/>
-      <w:r>
-        <w:rPr>
-          <w:rFonts w:ascii="Arial" w:eastAsia="Splatfont 2" w:hAnsi="Arial" w:cs="Arial"/>
-          <w:color w:val="F222E8"/>
-          <w:sz w:val="24"/>
-          <w:szCs w:val="24"/>
-          <w:lang w:val="nl-NL"/>
-        </w:rPr>
-        <w:t>M</w:t>
-      </w:r>
-      <w:r>
-        <w:rPr>
-          <w:rFonts w:ascii="Arial" w:eastAsia="Splatfont 2" w:hAnsi="Arial" w:cs="Arial"/>
-          <w:color w:val="F222E8"/>
-          <w:sz w:val="24"/>
-          <w:szCs w:val="24"/>
-          <w:lang w:val="nl-NL"/>
-        </w:rPr>
-        <w:t>argin</w:t>
-      </w:r>
-      <w:proofErr w:type="spellEnd"/>
-      <w:r>
-        <w:rPr>
-          <w:rFonts w:ascii="Arial" w:eastAsia="Splatfont 2" w:hAnsi="Arial" w:cs="Arial"/>
-          <w:color w:val="F222E8"/>
-          <w:sz w:val="24"/>
-          <w:szCs w:val="24"/>
-          <w:lang w:val="nl-NL"/>
-        </w:rPr>
-        <w:t xml:space="preserve"> en </w:t>
-      </w:r>
-      <w:r>
-        <w:rPr>
-          <w:rFonts w:ascii="Arial" w:eastAsia="Splatfont 2" w:hAnsi="Arial" w:cs="Arial"/>
-          <w:color w:val="F222E8"/>
-          <w:sz w:val="24"/>
-          <w:szCs w:val="24"/>
-          <w:lang w:val="nl-NL"/>
-        </w:rPr>
-        <w:t>P</w:t>
-      </w:r>
-      <w:r>
-        <w:rPr>
-          <w:rFonts w:ascii="Arial" w:eastAsia="Splatfont 2" w:hAnsi="Arial" w:cs="Arial"/>
-          <w:color w:val="F222E8"/>
-          <w:sz w:val="24"/>
-          <w:szCs w:val="24"/>
-          <w:lang w:val="nl-NL"/>
-        </w:rPr>
-        <w:t>adding</w:t>
-      </w:r>
-      <w:r>
-        <w:rPr>
-          <w:rFonts w:ascii="Arial" w:eastAsia="Splatfont 2" w:hAnsi="Arial" w:cs="Arial"/>
-          <w:color w:val="F222E8"/>
-          <w:sz w:val="24"/>
-          <w:szCs w:val="24"/>
-          <w:lang w:val="nl-NL"/>
-        </w:rPr>
-        <w:t>?</w:t>
+        <w:t>Noem drie toepassingen van een div-element.</w:t>
       </w:r>
       <w:r>
         <w:rPr>
@@ -1944,62 +2293,75 @@
     </w:p>
     <w:p>
       <w:pPr>
-        <w:rPr>
-          <w:rFonts w:ascii="Arial" w:eastAsia="Splatfont 2" w:hAnsi="Arial" w:cs="Arial"/>
-          <w:sz w:val="24"/>
-          <w:szCs w:val="24"/>
-          <w:lang w:val="nl-NL"/>
-        </w:rPr>
-      </w:pPr>
-      <w:r>
-        <w:rPr>
-          <w:rFonts w:ascii="Arial" w:eastAsia="Splatfont 2" w:hAnsi="Arial" w:cs="Arial"/>
-          <w:sz w:val="24"/>
-          <w:szCs w:val="24"/>
-          <w:lang w:val="nl-NL"/>
-        </w:rPr>
-        <w:t xml:space="preserve">Een </w:t>
-      </w:r>
-      <w:proofErr w:type="spellStart"/>
-      <w:r>
-        <w:rPr>
-          <w:rFonts w:ascii="Arial" w:eastAsia="Splatfont 2" w:hAnsi="Arial" w:cs="Arial"/>
-          <w:sz w:val="24"/>
-          <w:szCs w:val="24"/>
-          <w:lang w:val="nl-NL"/>
-        </w:rPr>
-        <w:t>Margin</w:t>
-      </w:r>
-      <w:proofErr w:type="spellEnd"/>
-      <w:r>
-        <w:rPr>
-          <w:rFonts w:ascii="Arial" w:eastAsia="Splatfont 2" w:hAnsi="Arial" w:cs="Arial"/>
-          <w:sz w:val="24"/>
-          <w:szCs w:val="24"/>
-          <w:lang w:val="nl-NL"/>
-        </w:rPr>
-        <w:t xml:space="preserve"> is een doos/box om het element heen. Padding is precies het tegenovergestelde. Een Padding is een box in een element.</w:t>
-      </w:r>
-    </w:p>
-    <w:p>
-      <w:pPr>
-        <w:rPr>
-          <w:rFonts w:ascii="Arial" w:eastAsia="Splatfont 2" w:hAnsi="Arial" w:cs="Arial"/>
-          <w:sz w:val="24"/>
-          <w:szCs w:val="24"/>
-          <w:lang w:val="nl-NL"/>
-        </w:rPr>
-      </w:pPr>
-    </w:p>
-    <w:p>
-      <w:pPr>
-        <w:rPr>
-          <w:rFonts w:ascii="Arial" w:eastAsia="Splatfont 2" w:hAnsi="Arial" w:cs="Arial"/>
-          <w:sz w:val="24"/>
-          <w:szCs w:val="24"/>
-          <w:lang w:val="nl-NL"/>
-        </w:rPr>
-      </w:pPr>
+        <w:pStyle w:val="Lijstalinea"/>
+        <w:numPr>
+          <w:ilvl w:val="0"/>
+          <w:numId w:val="1"/>
+        </w:numPr>
+        <w:rPr>
+          <w:rFonts w:ascii="Arial" w:eastAsia="Splatfont 2" w:hAnsi="Arial" w:cs="Arial"/>
+          <w:sz w:val="24"/>
+          <w:szCs w:val="24"/>
+          <w:lang w:val="nl-NL"/>
+        </w:rPr>
+      </w:pPr>
+      <w:r>
+        <w:rPr>
+          <w:rFonts w:ascii="Arial" w:eastAsia="Splatfont 2" w:hAnsi="Arial" w:cs="Arial"/>
+          <w:sz w:val="24"/>
+          <w:szCs w:val="24"/>
+          <w:lang w:val="nl-NL"/>
+        </w:rPr>
+        <w:t>Je kan kleur in een container zetten</w:t>
+      </w:r>
+    </w:p>
+    <w:p>
+      <w:pPr>
+        <w:pStyle w:val="Lijstalinea"/>
+        <w:numPr>
+          <w:ilvl w:val="0"/>
+          <w:numId w:val="1"/>
+        </w:numPr>
+        <w:rPr>
+          <w:rFonts w:ascii="Arial" w:eastAsia="Splatfont 2" w:hAnsi="Arial" w:cs="Arial"/>
+          <w:sz w:val="24"/>
+          <w:szCs w:val="24"/>
+          <w:lang w:val="nl-NL"/>
+        </w:rPr>
+      </w:pPr>
+      <w:r>
+        <w:rPr>
+          <w:rFonts w:ascii="Arial" w:eastAsia="Splatfont 2" w:hAnsi="Arial" w:cs="Arial"/>
+          <w:sz w:val="24"/>
+          <w:szCs w:val="24"/>
+          <w:lang w:val="nl-NL"/>
+        </w:rPr>
+        <w:t>Je kan items centreren</w:t>
+      </w:r>
+    </w:p>
+    <w:p>
+      <w:pPr>
+        <w:pStyle w:val="Lijstalinea"/>
+        <w:numPr>
+          <w:ilvl w:val="0"/>
+          <w:numId w:val="1"/>
+        </w:numPr>
+        <w:rPr>
+          <w:rFonts w:ascii="Arial" w:eastAsia="Splatfont 2" w:hAnsi="Arial" w:cs="Arial"/>
+          <w:sz w:val="24"/>
+          <w:szCs w:val="24"/>
+          <w:lang w:val="nl-NL"/>
+        </w:rPr>
+      </w:pPr>
+      <w:r>
+        <w:rPr>
+          <w:rFonts w:ascii="Arial" w:eastAsia="Splatfont 2" w:hAnsi="Arial" w:cs="Arial"/>
+          <w:sz w:val="24"/>
+          <w:szCs w:val="24"/>
+          <w:lang w:val="nl-NL"/>
+        </w:rPr>
+        <w:t>Je kan Items sizen</w:t>
+      </w:r>
     </w:p>
     <w:p>
       <w:pPr>
@@ -2079,6 +2441,126 @@
     </w:sectPr>
   </w:body>
 </w:document>
+</file>
+
+<file path=word/numbering.xml><?xml version="1.0" encoding="utf-8"?>
+<w:numbering xmlns:wpc="http://schemas.microsoft.com/office/word/2010/wordprocessingCanvas" xmlns:cx="http://schemas.microsoft.com/office/drawing/2014/chartex" xmlns:cx1="http://schemas.microsoft.com/office/drawing/2015/9/8/chartex" xmlns:cx2="http://schemas.microsoft.com/office/drawing/2015/10/21/chartex" xmlns:cx3="http://schemas.microsoft.com/office/drawing/2016/5/9/chartex" xmlns:cx4="http://schemas.microsoft.com/office/drawing/2016/5/10/chartex" xmlns:cx5="http://schemas.microsoft.com/office/drawing/2016/5/11/chartex" xmlns:cx6="http://schemas.microsoft.com/office/drawing/2016/5/12/chartex" xmlns:cx7="http://schemas.microsoft.com/office/drawing/2016/5/13/chartex" xmlns:cx8="http://schemas.microsoft.com/office/drawing/2016/5/14/chartex" xmlns:mc="http://schemas.openxmlformats.org/markup-compatibility/2006" xmlns:aink="http://schemas.microsoft.com/office/drawing/2016/ink" xmlns:am3d="http://schemas.microsoft.com/office/drawing/2017/model3d" xmlns:o="urn:schemas-microsoft-com:office:office" xmlns:oel="http://schemas.microsoft.com/office/2019/extlst" xmlns:r="http://schemas.openxmlformats.org/officeDocument/2006/relationships" xmlns:m="http://schemas.openxmlformats.org/officeDocument/2006/math" xmlns:v="urn:schemas-microsoft-com:vml" xmlns:wp14="http://schemas.microsoft.com/office/word/2010/wordprocessingDrawing" xmlns:wp="http://schemas.openxmlformats.org/drawingml/2006/wordprocessingDrawing" xmlns:w10="urn:schemas-microsoft-com:office:word" xmlns:w="http://schemas.openxmlformats.org/wordprocessingml/2006/main" xmlns:w14="http://schemas.microsoft.com/office/word/2010/wordml" xmlns:w15="http://schemas.microsoft.com/office/word/2012/wordml" xmlns:w16cex="http://schemas.microsoft.com/office/word/2018/wordml/cex" xmlns:w16cid="http://schemas.microsoft.com/office/word/2016/wordml/cid" xmlns:w16="http://schemas.microsoft.com/office/word/2018/wordml" xmlns:w16sdtdh="http://schemas.microsoft.com/office/word/2020/wordml/sdtdatahash" xmlns:w16se="http://schemas.microsoft.com/office/word/2015/wordml/symex" xmlns:wpg="http://schemas.microsoft.com/office/word/2010/wordprocessingGroup" xmlns:wpi="http://schemas.microsoft.com/office/word/2010/wordprocessingInk" xmlns:wne="http://schemas.microsoft.com/office/word/2006/wordml" xmlns:wps="http://schemas.microsoft.com/office/word/2010/wordprocessingShape" mc:Ignorable="w14 w15 w16se w16cid w16 w16cex w16sdtdh wp14">
+  <w:abstractNum w:abstractNumId="0" w15:restartNumberingAfterBreak="0">
+    <w:nsid w:val="5DB70F43"/>
+    <w:multiLevelType w:val="hybridMultilevel"/>
+    <w:tmpl w:val="8B22208A"/>
+    <w:lvl w:ilvl="0" w:tplc="063CA070">
+      <w:numFmt w:val="bullet"/>
+      <w:lvlText w:val="-"/>
+      <w:lvlJc w:val="left"/>
+      <w:pPr>
+        <w:ind w:left="720" w:hanging="360"/>
+      </w:pPr>
+      <w:rPr>
+        <w:rFonts w:ascii="Arial" w:eastAsia="Splatfont 2" w:hAnsi="Arial" w:cs="Arial" w:hint="default"/>
+      </w:rPr>
+    </w:lvl>
+    <w:lvl w:ilvl="1" w:tplc="20000003" w:tentative="1">
+      <w:start w:val="1"/>
+      <w:numFmt w:val="bullet"/>
+      <w:lvlText w:val="o"/>
+      <w:lvlJc w:val="left"/>
+      <w:pPr>
+        <w:ind w:left="1440" w:hanging="360"/>
+      </w:pPr>
+      <w:rPr>
+        <w:rFonts w:ascii="Courier New" w:hAnsi="Courier New" w:cs="Courier New" w:hint="default"/>
+      </w:rPr>
+    </w:lvl>
+    <w:lvl w:ilvl="2" w:tplc="20000005" w:tentative="1">
+      <w:start w:val="1"/>
+      <w:numFmt w:val="bullet"/>
+      <w:lvlText w:val=""/>
+      <w:lvlJc w:val="left"/>
+      <w:pPr>
+        <w:ind w:left="2160" w:hanging="360"/>
+      </w:pPr>
+      <w:rPr>
+        <w:rFonts w:ascii="Wingdings" w:hAnsi="Wingdings" w:hint="default"/>
+      </w:rPr>
+    </w:lvl>
+    <w:lvl w:ilvl="3" w:tplc="20000001" w:tentative="1">
+      <w:start w:val="1"/>
+      <w:numFmt w:val="bullet"/>
+      <w:lvlText w:val=""/>
+      <w:lvlJc w:val="left"/>
+      <w:pPr>
+        <w:ind w:left="2880" w:hanging="360"/>
+      </w:pPr>
+      <w:rPr>
+        <w:rFonts w:ascii="Symbol" w:hAnsi="Symbol" w:hint="default"/>
+      </w:rPr>
+    </w:lvl>
+    <w:lvl w:ilvl="4" w:tplc="20000003" w:tentative="1">
+      <w:start w:val="1"/>
+      <w:numFmt w:val="bullet"/>
+      <w:lvlText w:val="o"/>
+      <w:lvlJc w:val="left"/>
+      <w:pPr>
+        <w:ind w:left="3600" w:hanging="360"/>
+      </w:pPr>
+      <w:rPr>
+        <w:rFonts w:ascii="Courier New" w:hAnsi="Courier New" w:cs="Courier New" w:hint="default"/>
+      </w:rPr>
+    </w:lvl>
+    <w:lvl w:ilvl="5" w:tplc="20000005" w:tentative="1">
+      <w:start w:val="1"/>
+      <w:numFmt w:val="bullet"/>
+      <w:lvlText w:val=""/>
+      <w:lvlJc w:val="left"/>
+      <w:pPr>
+        <w:ind w:left="4320" w:hanging="360"/>
+      </w:pPr>
+      <w:rPr>
+        <w:rFonts w:ascii="Wingdings" w:hAnsi="Wingdings" w:hint="default"/>
+      </w:rPr>
+    </w:lvl>
+    <w:lvl w:ilvl="6" w:tplc="20000001" w:tentative="1">
+      <w:start w:val="1"/>
+      <w:numFmt w:val="bullet"/>
+      <w:lvlText w:val=""/>
+      <w:lvlJc w:val="left"/>
+      <w:pPr>
+        <w:ind w:left="5040" w:hanging="360"/>
+      </w:pPr>
+      <w:rPr>
+        <w:rFonts w:ascii="Symbol" w:hAnsi="Symbol" w:hint="default"/>
+      </w:rPr>
+    </w:lvl>
+    <w:lvl w:ilvl="7" w:tplc="20000003" w:tentative="1">
+      <w:start w:val="1"/>
+      <w:numFmt w:val="bullet"/>
+      <w:lvlText w:val="o"/>
+      <w:lvlJc w:val="left"/>
+      <w:pPr>
+        <w:ind w:left="5760" w:hanging="360"/>
+      </w:pPr>
+      <w:rPr>
+        <w:rFonts w:ascii="Courier New" w:hAnsi="Courier New" w:cs="Courier New" w:hint="default"/>
+      </w:rPr>
+    </w:lvl>
+    <w:lvl w:ilvl="8" w:tplc="20000005" w:tentative="1">
+      <w:start w:val="1"/>
+      <w:numFmt w:val="bullet"/>
+      <w:lvlText w:val=""/>
+      <w:lvlJc w:val="left"/>
+      <w:pPr>
+        <w:ind w:left="6480" w:hanging="360"/>
+      </w:pPr>
+      <w:rPr>
+        <w:rFonts w:ascii="Wingdings" w:hAnsi="Wingdings" w:hint="default"/>
+      </w:rPr>
+    </w:lvl>
+  </w:abstractNum>
+  <w:num w:numId="1" w16cid:durableId="575895252">
+    <w:abstractNumId w:val="0"/>
+  </w:num>
+</w:numbering>
 </file>
 
 <file path=word/styles.xml><?xml version="1.0" encoding="utf-8"?>
@@ -2508,6 +2990,17 @@
     <w:semiHidden/>
     <w:unhideWhenUsed/>
   </w:style>
+  <w:style w:type="paragraph" w:styleId="Lijstalinea">
+    <w:name w:val="List Paragraph"/>
+    <w:basedOn w:val="Standaard"/>
+    <w:uiPriority w:val="34"/>
+    <w:qFormat/>
+    <w:rsid w:val="000B2B1F"/>
+    <w:pPr>
+      <w:ind w:left="720"/>
+      <w:contextualSpacing/>
+    </w:pPr>
+  </w:style>
 </w:styles>
 </file>
 

</xml_diff>